<commit_message>
Update Word file and add SQL export
</commit_message>
<xml_diff>
--- a/resources/CR_Project_Framework_Symfony_React_2020-2021_Marquet_Allain.docx
+++ b/resources/CR_Project_Framework_Symfony_React_2020-2021_Marquet_Allain.docx
@@ -3521,17 +3521,691 @@
     </w:p>
     <w:p>
       <w:pPr>
-        <w:rPr>
-          <w:lang w:val="fr-FR"/>
-        </w:rPr>
-      </w:pPr>
-    </w:p>
-    <w:p>
-      <w:pPr>
-        <w:rPr>
-          <w:lang w:val="fr-FR"/>
-        </w:rPr>
-      </w:pPr>
+        <w:pStyle w:val="Heading5"/>
+        <w:rPr>
+          <w:lang w:val="fr-FR"/>
+        </w:rPr>
+      </w:pPr>
+      <w:proofErr w:type="gramStart"/>
+      <w:r>
+        <w:rPr>
+          <w:lang w:val="fr-FR"/>
+        </w:rPr>
+        <w:t>new(</w:t>
+      </w:r>
+      <w:proofErr w:type="gramEnd"/>
+      <w:r>
+        <w:rPr>
+          <w:lang w:val="fr-FR"/>
+        </w:rPr>
+        <w:t>Request $</w:t>
+      </w:r>
+      <w:proofErr w:type="spellStart"/>
+      <w:r>
+        <w:rPr>
+          <w:lang w:val="fr-FR"/>
+        </w:rPr>
+        <w:t>request</w:t>
+      </w:r>
+      <w:proofErr w:type="spellEnd"/>
+      <w:r>
+        <w:rPr>
+          <w:lang w:val="fr-FR"/>
+        </w:rPr>
+        <w:t>)</w:t>
+      </w:r>
+    </w:p>
+    <w:p>
+      <w:pPr>
+        <w:rPr>
+          <w:lang w:val="fr-FR"/>
+        </w:rPr>
+      </w:pPr>
+    </w:p>
+    <w:p>
+      <w:pPr>
+        <w:ind w:firstLine="720"/>
+        <w:rPr>
+          <w:lang w:val="fr-FR"/>
+        </w:rPr>
+      </w:pPr>
+      <w:r>
+        <w:rPr>
+          <w:lang w:val="fr-FR"/>
+        </w:rPr>
+        <w:t>Le paramètre $</w:t>
+      </w:r>
+      <w:proofErr w:type="spellStart"/>
+      <w:r>
+        <w:rPr>
+          <w:lang w:val="fr-FR"/>
+        </w:rPr>
+        <w:t>request</w:t>
+      </w:r>
+      <w:proofErr w:type="spellEnd"/>
+      <w:r>
+        <w:rPr>
+          <w:lang w:val="fr-FR"/>
+        </w:rPr>
+        <w:t>,</w:t>
+      </w:r>
+      <w:r>
+        <w:rPr>
+          <w:lang w:val="fr-FR"/>
+        </w:rPr>
+        <w:t xml:space="preserve"> </w:t>
+      </w:r>
+      <w:proofErr w:type="spellStart"/>
+      <w:r>
+        <w:rPr>
+          <w:lang w:val="fr-FR"/>
+        </w:rPr>
+        <w:t>prove</w:t>
+      </w:r>
+      <w:r>
+        <w:rPr>
+          <w:lang w:val="fr-FR"/>
+        </w:rPr>
+        <w:t>nnant</w:t>
+      </w:r>
+      <w:proofErr w:type="spellEnd"/>
+      <w:r>
+        <w:rPr>
+          <w:lang w:val="fr-FR"/>
+        </w:rPr>
+        <w:t xml:space="preserve"> </w:t>
+      </w:r>
+      <w:r>
+        <w:rPr>
+          <w:lang w:val="fr-FR"/>
+        </w:rPr>
+        <w:t xml:space="preserve">du composant </w:t>
+      </w:r>
+      <w:proofErr w:type="spellStart"/>
+      <w:r>
+        <w:rPr>
+          <w:lang w:val="fr-FR"/>
+        </w:rPr>
+        <w:t>HttpFoundation</w:t>
+      </w:r>
+      <w:proofErr w:type="spellEnd"/>
+      <w:r>
+        <w:rPr>
+          <w:lang w:val="fr-FR"/>
+        </w:rPr>
+        <w:t xml:space="preserve">, permet de faire une requête sur </w:t>
+      </w:r>
+      <w:r>
+        <w:rPr>
+          <w:lang w:val="fr-FR"/>
+        </w:rPr>
+        <w:t>l’entité afin de récupérer son formulaire.</w:t>
+      </w:r>
+    </w:p>
+    <w:p>
+      <w:pPr>
+        <w:rPr>
+          <w:lang w:val="fr-FR"/>
+        </w:rPr>
+      </w:pPr>
+    </w:p>
+    <w:p>
+      <w:pPr>
+        <w:rPr>
+          <w:lang w:val="fr-FR"/>
+        </w:rPr>
+      </w:pPr>
+      <w:r>
+        <w:rPr>
+          <w:lang w:val="fr-FR"/>
+        </w:rPr>
+        <w:tab/>
+        <w:t xml:space="preserve">Fonction </w:t>
+      </w:r>
+      <w:r>
+        <w:rPr>
+          <w:lang w:val="fr-FR"/>
+        </w:rPr>
+        <w:t>créant</w:t>
+      </w:r>
+      <w:r>
+        <w:rPr>
+          <w:lang w:val="fr-FR"/>
+        </w:rPr>
+        <w:t xml:space="preserve"> un objet de la classe de l’entité choisie pour l’ajouter en base de </w:t>
+      </w:r>
+      <w:r>
+        <w:rPr>
+          <w:lang w:val="fr-FR"/>
+        </w:rPr>
+        <w:t>données</w:t>
+      </w:r>
+      <w:r>
+        <w:rPr>
+          <w:lang w:val="fr-FR"/>
+        </w:rPr>
+        <w:t>,</w:t>
+      </w:r>
+      <w:r>
+        <w:rPr>
+          <w:lang w:val="fr-FR"/>
+        </w:rPr>
+        <w:t xml:space="preserve"> </w:t>
+      </w:r>
+      <w:r>
+        <w:rPr>
+          <w:lang w:val="fr-FR"/>
+        </w:rPr>
+        <w:t xml:space="preserve">avec pour valeur de champs ceux provenant du formulaire de cette même entité. </w:t>
+      </w:r>
+    </w:p>
+    <w:p>
+      <w:pPr>
+        <w:rPr>
+          <w:lang w:val="fr-FR"/>
+        </w:rPr>
+      </w:pPr>
+      <w:r>
+        <w:rPr>
+          <w:lang w:val="fr-FR"/>
+        </w:rPr>
+        <w:t xml:space="preserve">Si le formulaire est bien valide, </w:t>
+      </w:r>
+      <w:r>
+        <w:rPr>
+          <w:lang w:val="fr-FR"/>
+        </w:rPr>
+        <w:t>le manageur d’entité de Doctrine nous insère cet objet selon le formulaire en base de données.</w:t>
+      </w:r>
+    </w:p>
+    <w:p>
+      <w:pPr>
+        <w:rPr>
+          <w:lang w:val="fr-FR"/>
+        </w:rPr>
+      </w:pPr>
+    </w:p>
+    <w:p>
+      <w:pPr>
+        <w:pStyle w:val="Heading4"/>
+        <w:rPr>
+          <w:lang w:val="fr-FR"/>
+        </w:rPr>
+      </w:pPr>
+      <w:r>
+        <w:rPr>
+          <w:lang w:val="fr-FR"/>
+        </w:rPr>
+        <w:t>Lire</w:t>
+      </w:r>
+    </w:p>
+    <w:p>
+      <w:pPr>
+        <w:rPr>
+          <w:lang w:val="fr-FR"/>
+        </w:rPr>
+      </w:pPr>
+    </w:p>
+    <w:p>
+      <w:pPr>
+        <w:pStyle w:val="Heading5"/>
+        <w:rPr>
+          <w:lang w:val="fr-FR"/>
+        </w:rPr>
+      </w:pPr>
+      <w:proofErr w:type="spellStart"/>
+      <w:proofErr w:type="gramStart"/>
+      <w:r>
+        <w:rPr>
+          <w:lang w:val="fr-FR"/>
+        </w:rPr>
+        <w:t>readAll</w:t>
+      </w:r>
+      <w:proofErr w:type="spellEnd"/>
+      <w:r>
+        <w:rPr>
+          <w:lang w:val="fr-FR"/>
+        </w:rPr>
+        <w:t>(</w:t>
+      </w:r>
+      <w:proofErr w:type="gramEnd"/>
+      <w:r>
+        <w:rPr>
+          <w:lang w:val="fr-FR"/>
+        </w:rPr>
+        <w:t>)</w:t>
+      </w:r>
+    </w:p>
+    <w:p>
+      <w:pPr>
+        <w:rPr>
+          <w:lang w:val="fr-FR"/>
+        </w:rPr>
+      </w:pPr>
+    </w:p>
+    <w:p>
+      <w:pPr>
+        <w:rPr>
+          <w:lang w:val="fr-FR"/>
+        </w:rPr>
+      </w:pPr>
+      <w:r>
+        <w:rPr>
+          <w:lang w:val="fr-FR"/>
+        </w:rPr>
+        <w:tab/>
+        <w:t xml:space="preserve">Fonction demandant la récupération de toutes le entrée de l’entité choisie, grâce à Doctrine et la fonction de </w:t>
+      </w:r>
+      <w:proofErr w:type="spellStart"/>
+      <w:proofErr w:type="gramStart"/>
+      <w:r>
+        <w:rPr>
+          <w:lang w:val="fr-FR"/>
+        </w:rPr>
+        <w:t>findAll</w:t>
+      </w:r>
+      <w:proofErr w:type="spellEnd"/>
+      <w:r>
+        <w:rPr>
+          <w:lang w:val="fr-FR"/>
+        </w:rPr>
+        <w:t>(</w:t>
+      </w:r>
+      <w:proofErr w:type="gramEnd"/>
+      <w:r>
+        <w:rPr>
+          <w:lang w:val="fr-FR"/>
+        </w:rPr>
+        <w:t xml:space="preserve">) du </w:t>
+      </w:r>
+      <w:proofErr w:type="spellStart"/>
+      <w:r>
+        <w:rPr>
+          <w:lang w:val="fr-FR"/>
+        </w:rPr>
+        <w:t>Repository</w:t>
+      </w:r>
+      <w:proofErr w:type="spellEnd"/>
+      <w:r>
+        <w:rPr>
+          <w:lang w:val="fr-FR"/>
+        </w:rPr>
+        <w:t xml:space="preserve"> de l’entité</w:t>
+      </w:r>
+      <w:r>
+        <w:rPr>
+          <w:lang w:val="fr-FR"/>
+        </w:rPr>
+        <w:t xml:space="preserve">. Les données récupérées sont ensuite </w:t>
+      </w:r>
+      <w:r>
+        <w:rPr>
+          <w:lang w:val="fr-FR"/>
+        </w:rPr>
+        <w:t>affichées</w:t>
+      </w:r>
+      <w:r>
+        <w:rPr>
+          <w:lang w:val="fr-FR"/>
+        </w:rPr>
+        <w:t xml:space="preserve"> comme paramètre du </w:t>
+      </w:r>
+      <w:proofErr w:type="spellStart"/>
+      <w:r>
+        <w:rPr>
+          <w:lang w:val="fr-FR"/>
+        </w:rPr>
+        <w:t>twig</w:t>
+      </w:r>
+      <w:proofErr w:type="spellEnd"/>
+      <w:r>
+        <w:rPr>
+          <w:lang w:val="fr-FR"/>
+        </w:rPr>
+        <w:t xml:space="preserve"> </w:t>
+      </w:r>
+      <w:proofErr w:type="spellStart"/>
+      <w:r>
+        <w:rPr>
+          <w:lang w:val="fr-FR"/>
+        </w:rPr>
+        <w:t>readAll.html.twig</w:t>
+      </w:r>
+      <w:proofErr w:type="spellEnd"/>
+      <w:r>
+        <w:rPr>
+          <w:lang w:val="fr-FR"/>
+        </w:rPr>
+        <w:t>.</w:t>
+      </w:r>
+    </w:p>
+    <w:p>
+      <w:pPr>
+        <w:rPr>
+          <w:lang w:val="fr-FR"/>
+        </w:rPr>
+      </w:pPr>
+    </w:p>
+    <w:p>
+      <w:pPr>
+        <w:pStyle w:val="Heading5"/>
+        <w:rPr>
+          <w:lang w:val="fr-FR"/>
+        </w:rPr>
+      </w:pPr>
+      <w:proofErr w:type="spellStart"/>
+      <w:proofErr w:type="gramStart"/>
+      <w:r>
+        <w:rPr>
+          <w:lang w:val="fr-FR"/>
+        </w:rPr>
+        <w:t>read</w:t>
+      </w:r>
+      <w:proofErr w:type="spellEnd"/>
+      <w:proofErr w:type="gramEnd"/>
+      <w:r>
+        <w:rPr>
+          <w:lang w:val="fr-FR"/>
+        </w:rPr>
+        <w:t>($id)</w:t>
+      </w:r>
+    </w:p>
+    <w:p>
+      <w:pPr>
+        <w:rPr>
+          <w:lang w:val="fr-FR"/>
+        </w:rPr>
+      </w:pPr>
+    </w:p>
+    <w:p>
+      <w:pPr>
+        <w:rPr>
+          <w:lang w:val="fr-FR"/>
+        </w:rPr>
+      </w:pPr>
+      <w:r>
+        <w:rPr>
+          <w:lang w:val="fr-FR"/>
+        </w:rPr>
+        <w:tab/>
+        <w:t xml:space="preserve">Le paramètre $id </w:t>
+      </w:r>
+      <w:r>
+        <w:rPr>
+          <w:lang w:val="fr-FR"/>
+        </w:rPr>
+        <w:t xml:space="preserve">est un entier qui permet de </w:t>
+      </w:r>
+      <w:proofErr w:type="spellStart"/>
+      <w:r>
+        <w:rPr>
+          <w:lang w:val="fr-FR"/>
+        </w:rPr>
+        <w:t>definir</w:t>
+      </w:r>
+      <w:proofErr w:type="spellEnd"/>
+      <w:r>
+        <w:rPr>
+          <w:lang w:val="fr-FR"/>
+        </w:rPr>
+        <w:t xml:space="preserve"> l’ID de l’entrée à lire.</w:t>
+      </w:r>
+    </w:p>
+    <w:p>
+      <w:pPr>
+        <w:rPr>
+          <w:lang w:val="fr-FR"/>
+        </w:rPr>
+      </w:pPr>
+    </w:p>
+    <w:p>
+      <w:pPr>
+        <w:rPr>
+          <w:lang w:val="fr-FR"/>
+        </w:rPr>
+      </w:pPr>
+      <w:r>
+        <w:rPr>
+          <w:lang w:val="fr-FR"/>
+        </w:rPr>
+        <w:tab/>
+        <w:t>Fonction demandant la récupération de l’entré d’ID défini par $id de l’entité choisie.</w:t>
+      </w:r>
+      <w:r>
+        <w:rPr>
+          <w:lang w:val="fr-FR"/>
+        </w:rPr>
+        <w:t xml:space="preserve"> La donnée récupérée est ensuite afficher comme paramètre du </w:t>
+      </w:r>
+      <w:proofErr w:type="spellStart"/>
+      <w:r>
+        <w:rPr>
+          <w:lang w:val="fr-FR"/>
+        </w:rPr>
+        <w:t>twig</w:t>
+      </w:r>
+      <w:proofErr w:type="spellEnd"/>
+      <w:r>
+        <w:rPr>
+          <w:lang w:val="fr-FR"/>
+        </w:rPr>
+        <w:t xml:space="preserve"> </w:t>
+      </w:r>
+      <w:proofErr w:type="spellStart"/>
+      <w:proofErr w:type="gramStart"/>
+      <w:r>
+        <w:rPr>
+          <w:lang w:val="fr-FR"/>
+        </w:rPr>
+        <w:t>read.html.twig</w:t>
+      </w:r>
+      <w:proofErr w:type="spellEnd"/>
+      <w:proofErr w:type="gramEnd"/>
+      <w:r>
+        <w:rPr>
+          <w:lang w:val="fr-FR"/>
+        </w:rPr>
+        <w:t>.</w:t>
+      </w:r>
+      <w:r>
+        <w:rPr>
+          <w:lang w:val="fr-FR"/>
+        </w:rPr>
+        <w:t xml:space="preserve"> Dans le cas o</w:t>
+      </w:r>
+      <w:r>
+        <w:rPr>
+          <w:lang w:val="fr-FR"/>
+        </w:rPr>
+        <w:t>ù l’entrée demandée n’existe pas dans la base, un message d’erreur apparait.</w:t>
+      </w:r>
+    </w:p>
+    <w:p>
+      <w:pPr>
+        <w:rPr>
+          <w:lang w:val="fr-FR"/>
+        </w:rPr>
+      </w:pPr>
+    </w:p>
+    <w:p>
+      <w:pPr>
+        <w:pStyle w:val="Heading5"/>
+        <w:rPr>
+          <w:lang w:val="fr-FR"/>
+        </w:rPr>
+      </w:pPr>
+      <w:proofErr w:type="spellStart"/>
+      <w:proofErr w:type="gramStart"/>
+      <w:r>
+        <w:rPr>
+          <w:lang w:val="fr-FR"/>
+        </w:rPr>
+        <w:t>readSelector</w:t>
+      </w:r>
+      <w:proofErr w:type="spellEnd"/>
+      <w:r>
+        <w:rPr>
+          <w:lang w:val="fr-FR"/>
+        </w:rPr>
+        <w:t>(</w:t>
+      </w:r>
+      <w:proofErr w:type="gramEnd"/>
+      <w:r>
+        <w:rPr>
+          <w:lang w:val="fr-FR"/>
+        </w:rPr>
+        <w:t>)</w:t>
+      </w:r>
+    </w:p>
+    <w:p>
+      <w:pPr>
+        <w:rPr>
+          <w:lang w:val="fr-FR"/>
+        </w:rPr>
+      </w:pPr>
+    </w:p>
+    <w:p>
+      <w:pPr>
+        <w:rPr>
+          <w:lang w:val="fr-FR"/>
+        </w:rPr>
+      </w:pPr>
+      <w:r>
+        <w:rPr>
+          <w:lang w:val="fr-FR"/>
+        </w:rPr>
+        <w:tab/>
+        <w:t xml:space="preserve">Fonction renvoyant sur le </w:t>
+      </w:r>
+      <w:proofErr w:type="spellStart"/>
+      <w:r>
+        <w:rPr>
+          <w:lang w:val="fr-FR"/>
+        </w:rPr>
+        <w:t>twig</w:t>
+      </w:r>
+      <w:proofErr w:type="spellEnd"/>
+      <w:r>
+        <w:rPr>
+          <w:lang w:val="fr-FR"/>
+        </w:rPr>
+        <w:t xml:space="preserve"> </w:t>
+      </w:r>
+      <w:proofErr w:type="spellStart"/>
+      <w:proofErr w:type="gramStart"/>
+      <w:r>
+        <w:rPr>
+          <w:lang w:val="fr-FR"/>
+        </w:rPr>
+        <w:t>selector.html.twig</w:t>
+      </w:r>
+      <w:proofErr w:type="spellEnd"/>
+      <w:proofErr w:type="gramEnd"/>
+      <w:r>
+        <w:rPr>
+          <w:lang w:val="fr-FR"/>
+        </w:rPr>
+        <w:t xml:space="preserve"> avec comme </w:t>
+      </w:r>
+      <w:proofErr w:type="spellStart"/>
+      <w:r>
+        <w:rPr>
+          <w:lang w:val="fr-FR"/>
+        </w:rPr>
+        <w:t>parametre</w:t>
+      </w:r>
+      <w:proofErr w:type="spellEnd"/>
+      <w:r>
+        <w:rPr>
+          <w:lang w:val="fr-FR"/>
+        </w:rPr>
+        <w:t xml:space="preserve"> </w:t>
+      </w:r>
+      <w:r>
+        <w:rPr>
+          <w:lang w:val="fr-FR"/>
+        </w:rPr>
+        <w:t xml:space="preserve">de </w:t>
+      </w:r>
+      <w:proofErr w:type="spellStart"/>
+      <w:r>
+        <w:rPr>
+          <w:lang w:val="fr-FR"/>
+        </w:rPr>
+        <w:t>twig</w:t>
+      </w:r>
+      <w:proofErr w:type="spellEnd"/>
+      <w:r>
+        <w:rPr>
+          <w:lang w:val="fr-FR"/>
+        </w:rPr>
+        <w:t xml:space="preserve"> </w:t>
+      </w:r>
+      <w:proofErr w:type="spellStart"/>
+      <w:r>
+        <w:rPr>
+          <w:lang w:val="fr-FR"/>
+        </w:rPr>
+        <w:t>crud_method</w:t>
+      </w:r>
+      <w:proofErr w:type="spellEnd"/>
+      <w:r>
+        <w:rPr>
+          <w:lang w:val="fr-FR"/>
+        </w:rPr>
+        <w:t xml:space="preserve"> égale à « </w:t>
+      </w:r>
+      <w:proofErr w:type="spellStart"/>
+      <w:r>
+        <w:rPr>
+          <w:lang w:val="fr-FR"/>
+        </w:rPr>
+        <w:t>read</w:t>
+      </w:r>
+      <w:proofErr w:type="spellEnd"/>
+      <w:r>
+        <w:rPr>
+          <w:lang w:val="fr-FR"/>
+        </w:rPr>
+        <w:t xml:space="preserve"> » et </w:t>
+      </w:r>
+      <w:proofErr w:type="spellStart"/>
+      <w:r>
+        <w:rPr>
+          <w:lang w:val="fr-FR"/>
+        </w:rPr>
+        <w:t>entity</w:t>
+      </w:r>
+      <w:proofErr w:type="spellEnd"/>
+      <w:r>
+        <w:rPr>
+          <w:lang w:val="fr-FR"/>
+        </w:rPr>
+        <w:t xml:space="preserve"> égale au nom de l’entité choisie.</w:t>
+      </w:r>
+    </w:p>
+    <w:p>
+      <w:pPr>
+        <w:rPr>
+          <w:lang w:val="fr-FR"/>
+        </w:rPr>
+      </w:pPr>
+    </w:p>
+    <w:p>
+      <w:pPr>
+        <w:pStyle w:val="Heading4"/>
+        <w:rPr>
+          <w:lang w:val="fr-FR"/>
+        </w:rPr>
+      </w:pPr>
+      <w:proofErr w:type="spellStart"/>
+      <w:r>
+        <w:rPr>
+          <w:lang w:val="fr-FR"/>
+        </w:rPr>
+        <w:t>Editer</w:t>
+      </w:r>
+      <w:proofErr w:type="spellEnd"/>
     </w:p>
     <w:sectPr>
       <w:footerReference w:type="even" r:id="rId14"/>
@@ -4941,6 +5615,26 @@
       <w:color w:val="2F5496" w:themeColor="accent1" w:themeShade="BF"/>
     </w:rPr>
   </w:style>
+  <w:style w:type="paragraph" w:styleId="Heading5">
+    <w:name w:val="heading 5"/>
+    <w:basedOn w:val="Normal"/>
+    <w:next w:val="Normal"/>
+    <w:link w:val="Heading5Char"/>
+    <w:uiPriority w:val="9"/>
+    <w:unhideWhenUsed/>
+    <w:qFormat/>
+    <w:rsid w:val="004D12A5"/>
+    <w:pPr>
+      <w:keepNext/>
+      <w:keepLines/>
+      <w:spacing w:before="40"/>
+      <w:outlineLvl w:val="4"/>
+    </w:pPr>
+    <w:rPr>
+      <w:rFonts w:asciiTheme="majorHAnsi" w:eastAsiaTheme="majorEastAsia" w:hAnsiTheme="majorHAnsi" w:cstheme="majorBidi"/>
+      <w:color w:val="2F5496" w:themeColor="accent1" w:themeShade="BF"/>
+    </w:rPr>
+  </w:style>
   <w:style w:type="character" w:default="1" w:styleId="DefaultParagraphFont">
     <w:name w:val="Default Paragraph Font"/>
     <w:uiPriority w:val="1"/>
@@ -5158,6 +5852,17 @@
       <w:rFonts w:asciiTheme="majorHAnsi" w:eastAsiaTheme="majorEastAsia" w:hAnsiTheme="majorHAnsi" w:cstheme="majorBidi"/>
       <w:i/>
       <w:iCs/>
+      <w:color w:val="2F5496" w:themeColor="accent1" w:themeShade="BF"/>
+    </w:rPr>
+  </w:style>
+  <w:style w:type="character" w:customStyle="1" w:styleId="Heading5Char">
+    <w:name w:val="Heading 5 Char"/>
+    <w:basedOn w:val="DefaultParagraphFont"/>
+    <w:link w:val="Heading5"/>
+    <w:uiPriority w:val="9"/>
+    <w:rsid w:val="004D12A5"/>
+    <w:rPr>
+      <w:rFonts w:asciiTheme="majorHAnsi" w:eastAsiaTheme="majorEastAsia" w:hAnsiTheme="majorHAnsi" w:cstheme="majorBidi"/>
       <w:color w:val="2F5496" w:themeColor="accent1" w:themeShade="BF"/>
     </w:rPr>
   </w:style>
@@ -5464,7 +6169,7 @@
 </file>
 
 <file path=customXml/itemProps1.xml><?xml version="1.0" encoding="utf-8"?>
-<ds:datastoreItem xmlns:ds="http://schemas.openxmlformats.org/officeDocument/2006/customXml" ds:itemID="{45399310-EEE6-6C41-8A3E-152A41AEEF8D}">
+<ds:datastoreItem xmlns:ds="http://schemas.openxmlformats.org/officeDocument/2006/customXml" ds:itemID="{BAAE8A96-2256-9C41-9F5B-DC26F5A16879}">
   <ds:schemaRefs>
     <ds:schemaRef ds:uri="http://schemas.openxmlformats.org/officeDocument/2006/bibliography"/>
   </ds:schemaRefs>

</xml_diff>

<commit_message>
Finish Symfony Doc, move phpdoc
</commit_message>
<xml_diff>
--- a/resources/CR_Project_Framework_Symfony_React_2020-2021_Marquet_Allain.docx
+++ b/resources/CR_Project_Framework_Symfony_React_2020-2021_Marquet_Allain.docx
@@ -27,30 +27,8 @@
         <w:rPr>
           <w:lang w:val="fr-FR"/>
         </w:rPr>
-        <w:t xml:space="preserve">Framework </w:t>
-      </w:r>
-      <w:proofErr w:type="spellStart"/>
-      <w:r>
-        <w:rPr>
-          <w:lang w:val="fr-FR"/>
-        </w:rPr>
-        <w:t>Symfony</w:t>
-      </w:r>
-      <w:proofErr w:type="spellEnd"/>
-      <w:r>
-        <w:rPr>
-          <w:lang w:val="fr-FR"/>
-        </w:rPr>
-        <w:t xml:space="preserve"> et </w:t>
-      </w:r>
-      <w:proofErr w:type="spellStart"/>
-      <w:r>
-        <w:rPr>
-          <w:lang w:val="fr-FR"/>
-        </w:rPr>
-        <w:t>React</w:t>
-      </w:r>
-      <w:proofErr w:type="spellEnd"/>
+        <w:t>Framework Symfony et React</w:t>
+      </w:r>
     </w:p>
     <w:p>
       <w:pPr>
@@ -189,14 +167,7 @@
         <w:rPr>
           <w:lang w:val="fr-FR"/>
         </w:rPr>
-        <w:t xml:space="preserve">Christophe </w:t>
-      </w:r>
-      <w:proofErr w:type="spellStart"/>
-      <w:r>
-        <w:rPr>
-          <w:lang w:val="fr-FR"/>
-        </w:rPr>
-        <w:t>Vignau</w:t>
+        <w:t>Christophe Vignau</w:t>
       </w:r>
       <w:r>
         <w:rPr>
@@ -204,7 +175,6 @@
         </w:rPr>
         <w:t>d</w:t>
       </w:r>
-      <w:proofErr w:type="spellEnd"/>
     </w:p>
     <w:p>
       <w:pPr>
@@ -219,14 +189,12 @@
         </w:rPr>
         <w:t xml:space="preserve">Fabien </w:t>
       </w:r>
-      <w:proofErr w:type="spellStart"/>
       <w:r>
         <w:rPr>
           <w:lang w:val="fr-FR"/>
         </w:rPr>
         <w:t>Canu</w:t>
       </w:r>
-      <w:proofErr w:type="spellEnd"/>
     </w:p>
     <w:p>
       <w:pPr>
@@ -487,97 +455,6 @@
     </w:p>
     <w:p>
       <w:pPr>
-        <w:autoSpaceDE w:val="0"/>
-        <w:autoSpaceDN w:val="0"/>
-        <w:adjustRightInd w:val="0"/>
-        <w:rPr>
-          <w:rFonts w:ascii="AppleSystemUIFont" w:hAnsi="AppleSystemUIFont" w:cs="AppleSystemUIFont"/>
-          <w:sz w:val="26"/>
-          <w:szCs w:val="26"/>
-          <w:lang w:val="fr-FR"/>
-        </w:rPr>
-      </w:pPr>
-    </w:p>
-    <w:p>
-      <w:pPr>
-        <w:autoSpaceDE w:val="0"/>
-        <w:autoSpaceDN w:val="0"/>
-        <w:adjustRightInd w:val="0"/>
-        <w:rPr>
-          <w:rFonts w:ascii="AppleSystemUIFont" w:hAnsi="AppleSystemUIFont" w:cs="AppleSystemUIFont"/>
-          <w:sz w:val="26"/>
-          <w:szCs w:val="26"/>
-          <w:lang w:val="fr-FR"/>
-        </w:rPr>
-      </w:pPr>
-    </w:p>
-    <w:p>
-      <w:pPr>
-        <w:autoSpaceDE w:val="0"/>
-        <w:autoSpaceDN w:val="0"/>
-        <w:adjustRightInd w:val="0"/>
-        <w:rPr>
-          <w:rFonts w:ascii="AppleSystemUIFont" w:hAnsi="AppleSystemUIFont" w:cs="AppleSystemUIFont"/>
-          <w:sz w:val="26"/>
-          <w:szCs w:val="26"/>
-          <w:lang w:val="fr-FR"/>
-        </w:rPr>
-      </w:pPr>
-    </w:p>
-    <w:p>
-      <w:pPr>
-        <w:autoSpaceDE w:val="0"/>
-        <w:autoSpaceDN w:val="0"/>
-        <w:adjustRightInd w:val="0"/>
-        <w:rPr>
-          <w:rFonts w:ascii="AppleSystemUIFont" w:hAnsi="AppleSystemUIFont" w:cs="AppleSystemUIFont"/>
-          <w:sz w:val="26"/>
-          <w:szCs w:val="26"/>
-          <w:lang w:val="fr-FR"/>
-        </w:rPr>
-      </w:pPr>
-    </w:p>
-    <w:p>
-      <w:pPr>
-        <w:autoSpaceDE w:val="0"/>
-        <w:autoSpaceDN w:val="0"/>
-        <w:adjustRightInd w:val="0"/>
-        <w:rPr>
-          <w:rFonts w:ascii="AppleSystemUIFont" w:hAnsi="AppleSystemUIFont" w:cs="AppleSystemUIFont"/>
-          <w:sz w:val="26"/>
-          <w:szCs w:val="26"/>
-          <w:lang w:val="fr-FR"/>
-        </w:rPr>
-      </w:pPr>
-    </w:p>
-    <w:p>
-      <w:pPr>
-        <w:autoSpaceDE w:val="0"/>
-        <w:autoSpaceDN w:val="0"/>
-        <w:adjustRightInd w:val="0"/>
-        <w:rPr>
-          <w:rFonts w:ascii="AppleSystemUIFont" w:hAnsi="AppleSystemUIFont" w:cs="AppleSystemUIFont"/>
-          <w:sz w:val="26"/>
-          <w:szCs w:val="26"/>
-          <w:lang w:val="fr-FR"/>
-        </w:rPr>
-      </w:pPr>
-    </w:p>
-    <w:p>
-      <w:pPr>
-        <w:autoSpaceDE w:val="0"/>
-        <w:autoSpaceDN w:val="0"/>
-        <w:adjustRightInd w:val="0"/>
-        <w:rPr>
-          <w:rFonts w:ascii="AppleSystemUIFont" w:hAnsi="AppleSystemUIFont" w:cs="AppleSystemUIFont"/>
-          <w:sz w:val="26"/>
-          <w:szCs w:val="26"/>
-          <w:lang w:val="fr-FR"/>
-        </w:rPr>
-      </w:pPr>
-    </w:p>
-    <w:p>
-      <w:pPr>
         <w:pStyle w:val="Heading1"/>
         <w:rPr>
           <w:lang w:val="fr-FR"/>
@@ -587,6 +464,7 @@
         <w:rPr>
           <w:lang w:val="fr-FR"/>
         </w:rPr>
+        <w:lastRenderedPageBreak/>
         <w:t>Index</w:t>
       </w:r>
     </w:p>
@@ -620,7 +498,6 @@
           <w:lang w:val="fr-FR"/>
         </w:rPr>
       </w:pPr>
-      <w:proofErr w:type="spellStart"/>
       <w:r>
         <w:rPr>
           <w:rFonts w:ascii="AppleSystemUIFont" w:hAnsi="AppleSystemUIFont" w:cs="AppleSystemUIFont"/>
@@ -630,7 +507,6 @@
         </w:rPr>
         <w:t>Symfony</w:t>
       </w:r>
-      <w:proofErr w:type="spellEnd"/>
     </w:p>
     <w:p>
       <w:pPr>
@@ -658,6 +534,15 @@
         </w:rPr>
         <w:t>Entité</w:t>
       </w:r>
+      <w:r>
+        <w:rPr>
+          <w:rFonts w:ascii="AppleSystemUIFont" w:hAnsi="AppleSystemUIFont" w:cs="AppleSystemUIFont"/>
+          <w:sz w:val="26"/>
+          <w:szCs w:val="26"/>
+          <w:lang w:val="fr-FR"/>
+        </w:rPr>
+        <w:t>s</w:t>
+      </w:r>
     </w:p>
     <w:p>
       <w:pPr>
@@ -757,28 +642,15 @@
           <w:lang w:val="fr-FR"/>
         </w:rPr>
       </w:pPr>
-      <w:proofErr w:type="spellStart"/>
-      <w:proofErr w:type="gramStart"/>
-      <w:r>
-        <w:rPr>
-          <w:rFonts w:ascii="AppleSystemUIFont" w:hAnsi="AppleSystemUIFont" w:cs="AppleSystemUIFont"/>
-          <w:sz w:val="26"/>
-          <w:szCs w:val="26"/>
-          <w:lang w:val="fr-FR"/>
-        </w:rPr>
-        <w:t>api</w:t>
-      </w:r>
-      <w:proofErr w:type="gramEnd"/>
-      <w:r>
-        <w:rPr>
-          <w:rFonts w:ascii="AppleSystemUIFont" w:hAnsi="AppleSystemUIFont" w:cs="AppleSystemUIFont"/>
-          <w:sz w:val="26"/>
-          <w:szCs w:val="26"/>
-          <w:lang w:val="fr-FR"/>
-        </w:rPr>
-        <w:t>_profondeur</w:t>
-      </w:r>
-      <w:proofErr w:type="spellEnd"/>
+      <w:r>
+        <w:rPr>
+          <w:rFonts w:ascii="AppleSystemUIFont" w:hAnsi="AppleSystemUIFont" w:cs="AppleSystemUIFont"/>
+          <w:sz w:val="26"/>
+          <w:szCs w:val="26"/>
+          <w:lang w:val="fr-FR"/>
+        </w:rPr>
+        <w:t>api_profondeur</w:t>
+      </w:r>
     </w:p>
     <w:p>
       <w:pPr>
@@ -797,28 +669,15 @@
           <w:lang w:val="fr-FR"/>
         </w:rPr>
       </w:pPr>
-      <w:proofErr w:type="spellStart"/>
-      <w:proofErr w:type="gramStart"/>
-      <w:r>
-        <w:rPr>
-          <w:rFonts w:ascii="AppleSystemUIFont" w:hAnsi="AppleSystemUIFont" w:cs="AppleSystemUIFont"/>
-          <w:sz w:val="26"/>
-          <w:szCs w:val="26"/>
-          <w:lang w:val="fr-FR"/>
-        </w:rPr>
-        <w:t>api</w:t>
-      </w:r>
-      <w:proofErr w:type="gramEnd"/>
-      <w:r>
-        <w:rPr>
-          <w:rFonts w:ascii="AppleSystemUIFont" w:hAnsi="AppleSystemUIFont" w:cs="AppleSystemUIFont"/>
-          <w:sz w:val="26"/>
-          <w:szCs w:val="26"/>
-          <w:lang w:val="fr-FR"/>
-        </w:rPr>
-        <w:t>_profondeur_by_depth</w:t>
-      </w:r>
-      <w:proofErr w:type="spellEnd"/>
+      <w:r>
+        <w:rPr>
+          <w:rFonts w:ascii="AppleSystemUIFont" w:hAnsi="AppleSystemUIFont" w:cs="AppleSystemUIFont"/>
+          <w:sz w:val="26"/>
+          <w:szCs w:val="26"/>
+          <w:lang w:val="fr-FR"/>
+        </w:rPr>
+        <w:t>api_profondeur_by_depth</w:t>
+      </w:r>
     </w:p>
     <w:p>
       <w:pPr>
@@ -837,28 +696,15 @@
           <w:lang w:val="fr-FR"/>
         </w:rPr>
       </w:pPr>
-      <w:proofErr w:type="spellStart"/>
-      <w:proofErr w:type="gramStart"/>
-      <w:r>
-        <w:rPr>
-          <w:rFonts w:ascii="AppleSystemUIFont" w:hAnsi="AppleSystemUIFont" w:cs="AppleSystemUIFont"/>
-          <w:sz w:val="26"/>
-          <w:szCs w:val="26"/>
-          <w:lang w:val="fr-FR"/>
-        </w:rPr>
-        <w:t>api</w:t>
-      </w:r>
-      <w:proofErr w:type="gramEnd"/>
-      <w:r>
-        <w:rPr>
-          <w:rFonts w:ascii="AppleSystemUIFont" w:hAnsi="AppleSystemUIFont" w:cs="AppleSystemUIFont"/>
-          <w:sz w:val="26"/>
-          <w:szCs w:val="26"/>
-          <w:lang w:val="fr-FR"/>
-        </w:rPr>
-        <w:t>_temps</w:t>
-      </w:r>
-      <w:proofErr w:type="spellEnd"/>
+      <w:r>
+        <w:rPr>
+          <w:rFonts w:ascii="AppleSystemUIFont" w:hAnsi="AppleSystemUIFont" w:cs="AppleSystemUIFont"/>
+          <w:sz w:val="26"/>
+          <w:szCs w:val="26"/>
+          <w:lang w:val="fr-FR"/>
+        </w:rPr>
+        <w:t>api_temps</w:t>
+      </w:r>
     </w:p>
     <w:p>
       <w:pPr>
@@ -877,28 +723,15 @@
           <w:lang w:val="fr-FR"/>
         </w:rPr>
       </w:pPr>
-      <w:proofErr w:type="spellStart"/>
-      <w:proofErr w:type="gramStart"/>
-      <w:r>
-        <w:rPr>
-          <w:rFonts w:ascii="AppleSystemUIFont" w:hAnsi="AppleSystemUIFont" w:cs="AppleSystemUIFont"/>
-          <w:sz w:val="26"/>
-          <w:szCs w:val="26"/>
-          <w:lang w:val="fr-FR"/>
-        </w:rPr>
-        <w:t>api</w:t>
-      </w:r>
-      <w:proofErr w:type="gramEnd"/>
-      <w:r>
-        <w:rPr>
-          <w:rFonts w:ascii="AppleSystemUIFont" w:hAnsi="AppleSystemUIFont" w:cs="AppleSystemUIFont"/>
-          <w:sz w:val="26"/>
-          <w:szCs w:val="26"/>
-          <w:lang w:val="fr-FR"/>
-        </w:rPr>
-        <w:t>_temps_by_depth_and_time</w:t>
-      </w:r>
-      <w:proofErr w:type="spellEnd"/>
+      <w:r>
+        <w:rPr>
+          <w:rFonts w:ascii="AppleSystemUIFont" w:hAnsi="AppleSystemUIFont" w:cs="AppleSystemUIFont"/>
+          <w:sz w:val="26"/>
+          <w:szCs w:val="26"/>
+          <w:lang w:val="fr-FR"/>
+        </w:rPr>
+        <w:t>api_temps_by_depth_and_time</w:t>
+      </w:r>
     </w:p>
     <w:p>
       <w:pPr>
@@ -917,28 +750,15 @@
           <w:lang w:val="fr-FR"/>
         </w:rPr>
       </w:pPr>
-      <w:proofErr w:type="spellStart"/>
-      <w:proofErr w:type="gramStart"/>
-      <w:r>
-        <w:rPr>
-          <w:rFonts w:ascii="AppleSystemUIFont" w:hAnsi="AppleSystemUIFont" w:cs="AppleSystemUIFont"/>
-          <w:sz w:val="26"/>
-          <w:szCs w:val="26"/>
-          <w:lang w:val="fr-FR"/>
-        </w:rPr>
-        <w:t>api</w:t>
-      </w:r>
-      <w:proofErr w:type="gramEnd"/>
-      <w:r>
-        <w:rPr>
-          <w:rFonts w:ascii="AppleSystemUIFont" w:hAnsi="AppleSystemUIFont" w:cs="AppleSystemUIFont"/>
-          <w:sz w:val="26"/>
-          <w:szCs w:val="26"/>
-          <w:lang w:val="fr-FR"/>
-        </w:rPr>
-        <w:t>_defaultParam</w:t>
-      </w:r>
-      <w:proofErr w:type="spellEnd"/>
+      <w:r>
+        <w:rPr>
+          <w:rFonts w:ascii="AppleSystemUIFont" w:hAnsi="AppleSystemUIFont" w:cs="AppleSystemUIFont"/>
+          <w:sz w:val="26"/>
+          <w:szCs w:val="26"/>
+          <w:lang w:val="fr-FR"/>
+        </w:rPr>
+        <w:t>api_defaultParam</w:t>
+      </w:r>
     </w:p>
     <w:p>
       <w:pPr>
@@ -1018,43 +838,7 @@
           <w:szCs w:val="26"/>
           <w:lang w:val="fr-FR"/>
         </w:rPr>
-        <w:t>Exemple</w:t>
-      </w:r>
-      <w:r>
-        <w:rPr>
-          <w:rFonts w:ascii="AppleSystemUIFont" w:hAnsi="AppleSystemUIFont" w:cs="AppleSystemUIFont"/>
-          <w:sz w:val="26"/>
-          <w:szCs w:val="26"/>
-          <w:lang w:val="fr-FR"/>
-        </w:rPr>
-        <w:t>s</w:t>
-      </w:r>
-      <w:r>
-        <w:rPr>
-          <w:rFonts w:ascii="AppleSystemUIFont" w:hAnsi="AppleSystemUIFont" w:cs="AppleSystemUIFont"/>
-          <w:sz w:val="26"/>
-          <w:szCs w:val="26"/>
-          <w:lang w:val="fr-FR"/>
-        </w:rPr>
-        <w:t xml:space="preserve"> générique</w:t>
-      </w:r>
-      <w:r>
-        <w:rPr>
-          <w:rFonts w:ascii="AppleSystemUIFont" w:hAnsi="AppleSystemUIFont" w:cs="AppleSystemUIFont"/>
-          <w:sz w:val="26"/>
-          <w:szCs w:val="26"/>
-          <w:lang w:val="fr-FR"/>
-        </w:rPr>
-        <w:t>s</w:t>
-      </w:r>
-      <w:r>
-        <w:rPr>
-          <w:rFonts w:ascii="AppleSystemUIFont" w:hAnsi="AppleSystemUIFont" w:cs="AppleSystemUIFont"/>
-          <w:sz w:val="26"/>
-          <w:szCs w:val="26"/>
-          <w:lang w:val="fr-FR"/>
-        </w:rPr>
-        <w:t xml:space="preserve"> des méthodes CRUD</w:t>
+        <w:t>Routes génériques des méthodes CRUD</w:t>
       </w:r>
     </w:p>
     <w:p>
@@ -1088,7 +872,7 @@
       <w:pPr>
         <w:pStyle w:val="ListParagraph"/>
         <w:numPr>
-          <w:ilvl w:val="4"/>
+          <w:ilvl w:val="3"/>
           <w:numId w:val="6"/>
         </w:numPr>
         <w:autoSpaceDE w:val="0"/>
@@ -1101,36 +885,158 @@
           <w:lang w:val="fr-FR"/>
         </w:rPr>
       </w:pPr>
-      <w:proofErr w:type="spellStart"/>
-      <w:proofErr w:type="gramStart"/>
-      <w:r>
-        <w:rPr>
-          <w:rFonts w:ascii="AppleSystemUIFont" w:hAnsi="AppleSystemUIFont" w:cs="AppleSystemUIFont"/>
-          <w:sz w:val="26"/>
-          <w:szCs w:val="26"/>
-          <w:lang w:val="fr-FR"/>
-        </w:rPr>
-        <w:t>readAll</w:t>
-      </w:r>
-      <w:proofErr w:type="spellEnd"/>
-      <w:r>
-        <w:rPr>
-          <w:rFonts w:ascii="AppleSystemUIFont" w:hAnsi="AppleSystemUIFont" w:cs="AppleSystemUIFont"/>
-          <w:sz w:val="26"/>
-          <w:szCs w:val="26"/>
-          <w:lang w:val="fr-FR"/>
-        </w:rPr>
-        <w:t>(</w:t>
-      </w:r>
-      <w:proofErr w:type="gramEnd"/>
-      <w:r>
-        <w:rPr>
-          <w:rFonts w:ascii="AppleSystemUIFont" w:hAnsi="AppleSystemUIFont" w:cs="AppleSystemUIFont"/>
-          <w:sz w:val="26"/>
-          <w:szCs w:val="26"/>
-          <w:lang w:val="fr-FR"/>
-        </w:rPr>
-        <w:t>)</w:t>
+      <w:r>
+        <w:rPr>
+          <w:rFonts w:ascii="AppleSystemUIFont" w:hAnsi="AppleSystemUIFont" w:cs="AppleSystemUIFont"/>
+          <w:sz w:val="26"/>
+          <w:szCs w:val="26"/>
+          <w:lang w:val="fr-FR"/>
+        </w:rPr>
+        <w:t>Lire</w:t>
+      </w:r>
+    </w:p>
+    <w:p>
+      <w:pPr>
+        <w:pStyle w:val="ListParagraph"/>
+        <w:numPr>
+          <w:ilvl w:val="3"/>
+          <w:numId w:val="6"/>
+        </w:numPr>
+        <w:autoSpaceDE w:val="0"/>
+        <w:autoSpaceDN w:val="0"/>
+        <w:adjustRightInd w:val="0"/>
+        <w:rPr>
+          <w:rFonts w:ascii="AppleSystemUIFont" w:hAnsi="AppleSystemUIFont" w:cs="AppleSystemUIFont"/>
+          <w:sz w:val="26"/>
+          <w:szCs w:val="26"/>
+          <w:lang w:val="fr-FR"/>
+        </w:rPr>
+      </w:pPr>
+      <w:r>
+        <w:rPr>
+          <w:rFonts w:ascii="AppleSystemUIFont" w:hAnsi="AppleSystemUIFont" w:cs="AppleSystemUIFont"/>
+          <w:sz w:val="26"/>
+          <w:szCs w:val="26"/>
+          <w:lang w:val="fr-FR"/>
+        </w:rPr>
+        <w:t>Éditer</w:t>
+      </w:r>
+    </w:p>
+    <w:p>
+      <w:pPr>
+        <w:pStyle w:val="ListParagraph"/>
+        <w:numPr>
+          <w:ilvl w:val="3"/>
+          <w:numId w:val="6"/>
+        </w:numPr>
+        <w:autoSpaceDE w:val="0"/>
+        <w:autoSpaceDN w:val="0"/>
+        <w:adjustRightInd w:val="0"/>
+        <w:rPr>
+          <w:rFonts w:ascii="AppleSystemUIFont" w:hAnsi="AppleSystemUIFont" w:cs="AppleSystemUIFont"/>
+          <w:sz w:val="26"/>
+          <w:szCs w:val="26"/>
+          <w:lang w:val="fr-FR"/>
+        </w:rPr>
+      </w:pPr>
+      <w:r>
+        <w:rPr>
+          <w:rFonts w:ascii="AppleSystemUIFont" w:hAnsi="AppleSystemUIFont" w:cs="AppleSystemUIFont"/>
+          <w:sz w:val="26"/>
+          <w:szCs w:val="26"/>
+          <w:lang w:val="fr-FR"/>
+        </w:rPr>
+        <w:t>Supprimer</w:t>
+      </w:r>
+    </w:p>
+    <w:p>
+      <w:pPr>
+        <w:pStyle w:val="ListParagraph"/>
+        <w:numPr>
+          <w:ilvl w:val="2"/>
+          <w:numId w:val="6"/>
+        </w:numPr>
+        <w:autoSpaceDE w:val="0"/>
+        <w:autoSpaceDN w:val="0"/>
+        <w:adjustRightInd w:val="0"/>
+        <w:rPr>
+          <w:rFonts w:ascii="AppleSystemUIFont" w:hAnsi="AppleSystemUIFont" w:cs="AppleSystemUIFont"/>
+          <w:sz w:val="26"/>
+          <w:szCs w:val="26"/>
+          <w:lang w:val="fr-FR"/>
+        </w:rPr>
+      </w:pPr>
+      <w:r>
+        <w:rPr>
+          <w:rFonts w:ascii="AppleSystemUIFont" w:hAnsi="AppleSystemUIFont" w:cs="AppleSystemUIFont"/>
+          <w:sz w:val="26"/>
+          <w:szCs w:val="26"/>
+          <w:lang w:val="fr-FR"/>
+        </w:rPr>
+        <w:t>Exemple</w:t>
+      </w:r>
+      <w:r>
+        <w:rPr>
+          <w:rFonts w:ascii="AppleSystemUIFont" w:hAnsi="AppleSystemUIFont" w:cs="AppleSystemUIFont"/>
+          <w:sz w:val="26"/>
+          <w:szCs w:val="26"/>
+          <w:lang w:val="fr-FR"/>
+        </w:rPr>
+        <w:t>s</w:t>
+      </w:r>
+      <w:r>
+        <w:rPr>
+          <w:rFonts w:ascii="AppleSystemUIFont" w:hAnsi="AppleSystemUIFont" w:cs="AppleSystemUIFont"/>
+          <w:sz w:val="26"/>
+          <w:szCs w:val="26"/>
+          <w:lang w:val="fr-FR"/>
+        </w:rPr>
+        <w:t xml:space="preserve"> générique</w:t>
+      </w:r>
+      <w:r>
+        <w:rPr>
+          <w:rFonts w:ascii="AppleSystemUIFont" w:hAnsi="AppleSystemUIFont" w:cs="AppleSystemUIFont"/>
+          <w:sz w:val="26"/>
+          <w:szCs w:val="26"/>
+          <w:lang w:val="fr-FR"/>
+        </w:rPr>
+        <w:t>s</w:t>
+      </w:r>
+      <w:r>
+        <w:rPr>
+          <w:rFonts w:ascii="AppleSystemUIFont" w:hAnsi="AppleSystemUIFont" w:cs="AppleSystemUIFont"/>
+          <w:sz w:val="26"/>
+          <w:szCs w:val="26"/>
+          <w:lang w:val="fr-FR"/>
+        </w:rPr>
+        <w:t xml:space="preserve"> des méthodes CRUD</w:t>
+      </w:r>
+    </w:p>
+    <w:p>
+      <w:pPr>
+        <w:pStyle w:val="ListParagraph"/>
+        <w:numPr>
+          <w:ilvl w:val="3"/>
+          <w:numId w:val="6"/>
+        </w:numPr>
+        <w:autoSpaceDE w:val="0"/>
+        <w:autoSpaceDN w:val="0"/>
+        <w:adjustRightInd w:val="0"/>
+        <w:rPr>
+          <w:rFonts w:ascii="AppleSystemUIFont" w:hAnsi="AppleSystemUIFont" w:cs="AppleSystemUIFont"/>
+          <w:sz w:val="26"/>
+          <w:szCs w:val="26"/>
+          <w:lang w:val="fr-FR"/>
+        </w:rPr>
+      </w:pPr>
+      <w:r>
+        <w:rPr>
+          <w:rFonts w:ascii="AppleSystemUIFont" w:hAnsi="AppleSystemUIFont" w:cs="AppleSystemUIFont"/>
+          <w:sz w:val="26"/>
+          <w:szCs w:val="26"/>
+          <w:lang w:val="fr-FR"/>
+        </w:rPr>
+        <w:t>Créer</w:t>
       </w:r>
     </w:p>
     <w:p>
@@ -1150,27 +1056,14 @@
           <w:lang w:val="fr-FR"/>
         </w:rPr>
       </w:pPr>
-      <w:proofErr w:type="spellStart"/>
-      <w:proofErr w:type="gramStart"/>
-      <w:r>
-        <w:rPr>
-          <w:rFonts w:ascii="AppleSystemUIFont" w:hAnsi="AppleSystemUIFont" w:cs="AppleSystemUIFont"/>
-          <w:sz w:val="26"/>
-          <w:szCs w:val="26"/>
-          <w:lang w:val="fr-FR"/>
-        </w:rPr>
-        <w:t>read</w:t>
-      </w:r>
-      <w:proofErr w:type="spellEnd"/>
-      <w:proofErr w:type="gramEnd"/>
-      <w:r>
-        <w:rPr>
-          <w:rFonts w:ascii="AppleSystemUIFont" w:hAnsi="AppleSystemUIFont" w:cs="AppleSystemUIFont"/>
-          <w:sz w:val="26"/>
-          <w:szCs w:val="26"/>
-          <w:lang w:val="fr-FR"/>
-        </w:rPr>
-        <w:t>($id)</w:t>
+      <w:r>
+        <w:rPr>
+          <w:rFonts w:ascii="AppleSystemUIFont" w:hAnsi="AppleSystemUIFont" w:cs="AppleSystemUIFont"/>
+          <w:sz w:val="26"/>
+          <w:szCs w:val="26"/>
+          <w:lang w:val="fr-FR"/>
+        </w:rPr>
+        <w:t>readAll()</w:t>
       </w:r>
     </w:p>
     <w:p>
@@ -1190,36 +1083,41 @@
           <w:lang w:val="fr-FR"/>
         </w:rPr>
       </w:pPr>
-      <w:proofErr w:type="spellStart"/>
-      <w:proofErr w:type="gramStart"/>
-      <w:r>
-        <w:rPr>
-          <w:rFonts w:ascii="AppleSystemUIFont" w:hAnsi="AppleSystemUIFont" w:cs="AppleSystemUIFont"/>
-          <w:sz w:val="26"/>
-          <w:szCs w:val="26"/>
-          <w:lang w:val="fr-FR"/>
-        </w:rPr>
-        <w:t>readSelector</w:t>
-      </w:r>
-      <w:proofErr w:type="spellEnd"/>
-      <w:r>
-        <w:rPr>
-          <w:rFonts w:ascii="AppleSystemUIFont" w:hAnsi="AppleSystemUIFont" w:cs="AppleSystemUIFont"/>
-          <w:sz w:val="26"/>
-          <w:szCs w:val="26"/>
-          <w:lang w:val="fr-FR"/>
-        </w:rPr>
-        <w:t>(</w:t>
-      </w:r>
-      <w:proofErr w:type="gramEnd"/>
-      <w:r>
-        <w:rPr>
-          <w:rFonts w:ascii="AppleSystemUIFont" w:hAnsi="AppleSystemUIFont" w:cs="AppleSystemUIFont"/>
-          <w:sz w:val="26"/>
-          <w:szCs w:val="26"/>
-          <w:lang w:val="fr-FR"/>
-        </w:rPr>
-        <w:t>)</w:t>
+      <w:r>
+        <w:rPr>
+          <w:rFonts w:ascii="AppleSystemUIFont" w:hAnsi="AppleSystemUIFont" w:cs="AppleSystemUIFont"/>
+          <w:sz w:val="26"/>
+          <w:szCs w:val="26"/>
+          <w:lang w:val="fr-FR"/>
+        </w:rPr>
+        <w:t>read($id)</w:t>
+      </w:r>
+    </w:p>
+    <w:p>
+      <w:pPr>
+        <w:pStyle w:val="ListParagraph"/>
+        <w:numPr>
+          <w:ilvl w:val="4"/>
+          <w:numId w:val="6"/>
+        </w:numPr>
+        <w:autoSpaceDE w:val="0"/>
+        <w:autoSpaceDN w:val="0"/>
+        <w:adjustRightInd w:val="0"/>
+        <w:rPr>
+          <w:rFonts w:ascii="AppleSystemUIFont" w:hAnsi="AppleSystemUIFont" w:cs="AppleSystemUIFont"/>
+          <w:sz w:val="26"/>
+          <w:szCs w:val="26"/>
+          <w:lang w:val="fr-FR"/>
+        </w:rPr>
+      </w:pPr>
+      <w:r>
+        <w:rPr>
+          <w:rFonts w:ascii="AppleSystemUIFont" w:hAnsi="AppleSystemUIFont" w:cs="AppleSystemUIFont"/>
+          <w:sz w:val="26"/>
+          <w:szCs w:val="26"/>
+          <w:lang w:val="fr-FR"/>
+        </w:rPr>
+        <w:t>readSelector()</w:t>
       </w:r>
     </w:p>
     <w:p>
@@ -1266,45 +1164,14 @@
           <w:lang w:val="fr-FR"/>
         </w:rPr>
       </w:pPr>
-      <w:proofErr w:type="gramStart"/>
-      <w:r>
-        <w:rPr>
-          <w:rFonts w:ascii="AppleSystemUIFont" w:hAnsi="AppleSystemUIFont" w:cs="AppleSystemUIFont"/>
-          <w:sz w:val="26"/>
-          <w:szCs w:val="26"/>
-          <w:lang w:val="fr-FR"/>
-        </w:rPr>
-        <w:t>New(</w:t>
-      </w:r>
-      <w:proofErr w:type="gramEnd"/>
-      <w:r>
-        <w:rPr>
-          <w:rFonts w:ascii="AppleSystemUIFont" w:hAnsi="AppleSystemUIFont" w:cs="AppleSystemUIFont"/>
-          <w:sz w:val="26"/>
-          <w:szCs w:val="26"/>
-          <w:lang w:val="fr-FR"/>
-        </w:rPr>
-        <w:t>Request $</w:t>
-      </w:r>
-      <w:proofErr w:type="spellStart"/>
-      <w:r>
-        <w:rPr>
-          <w:rFonts w:ascii="AppleSystemUIFont" w:hAnsi="AppleSystemUIFont" w:cs="AppleSystemUIFont"/>
-          <w:sz w:val="26"/>
-          <w:szCs w:val="26"/>
-          <w:lang w:val="fr-FR"/>
-        </w:rPr>
-        <w:t>request</w:t>
-      </w:r>
-      <w:proofErr w:type="spellEnd"/>
-      <w:r>
-        <w:rPr>
-          <w:rFonts w:ascii="AppleSystemUIFont" w:hAnsi="AppleSystemUIFont" w:cs="AppleSystemUIFont"/>
-          <w:sz w:val="26"/>
-          <w:szCs w:val="26"/>
-          <w:lang w:val="fr-FR"/>
-        </w:rPr>
-        <w:t>)</w:t>
+      <w:r>
+        <w:rPr>
+          <w:rFonts w:ascii="AppleSystemUIFont" w:hAnsi="AppleSystemUIFont" w:cs="AppleSystemUIFont"/>
+          <w:sz w:val="26"/>
+          <w:szCs w:val="26"/>
+          <w:lang w:val="fr-FR"/>
+        </w:rPr>
+        <w:t>New(Request $request)</w:t>
       </w:r>
     </w:p>
     <w:p>
@@ -1351,27 +1218,14 @@
           <w:lang w:val="fr-FR"/>
         </w:rPr>
       </w:pPr>
-      <w:proofErr w:type="spellStart"/>
-      <w:proofErr w:type="gramStart"/>
-      <w:r>
-        <w:rPr>
-          <w:rFonts w:ascii="AppleSystemUIFont" w:hAnsi="AppleSystemUIFont" w:cs="AppleSystemUIFont"/>
-          <w:sz w:val="26"/>
-          <w:szCs w:val="26"/>
-          <w:lang w:val="fr-FR"/>
-        </w:rPr>
-        <w:t>checkEditAvailable</w:t>
-      </w:r>
-      <w:proofErr w:type="spellEnd"/>
-      <w:proofErr w:type="gramEnd"/>
-      <w:r>
-        <w:rPr>
-          <w:rFonts w:ascii="AppleSystemUIFont" w:hAnsi="AppleSystemUIFont" w:cs="AppleSystemUIFont"/>
-          <w:sz w:val="26"/>
-          <w:szCs w:val="26"/>
-          <w:lang w:val="fr-FR"/>
-        </w:rPr>
-        <w:t>($id)</w:t>
+      <w:r>
+        <w:rPr>
+          <w:rFonts w:ascii="AppleSystemUIFont" w:hAnsi="AppleSystemUIFont" w:cs="AppleSystemUIFont"/>
+          <w:sz w:val="26"/>
+          <w:szCs w:val="26"/>
+          <w:lang w:val="fr-FR"/>
+        </w:rPr>
+        <w:t>checkEditAvailable($id)</w:t>
       </w:r>
     </w:p>
     <w:p>
@@ -1392,7 +1246,6 @@
         </w:rPr>
       </w:pPr>
       <w:proofErr w:type="spellStart"/>
-      <w:proofErr w:type="gramStart"/>
       <w:r>
         <w:rPr>
           <w:rFonts w:ascii="AppleSystemUIFont" w:hAnsi="AppleSystemUIFont" w:cs="AppleSystemUIFont"/>
@@ -1410,17 +1263,7 @@
           <w:szCs w:val="26"/>
           <w:lang w:val="fr-FR"/>
         </w:rPr>
-        <w:t>(</w:t>
-      </w:r>
-      <w:proofErr w:type="gramEnd"/>
-      <w:r>
-        <w:rPr>
-          <w:rFonts w:ascii="AppleSystemUIFont" w:hAnsi="AppleSystemUIFont" w:cs="AppleSystemUIFont"/>
-          <w:sz w:val="26"/>
-          <w:szCs w:val="26"/>
-          <w:lang w:val="fr-FR"/>
-        </w:rPr>
-        <w:t>Request $</w:t>
+        <w:t>(Request $</w:t>
       </w:r>
       <w:proofErr w:type="spellStart"/>
       <w:r>
@@ -1440,7 +1283,27 @@
           <w:szCs w:val="26"/>
           <w:lang w:val="fr-FR"/>
         </w:rPr>
-        <w:t>, Entité $</w:t>
+        <w:t xml:space="preserve">, </w:t>
+      </w:r>
+      <w:proofErr w:type="spellStart"/>
+      <w:r>
+        <w:rPr>
+          <w:rFonts w:ascii="AppleSystemUIFont" w:hAnsi="AppleSystemUIFont" w:cs="AppleSystemUIFont"/>
+          <w:sz w:val="26"/>
+          <w:szCs w:val="26"/>
+          <w:lang w:val="fr-FR"/>
+        </w:rPr>
+        <w:t>Entite</w:t>
+      </w:r>
+      <w:proofErr w:type="spellEnd"/>
+      <w:r>
+        <w:rPr>
+          <w:rFonts w:ascii="AppleSystemUIFont" w:hAnsi="AppleSystemUIFont" w:cs="AppleSystemUIFont"/>
+          <w:sz w:val="26"/>
+          <w:szCs w:val="26"/>
+          <w:lang w:val="fr-FR"/>
+        </w:rPr>
+        <w:t xml:space="preserve"> $</w:t>
       </w:r>
       <w:proofErr w:type="spellStart"/>
       <w:r>
@@ -1480,36 +1343,14 @@
           <w:lang w:val="fr-FR"/>
         </w:rPr>
       </w:pPr>
-      <w:proofErr w:type="spellStart"/>
-      <w:proofErr w:type="gramStart"/>
-      <w:r>
-        <w:rPr>
-          <w:rFonts w:ascii="AppleSystemUIFont" w:hAnsi="AppleSystemUIFont" w:cs="AppleSystemUIFont"/>
-          <w:sz w:val="26"/>
-          <w:szCs w:val="26"/>
-          <w:lang w:val="fr-FR"/>
-        </w:rPr>
-        <w:t>editSelector</w:t>
-      </w:r>
-      <w:proofErr w:type="spellEnd"/>
-      <w:r>
-        <w:rPr>
-          <w:rFonts w:ascii="AppleSystemUIFont" w:hAnsi="AppleSystemUIFont" w:cs="AppleSystemUIFont"/>
-          <w:sz w:val="26"/>
-          <w:szCs w:val="26"/>
-          <w:lang w:val="fr-FR"/>
-        </w:rPr>
-        <w:t>(</w:t>
-      </w:r>
-      <w:proofErr w:type="gramEnd"/>
-      <w:r>
-        <w:rPr>
-          <w:rFonts w:ascii="AppleSystemUIFont" w:hAnsi="AppleSystemUIFont" w:cs="AppleSystemUIFont"/>
-          <w:sz w:val="26"/>
-          <w:szCs w:val="26"/>
-          <w:lang w:val="fr-FR"/>
-        </w:rPr>
-        <w:t>)</w:t>
+      <w:r>
+        <w:rPr>
+          <w:rFonts w:ascii="AppleSystemUIFont" w:hAnsi="AppleSystemUIFont" w:cs="AppleSystemUIFont"/>
+          <w:sz w:val="26"/>
+          <w:szCs w:val="26"/>
+          <w:lang w:val="fr-FR"/>
+        </w:rPr>
+        <w:t>editSelector()</w:t>
       </w:r>
     </w:p>
     <w:p>
@@ -1556,27 +1397,14 @@
           <w:lang w:val="fr-FR"/>
         </w:rPr>
       </w:pPr>
-      <w:proofErr w:type="spellStart"/>
-      <w:proofErr w:type="gramStart"/>
-      <w:r>
-        <w:rPr>
-          <w:rFonts w:ascii="AppleSystemUIFont" w:hAnsi="AppleSystemUIFont" w:cs="AppleSystemUIFont"/>
-          <w:sz w:val="26"/>
-          <w:szCs w:val="26"/>
-          <w:lang w:val="fr-FR"/>
-        </w:rPr>
-        <w:t>delete</w:t>
-      </w:r>
-      <w:proofErr w:type="spellEnd"/>
-      <w:proofErr w:type="gramEnd"/>
-      <w:r>
-        <w:rPr>
-          <w:rFonts w:ascii="AppleSystemUIFont" w:hAnsi="AppleSystemUIFont" w:cs="AppleSystemUIFont"/>
-          <w:sz w:val="26"/>
-          <w:szCs w:val="26"/>
-          <w:lang w:val="fr-FR"/>
-        </w:rPr>
-        <w:t>($id)</w:t>
+      <w:r>
+        <w:rPr>
+          <w:rFonts w:ascii="AppleSystemUIFont" w:hAnsi="AppleSystemUIFont" w:cs="AppleSystemUIFont"/>
+          <w:sz w:val="26"/>
+          <w:szCs w:val="26"/>
+          <w:lang w:val="fr-FR"/>
+        </w:rPr>
+        <w:t>delete($id)</w:t>
       </w:r>
     </w:p>
     <w:p>
@@ -1596,36 +1424,14 @@
           <w:lang w:val="fr-FR"/>
         </w:rPr>
       </w:pPr>
-      <w:proofErr w:type="spellStart"/>
-      <w:proofErr w:type="gramStart"/>
-      <w:r>
-        <w:rPr>
-          <w:rFonts w:ascii="AppleSystemUIFont" w:hAnsi="AppleSystemUIFont" w:cs="AppleSystemUIFont"/>
-          <w:sz w:val="26"/>
-          <w:szCs w:val="26"/>
-          <w:lang w:val="fr-FR"/>
-        </w:rPr>
-        <w:t>deleteSelector</w:t>
-      </w:r>
-      <w:proofErr w:type="spellEnd"/>
-      <w:r>
-        <w:rPr>
-          <w:rFonts w:ascii="AppleSystemUIFont" w:hAnsi="AppleSystemUIFont" w:cs="AppleSystemUIFont"/>
-          <w:sz w:val="26"/>
-          <w:szCs w:val="26"/>
-          <w:lang w:val="fr-FR"/>
-        </w:rPr>
-        <w:t>(</w:t>
-      </w:r>
-      <w:proofErr w:type="gramEnd"/>
-      <w:r>
-        <w:rPr>
-          <w:rFonts w:ascii="AppleSystemUIFont" w:hAnsi="AppleSystemUIFont" w:cs="AppleSystemUIFont"/>
-          <w:sz w:val="26"/>
-          <w:szCs w:val="26"/>
-          <w:lang w:val="fr-FR"/>
-        </w:rPr>
-        <w:t>)</w:t>
+      <w:r>
+        <w:rPr>
+          <w:rFonts w:ascii="AppleSystemUIFont" w:hAnsi="AppleSystemUIFont" w:cs="AppleSystemUIFont"/>
+          <w:sz w:val="26"/>
+          <w:szCs w:val="26"/>
+          <w:lang w:val="fr-FR"/>
+        </w:rPr>
+        <w:t>deleteSelector()</w:t>
       </w:r>
     </w:p>
     <w:p>
@@ -1645,7 +1451,6 @@
           <w:lang w:val="fr-FR"/>
         </w:rPr>
       </w:pPr>
-      <w:proofErr w:type="spellStart"/>
       <w:r>
         <w:rPr>
           <w:rFonts w:ascii="AppleSystemUIFont" w:hAnsi="AppleSystemUIFont" w:cs="AppleSystemUIFont"/>
@@ -1655,7 +1460,6 @@
         </w:rPr>
         <w:t>React</w:t>
       </w:r>
-      <w:proofErr w:type="spellEnd"/>
     </w:p>
     <w:p>
       <w:pPr>
@@ -1686,94 +1490,88 @@
     </w:p>
     <w:p>
       <w:pPr>
-        <w:autoSpaceDE w:val="0"/>
-        <w:autoSpaceDN w:val="0"/>
-        <w:adjustRightInd w:val="0"/>
-        <w:rPr>
-          <w:rFonts w:ascii="AppleSystemUIFont" w:hAnsi="AppleSystemUIFont" w:cs="AppleSystemUIFont"/>
-          <w:sz w:val="26"/>
-          <w:szCs w:val="26"/>
-          <w:lang w:val="fr-FR"/>
-        </w:rPr>
-      </w:pPr>
-    </w:p>
-    <w:p>
-      <w:pPr>
-        <w:autoSpaceDE w:val="0"/>
-        <w:autoSpaceDN w:val="0"/>
-        <w:adjustRightInd w:val="0"/>
-        <w:rPr>
-          <w:rFonts w:ascii="AppleSystemUIFont" w:hAnsi="AppleSystemUIFont" w:cs="AppleSystemUIFont"/>
-          <w:sz w:val="26"/>
-          <w:szCs w:val="26"/>
-          <w:lang w:val="fr-FR"/>
-        </w:rPr>
-      </w:pPr>
-    </w:p>
-    <w:p>
-      <w:pPr>
-        <w:autoSpaceDE w:val="0"/>
-        <w:autoSpaceDN w:val="0"/>
-        <w:adjustRightInd w:val="0"/>
-        <w:rPr>
-          <w:rFonts w:ascii="AppleSystemUIFont" w:hAnsi="AppleSystemUIFont" w:cs="AppleSystemUIFont"/>
-          <w:sz w:val="26"/>
-          <w:szCs w:val="26"/>
-          <w:lang w:val="fr-FR"/>
-        </w:rPr>
-      </w:pPr>
-    </w:p>
-    <w:p>
-      <w:pPr>
-        <w:autoSpaceDE w:val="0"/>
-        <w:autoSpaceDN w:val="0"/>
-        <w:adjustRightInd w:val="0"/>
-        <w:rPr>
-          <w:rFonts w:ascii="AppleSystemUIFont" w:hAnsi="AppleSystemUIFont" w:cs="AppleSystemUIFont"/>
-          <w:sz w:val="26"/>
-          <w:szCs w:val="26"/>
-          <w:lang w:val="fr-FR"/>
-        </w:rPr>
-      </w:pPr>
-    </w:p>
-    <w:p>
-      <w:pPr>
-        <w:autoSpaceDE w:val="0"/>
-        <w:autoSpaceDN w:val="0"/>
-        <w:adjustRightInd w:val="0"/>
-        <w:rPr>
-          <w:rFonts w:ascii="AppleSystemUIFont" w:hAnsi="AppleSystemUIFont" w:cs="AppleSystemUIFont"/>
-          <w:sz w:val="26"/>
-          <w:szCs w:val="26"/>
-          <w:lang w:val="fr-FR"/>
-        </w:rPr>
-      </w:pPr>
-    </w:p>
-    <w:p>
-      <w:pPr>
-        <w:autoSpaceDE w:val="0"/>
-        <w:autoSpaceDN w:val="0"/>
-        <w:adjustRightInd w:val="0"/>
-        <w:rPr>
-          <w:rFonts w:ascii="AppleSystemUIFont" w:hAnsi="AppleSystemUIFont" w:cs="AppleSystemUIFont"/>
-          <w:sz w:val="26"/>
-          <w:szCs w:val="26"/>
-          <w:lang w:val="fr-FR"/>
-        </w:rPr>
-      </w:pPr>
-    </w:p>
-    <w:p>
-      <w:pPr>
-        <w:autoSpaceDE w:val="0"/>
-        <w:autoSpaceDN w:val="0"/>
-        <w:adjustRightInd w:val="0"/>
-        <w:rPr>
-          <w:rFonts w:ascii="AppleSystemUIFont" w:hAnsi="AppleSystemUIFont" w:cs="AppleSystemUIFont"/>
-          <w:sz w:val="26"/>
-          <w:szCs w:val="26"/>
-          <w:lang w:val="fr-FR"/>
-        </w:rPr>
-      </w:pPr>
+        <w:pStyle w:val="ListParagraph"/>
+        <w:numPr>
+          <w:ilvl w:val="1"/>
+          <w:numId w:val="6"/>
+        </w:numPr>
+        <w:autoSpaceDE w:val="0"/>
+        <w:autoSpaceDN w:val="0"/>
+        <w:adjustRightInd w:val="0"/>
+        <w:rPr>
+          <w:rFonts w:ascii="AppleSystemUIFont" w:hAnsi="AppleSystemUIFont" w:cs="AppleSystemUIFont"/>
+          <w:sz w:val="26"/>
+          <w:szCs w:val="26"/>
+          <w:lang w:val="fr-FR"/>
+        </w:rPr>
+      </w:pPr>
+      <w:proofErr w:type="spellStart"/>
+      <w:r>
+        <w:rPr>
+          <w:rFonts w:ascii="AppleSystemUIFont" w:hAnsi="AppleSystemUIFont" w:cs="AppleSystemUIFont"/>
+          <w:sz w:val="26"/>
+          <w:szCs w:val="26"/>
+          <w:lang w:val="fr-FR"/>
+        </w:rPr>
+        <w:t>PhpDocumentor</w:t>
+      </w:r>
+      <w:proofErr w:type="spellEnd"/>
+    </w:p>
+    <w:p>
+      <w:pPr>
+        <w:pStyle w:val="ListParagraph"/>
+        <w:numPr>
+          <w:ilvl w:val="1"/>
+          <w:numId w:val="6"/>
+        </w:numPr>
+        <w:autoSpaceDE w:val="0"/>
+        <w:autoSpaceDN w:val="0"/>
+        <w:adjustRightInd w:val="0"/>
+        <w:rPr>
+          <w:rFonts w:ascii="AppleSystemUIFont" w:hAnsi="AppleSystemUIFont" w:cs="AppleSystemUIFont"/>
+          <w:sz w:val="26"/>
+          <w:szCs w:val="26"/>
+          <w:lang w:val="fr-FR"/>
+        </w:rPr>
+      </w:pPr>
+      <w:proofErr w:type="spellStart"/>
+      <w:r>
+        <w:rPr>
+          <w:rFonts w:ascii="AppleSystemUIFont" w:hAnsi="AppleSystemUIFont" w:cs="AppleSystemUIFont"/>
+          <w:sz w:val="26"/>
+          <w:szCs w:val="26"/>
+          <w:lang w:val="fr-FR"/>
+        </w:rPr>
+        <w:t>Github</w:t>
+      </w:r>
+      <w:proofErr w:type="spellEnd"/>
+    </w:p>
+    <w:p>
+      <w:pPr>
+        <w:pStyle w:val="ListParagraph"/>
+        <w:numPr>
+          <w:ilvl w:val="1"/>
+          <w:numId w:val="6"/>
+        </w:numPr>
+        <w:autoSpaceDE w:val="0"/>
+        <w:autoSpaceDN w:val="0"/>
+        <w:adjustRightInd w:val="0"/>
+        <w:rPr>
+          <w:rFonts w:ascii="AppleSystemUIFont" w:hAnsi="AppleSystemUIFont" w:cs="AppleSystemUIFont"/>
+          <w:sz w:val="26"/>
+          <w:szCs w:val="26"/>
+          <w:lang w:val="fr-FR"/>
+        </w:rPr>
+      </w:pPr>
+      <w:r>
+        <w:rPr>
+          <w:rFonts w:ascii="AppleSystemUIFont" w:hAnsi="AppleSystemUIFont" w:cs="AppleSystemUIFont"/>
+          <w:sz w:val="26"/>
+          <w:szCs w:val="26"/>
+          <w:lang w:val="fr-FR"/>
+        </w:rPr>
+        <w:t>ISEN</w:t>
+      </w:r>
     </w:p>
     <w:p>
       <w:pPr>
@@ -1821,62 +1619,12 @@
           <w:lang w:val="fr-FR"/>
         </w:rPr>
       </w:pPr>
-    </w:p>
-    <w:p>
-      <w:pPr>
-        <w:pStyle w:val="Heading1"/>
-        <w:rPr>
-          <w:lang w:val="fr-FR"/>
-        </w:rPr>
-      </w:pPr>
-    </w:p>
-    <w:p>
-      <w:pPr>
-        <w:pStyle w:val="Heading1"/>
-        <w:rPr>
-          <w:lang w:val="fr-FR"/>
-        </w:rPr>
-      </w:pPr>
-    </w:p>
-    <w:p>
-      <w:pPr>
-        <w:pStyle w:val="Heading1"/>
-        <w:rPr>
-          <w:lang w:val="fr-FR"/>
-        </w:rPr>
-      </w:pPr>
-    </w:p>
-    <w:p>
-      <w:pPr>
-        <w:pStyle w:val="Heading1"/>
-        <w:rPr>
-          <w:lang w:val="fr-FR"/>
-        </w:rPr>
-      </w:pPr>
-    </w:p>
-    <w:p>
-      <w:pPr>
-        <w:pStyle w:val="Heading1"/>
-        <w:rPr>
-          <w:lang w:val="fr-FR"/>
-        </w:rPr>
-      </w:pPr>
-    </w:p>
-    <w:p>
-      <w:pPr>
-        <w:pStyle w:val="Heading1"/>
-        <w:rPr>
-          <w:lang w:val="fr-FR"/>
-        </w:rPr>
-      </w:pPr>
-      <w:proofErr w:type="spellStart"/>
       <w:r>
         <w:rPr>
           <w:lang w:val="fr-FR"/>
         </w:rPr>
         <w:t>Symfony</w:t>
       </w:r>
-      <w:proofErr w:type="spellEnd"/>
     </w:p>
     <w:p>
       <w:pPr>
@@ -1897,6 +1645,12 @@
           <w:lang w:val="fr-FR"/>
         </w:rPr>
         <w:t>Entité</w:t>
+      </w:r>
+      <w:r>
+        <w:rPr>
+          <w:lang w:val="fr-FR"/>
+        </w:rPr>
+        <w:t>s</w:t>
       </w:r>
     </w:p>
     <w:p>
@@ -1923,21 +1677,7 @@
         <w:rPr>
           <w:lang w:val="fr-FR"/>
         </w:rPr>
-        <w:t>la nécessité de 3 entités pour réaliser la fonction première de l’application du projet, le calcul du temps de plongée en fonction d’une table de plongée (</w:t>
-      </w:r>
-      <w:proofErr w:type="spellStart"/>
-      <w:r>
-        <w:rPr>
-          <w:lang w:val="fr-FR"/>
-        </w:rPr>
-        <w:t>TablePlongee</w:t>
-      </w:r>
-      <w:proofErr w:type="spellEnd"/>
-      <w:r>
-        <w:rPr>
-          <w:lang w:val="fr-FR"/>
-        </w:rPr>
-        <w:t xml:space="preserve">), d’une profondeur (Profondeur) et </w:t>
+        <w:t xml:space="preserve">la nécessité de 3 entités pour réaliser la fonction première de l’application du projet, le calcul du temps de plongée en fonction d’une table de plongée (TablePlongee), d’une profondeur (Profondeur) et </w:t>
       </w:r>
       <w:r>
         <w:rPr>
@@ -1987,21 +1727,37 @@
         <w:rPr>
           <w:lang w:val="fr-FR"/>
         </w:rPr>
-        <w:t>de paramètre par défaut (</w:t>
-      </w:r>
-      <w:proofErr w:type="spellStart"/>
-      <w:r>
-        <w:rPr>
-          <w:lang w:val="fr-FR"/>
-        </w:rPr>
-        <w:t>DefaultParam</w:t>
-      </w:r>
-      <w:proofErr w:type="spellEnd"/>
-      <w:r>
-        <w:rPr>
-          <w:lang w:val="fr-FR"/>
-        </w:rPr>
-        <w:t>) pour permettre au service front-end de donner à l’utilisateur une configuration par défaut.</w:t>
+        <w:t>de paramètre par défaut (DefaultParam) pour permettre au service front-end de donner à l’utilisateur une configuration par défaut</w:t>
+      </w:r>
+      <w:r>
+        <w:rPr>
+          <w:lang w:val="fr-FR"/>
+        </w:rPr>
+        <w:t xml:space="preserve"> avec des paramètres tel que </w:t>
+      </w:r>
+      <w:r>
+        <w:rPr>
+          <w:lang w:val="fr-FR"/>
+        </w:rPr>
+        <w:t>la respiration moyenne, la vitesse de descente et les vitesse</w:t>
+      </w:r>
+      <w:r>
+        <w:rPr>
+          <w:lang w:val="fr-FR"/>
+        </w:rPr>
+        <w:t>s</w:t>
+      </w:r>
+      <w:r>
+        <w:rPr>
+          <w:lang w:val="fr-FR"/>
+        </w:rPr>
+        <w:t xml:space="preserve"> de remonter</w:t>
+      </w:r>
+      <w:r>
+        <w:rPr>
+          <w:lang w:val="fr-FR"/>
+        </w:rPr>
+        <w:t>.</w:t>
       </w:r>
     </w:p>
     <w:p>
@@ -2022,7 +1778,6 @@
           <w:noProof/>
           <w:lang w:val="fr-FR"/>
         </w:rPr>
-        <w:lastRenderedPageBreak/>
         <w:drawing>
           <wp:inline distT="0" distB="0" distL="0" distR="0" wp14:anchorId="5C075068" wp14:editId="75A6666C">
             <wp:extent cx="5943600" cy="3019425"/>
@@ -2146,17 +1901,33 @@
         </w:rPr>
         <w:t xml:space="preserve"> en </w:t>
       </w:r>
-      <w:proofErr w:type="spellStart"/>
-      <w:r>
-        <w:rPr>
-          <w:rFonts w:ascii="AppleSystemUIFont" w:hAnsi="AppleSystemUIFont" w:cs="AppleSystemUIFont"/>
-          <w:sz w:val="26"/>
-          <w:szCs w:val="26"/>
-          <w:lang w:val="fr-FR"/>
-        </w:rPr>
-        <w:t>backend</w:t>
-      </w:r>
-      <w:proofErr w:type="spellEnd"/>
+      <w:r>
+        <w:rPr>
+          <w:rFonts w:ascii="AppleSystemUIFont" w:hAnsi="AppleSystemUIFont" w:cs="AppleSystemUIFont"/>
+          <w:sz w:val="26"/>
+          <w:szCs w:val="26"/>
+          <w:lang w:val="fr-FR"/>
+        </w:rPr>
+        <w:t>back</w:t>
+      </w:r>
+      <w:r>
+        <w:rPr>
+          <w:rFonts w:ascii="AppleSystemUIFont" w:hAnsi="AppleSystemUIFont" w:cs="AppleSystemUIFont"/>
+          <w:sz w:val="26"/>
+          <w:szCs w:val="26"/>
+          <w:lang w:val="fr-FR"/>
+        </w:rPr>
+        <w:t>-</w:t>
+      </w:r>
+      <w:r>
+        <w:rPr>
+          <w:rFonts w:ascii="AppleSystemUIFont" w:hAnsi="AppleSystemUIFont" w:cs="AppleSystemUIFont"/>
+          <w:sz w:val="26"/>
+          <w:szCs w:val="26"/>
+          <w:lang w:val="fr-FR"/>
+        </w:rPr>
+        <w:t>end</w:t>
+      </w:r>
       <w:r>
         <w:rPr>
           <w:rFonts w:ascii="AppleSystemUIFont" w:hAnsi="AppleSystemUIFont" w:cs="AppleSystemUIFont"/>
@@ -2183,6 +1954,33 @@
           <w:lang w:val="fr-FR"/>
         </w:rPr>
         <w:t>end.</w:t>
+      </w:r>
+      <w:r>
+        <w:rPr>
+          <w:rFonts w:ascii="AppleSystemUIFont" w:hAnsi="AppleSystemUIFont" w:cs="AppleSystemUIFont"/>
+          <w:sz w:val="26"/>
+          <w:szCs w:val="26"/>
+          <w:lang w:val="fr-FR"/>
+        </w:rPr>
+        <w:t xml:space="preserve"> Les données seront renvoyées par format JSON dès lors </w:t>
+      </w:r>
+      <w:r>
+        <w:rPr>
+          <w:rFonts w:ascii="AppleSystemUIFont" w:hAnsi="AppleSystemUIFont" w:cs="AppleSystemUIFont"/>
+          <w:sz w:val="26"/>
+          <w:szCs w:val="26"/>
+          <w:lang w:val="fr-FR"/>
+        </w:rPr>
+        <w:t>que l’API est sollicitée par une route de Symfony</w:t>
+      </w:r>
+      <w:r>
+        <w:rPr>
+          <w:rFonts w:ascii="AppleSystemUIFont" w:hAnsi="AppleSystemUIFont" w:cs="AppleSystemUIFont"/>
+          <w:sz w:val="26"/>
+          <w:szCs w:val="26"/>
+          <w:lang w:val="fr-FR"/>
+        </w:rPr>
+        <w:t>.</w:t>
       </w:r>
     </w:p>
     <w:p>
@@ -2275,31 +2073,7 @@
           <w:szCs w:val="26"/>
           <w:lang w:val="fr-FR"/>
         </w:rPr>
-        <w:t xml:space="preserve">le serveur </w:t>
-      </w:r>
-      <w:proofErr w:type="spellStart"/>
-      <w:r>
-        <w:rPr>
-          <w:rFonts w:ascii="AppleSystemUIFont" w:hAnsi="AppleSystemUIFont" w:cs="AppleSystemUIFont"/>
-          <w:i/>
-          <w:iCs/>
-          <w:sz w:val="26"/>
-          <w:szCs w:val="26"/>
-          <w:lang w:val="fr-FR"/>
-        </w:rPr>
-        <w:t>Symfony</w:t>
-      </w:r>
-      <w:proofErr w:type="spellEnd"/>
-      <w:r>
-        <w:rPr>
-          <w:rFonts w:ascii="AppleSystemUIFont" w:hAnsi="AppleSystemUIFont" w:cs="AppleSystemUIFont"/>
-          <w:i/>
-          <w:iCs/>
-          <w:sz w:val="26"/>
-          <w:szCs w:val="26"/>
-          <w:lang w:val="fr-FR"/>
-        </w:rPr>
-        <w:t xml:space="preserve"> en cours d’</w:t>
+        <w:t>le serveur Symfony en cours d’</w:t>
       </w:r>
       <w:r>
         <w:rPr>
@@ -2423,37 +2197,7 @@
             <w:szCs w:val="26"/>
             <w:lang w:val="fr-FR"/>
           </w:rPr>
-          <w:t>http://localhost:8000/api/profon</w:t>
-        </w:r>
-        <w:r>
-          <w:rPr>
-            <w:rStyle w:val="Hyperlink"/>
-            <w:rFonts w:ascii="AppleSystemUIFont" w:hAnsi="AppleSystemUIFont" w:cs="AppleSystemUIFont"/>
-            <w:sz w:val="26"/>
-            <w:szCs w:val="26"/>
-            <w:lang w:val="fr-FR"/>
-          </w:rPr>
-          <w:t>d</w:t>
-        </w:r>
-        <w:r>
-          <w:rPr>
-            <w:rStyle w:val="Hyperlink"/>
-            <w:rFonts w:ascii="AppleSystemUIFont" w:hAnsi="AppleSystemUIFont" w:cs="AppleSystemUIFont"/>
-            <w:sz w:val="26"/>
-            <w:szCs w:val="26"/>
-            <w:lang w:val="fr-FR"/>
-          </w:rPr>
-          <w:t>eur</w:t>
-        </w:r>
-        <w:r>
-          <w:rPr>
-            <w:rStyle w:val="Hyperlink"/>
-            <w:rFonts w:ascii="AppleSystemUIFont" w:hAnsi="AppleSystemUIFont" w:cs="AppleSystemUIFont"/>
-            <w:sz w:val="26"/>
-            <w:szCs w:val="26"/>
-            <w:lang w:val="fr-FR"/>
-          </w:rPr>
-          <w:t>/depth/{depth}</w:t>
+          <w:t>http://localhost:8000/api/profondeur/depth/{depth}</w:t>
         </w:r>
       </w:hyperlink>
     </w:p>
@@ -2479,17 +2223,7 @@
             <w:szCs w:val="26"/>
             <w:lang w:val="fr-FR"/>
           </w:rPr>
-          <w:t>http://localhost:8000/api/</w:t>
-        </w:r>
-        <w:r>
-          <w:rPr>
-            <w:rStyle w:val="Hyperlink"/>
-            <w:rFonts w:ascii="AppleSystemUIFont" w:hAnsi="AppleSystemUIFont" w:cs="AppleSystemUIFont"/>
-            <w:sz w:val="26"/>
-            <w:szCs w:val="26"/>
-            <w:lang w:val="fr-FR"/>
-          </w:rPr>
-          <w:t>temps</w:t>
+          <w:t>http://localhost:8000/api/temps</w:t>
         </w:r>
       </w:hyperlink>
     </w:p>
@@ -2523,17 +2257,7 @@
             <w:szCs w:val="26"/>
             <w:lang w:val="fr-FR"/>
           </w:rPr>
-          <w:t>http://localhost:8000/api/</w:t>
-        </w:r>
-        <w:r>
-          <w:rPr>
-            <w:rStyle w:val="Hyperlink"/>
-            <w:rFonts w:ascii="AppleSystemUIFont" w:hAnsi="AppleSystemUIFont" w:cs="AppleSystemUIFont"/>
-            <w:sz w:val="26"/>
-            <w:szCs w:val="26"/>
-            <w:lang w:val="fr-FR"/>
-          </w:rPr>
-          <w:t>defaultParam</w:t>
+          <w:t>http://localhost:8000/api/defaultParam</w:t>
         </w:r>
       </w:hyperlink>
       <w:r>
@@ -2554,17 +2278,7 @@
             <w:szCs w:val="26"/>
             <w:lang w:val="fr-FR"/>
           </w:rPr>
-          <w:t>http://localhost:8000/api/</w:t>
-        </w:r>
-        <w:r>
-          <w:rPr>
-            <w:rStyle w:val="Hyperlink"/>
-            <w:rFonts w:ascii="AppleSystemUIFont" w:hAnsi="AppleSystemUIFont" w:cs="AppleSystemUIFont"/>
-            <w:sz w:val="26"/>
-            <w:szCs w:val="26"/>
-            <w:lang w:val="fr-FR"/>
-          </w:rPr>
-          <w:t>temps/depth/{</w:t>
+          <w:t>http://localhost:8000/api/temps/depth/{</w:t>
         </w:r>
         <w:r>
           <w:rPr>
@@ -2652,67 +2366,7 @@
           <w:szCs w:val="26"/>
           <w:lang w:val="fr-FR"/>
         </w:rPr>
-        <w:t>@</w:t>
-      </w:r>
-      <w:proofErr w:type="gramStart"/>
-      <w:r>
-        <w:rPr>
-          <w:rFonts w:ascii="AppleSystemUIFont" w:hAnsi="AppleSystemUIFont" w:cs="AppleSystemUIFont"/>
-          <w:sz w:val="26"/>
-          <w:szCs w:val="26"/>
-          <w:lang w:val="fr-FR"/>
-        </w:rPr>
-        <w:t>Route(</w:t>
-      </w:r>
-      <w:proofErr w:type="gramEnd"/>
-      <w:r>
-        <w:rPr>
-          <w:rFonts w:ascii="AppleSystemUIFont" w:hAnsi="AppleSystemUIFont" w:cs="AppleSystemUIFont"/>
-          <w:sz w:val="26"/>
-          <w:szCs w:val="26"/>
-          <w:lang w:val="fr-FR"/>
-        </w:rPr>
-        <w:t xml:space="preserve">"/profondeur", </w:t>
-      </w:r>
-      <w:proofErr w:type="spellStart"/>
-      <w:r>
-        <w:rPr>
-          <w:rFonts w:ascii="AppleSystemUIFont" w:hAnsi="AppleSystemUIFont" w:cs="AppleSystemUIFont"/>
-          <w:sz w:val="26"/>
-          <w:szCs w:val="26"/>
-          <w:lang w:val="fr-FR"/>
-        </w:rPr>
-        <w:t>name</w:t>
-      </w:r>
-      <w:proofErr w:type="spellEnd"/>
-      <w:r>
-        <w:rPr>
-          <w:rFonts w:ascii="AppleSystemUIFont" w:hAnsi="AppleSystemUIFont" w:cs="AppleSystemUIFont"/>
-          <w:sz w:val="26"/>
-          <w:szCs w:val="26"/>
-          <w:lang w:val="fr-FR"/>
-        </w:rPr>
-        <w:t>="</w:t>
-      </w:r>
-      <w:proofErr w:type="spellStart"/>
-      <w:r>
-        <w:rPr>
-          <w:rFonts w:ascii="AppleSystemUIFont" w:hAnsi="AppleSystemUIFont" w:cs="AppleSystemUIFont"/>
-          <w:sz w:val="26"/>
-          <w:szCs w:val="26"/>
-          <w:lang w:val="fr-FR"/>
-        </w:rPr>
-        <w:t>api_profondeur</w:t>
-      </w:r>
-      <w:proofErr w:type="spellEnd"/>
-      <w:r>
-        <w:rPr>
-          <w:rFonts w:ascii="AppleSystemUIFont" w:hAnsi="AppleSystemUIFont" w:cs="AppleSystemUIFont"/>
-          <w:sz w:val="26"/>
-          <w:szCs w:val="26"/>
-          <w:lang w:val="fr-FR"/>
-        </w:rPr>
-        <w:t>")</w:t>
+        <w:t>@Route("/profondeur", name="api_profondeur")</w:t>
       </w:r>
     </w:p>
     <w:p>
@@ -2874,7 +2528,6 @@
           <w:szCs w:val="26"/>
           <w:lang w:val="fr-FR"/>
         </w:rPr>
-        <w:lastRenderedPageBreak/>
         <w:t>API pour avoir la première entrée de l’entité Profondeur</w:t>
       </w:r>
       <w:r>
@@ -2924,27 +2577,7 @@
           <w:szCs w:val="26"/>
           <w:lang w:val="fr-FR"/>
         </w:rPr>
-        <w:t>@</w:t>
-      </w:r>
-      <w:proofErr w:type="gramStart"/>
-      <w:r>
-        <w:rPr>
-          <w:rFonts w:ascii="AppleSystemUIFont" w:hAnsi="AppleSystemUIFont" w:cs="AppleSystemUIFont"/>
-          <w:sz w:val="26"/>
-          <w:szCs w:val="26"/>
-          <w:lang w:val="fr-FR"/>
-        </w:rPr>
-        <w:t>Route(</w:t>
-      </w:r>
-      <w:proofErr w:type="gramEnd"/>
-      <w:r>
-        <w:rPr>
-          <w:rFonts w:ascii="AppleSystemUIFont" w:hAnsi="AppleSystemUIFont" w:cs="AppleSystemUIFont"/>
-          <w:sz w:val="26"/>
-          <w:szCs w:val="26"/>
-          <w:lang w:val="fr-FR"/>
-        </w:rPr>
-        <w:t xml:space="preserve">"/temps", </w:t>
+        <w:t xml:space="preserve">@Route("/temps", </w:t>
       </w:r>
       <w:proofErr w:type="spellStart"/>
       <w:r>
@@ -3176,27 +2809,7 @@
           <w:szCs w:val="26"/>
           <w:lang w:val="fr-FR"/>
         </w:rPr>
-        <w:t>@</w:t>
-      </w:r>
-      <w:proofErr w:type="gramStart"/>
-      <w:r>
-        <w:rPr>
-          <w:rFonts w:ascii="AppleSystemUIFont" w:hAnsi="AppleSystemUIFont" w:cs="AppleSystemUIFont"/>
-          <w:sz w:val="26"/>
-          <w:szCs w:val="26"/>
-          <w:lang w:val="fr-FR"/>
-        </w:rPr>
-        <w:t>Route(</w:t>
-      </w:r>
-      <w:proofErr w:type="gramEnd"/>
-      <w:r>
-        <w:rPr>
-          <w:rFonts w:ascii="AppleSystemUIFont" w:hAnsi="AppleSystemUIFont" w:cs="AppleSystemUIFont"/>
-          <w:sz w:val="26"/>
-          <w:szCs w:val="26"/>
-          <w:lang w:val="fr-FR"/>
-        </w:rPr>
-        <w:t xml:space="preserve">"/defaultParam", </w:t>
+        <w:t xml:space="preserve">@Route("/defaultParam", </w:t>
       </w:r>
       <w:proofErr w:type="spellStart"/>
       <w:r>
@@ -3461,6 +3074,7 @@
         <w:rPr>
           <w:lang w:val="fr-FR"/>
         </w:rPr>
+        <w:lastRenderedPageBreak/>
         <w:t>Temps</w:t>
       </w:r>
     </w:p>
@@ -3482,6 +3096,434 @@
         <w:rPr>
           <w:lang w:val="fr-FR"/>
         </w:rPr>
+        <w:t>Routes génériques des méthodes CRUD</w:t>
+      </w:r>
+    </w:p>
+    <w:p>
+      <w:pPr>
+        <w:rPr>
+          <w:lang w:val="fr-FR"/>
+        </w:rPr>
+      </w:pPr>
+    </w:p>
+    <w:p>
+      <w:pPr>
+        <w:rPr>
+          <w:lang w:val="fr-FR"/>
+        </w:rPr>
+      </w:pPr>
+      <w:r>
+        <w:rPr>
+          <w:lang w:val="fr-FR"/>
+        </w:rPr>
+        <w:t xml:space="preserve">Les routes, ci-dessous, devront être précédées par </w:t>
+      </w:r>
+      <w:r>
+        <w:rPr>
+          <w:lang w:val="fr-FR"/>
+        </w:rPr>
+        <w:t xml:space="preserve">le nom de l’entité choisie. Les entités sont à écrire comme suit : temps, profondeur, </w:t>
+      </w:r>
+      <w:proofErr w:type="spellStart"/>
+      <w:r>
+        <w:rPr>
+          <w:lang w:val="fr-FR"/>
+        </w:rPr>
+        <w:t>table_plongee</w:t>
+      </w:r>
+      <w:proofErr w:type="spellEnd"/>
+      <w:r>
+        <w:rPr>
+          <w:lang w:val="fr-FR"/>
+        </w:rPr>
+        <w:t xml:space="preserve">, </w:t>
+      </w:r>
+      <w:proofErr w:type="spellStart"/>
+      <w:r>
+        <w:rPr>
+          <w:lang w:val="fr-FR"/>
+        </w:rPr>
+        <w:t>defautlParam</w:t>
+      </w:r>
+      <w:proofErr w:type="spellEnd"/>
+      <w:r>
+        <w:rPr>
+          <w:lang w:val="fr-FR"/>
+        </w:rPr>
+        <w:t>.</w:t>
+      </w:r>
+    </w:p>
+    <w:p>
+      <w:pPr>
+        <w:rPr>
+          <w:lang w:val="fr-FR"/>
+        </w:rPr>
+      </w:pPr>
+    </w:p>
+    <w:p>
+      <w:pPr>
+        <w:pStyle w:val="Heading4"/>
+        <w:rPr>
+          <w:lang w:val="fr-FR"/>
+        </w:rPr>
+      </w:pPr>
+      <w:r>
+        <w:rPr>
+          <w:lang w:val="fr-FR"/>
+        </w:rPr>
+        <w:t>Créer</w:t>
+      </w:r>
+    </w:p>
+    <w:p>
+      <w:pPr>
+        <w:rPr>
+          <w:lang w:val="fr-FR"/>
+        </w:rPr>
+      </w:pPr>
+    </w:p>
+    <w:p>
+      <w:pPr>
+        <w:pStyle w:val="ListParagraph"/>
+        <w:numPr>
+          <w:ilvl w:val="0"/>
+          <w:numId w:val="1"/>
+        </w:numPr>
+        <w:rPr>
+          <w:lang w:val="fr-FR"/>
+        </w:rPr>
+      </w:pPr>
+      <w:r>
+        <w:rPr>
+          <w:lang w:val="fr-FR"/>
+        </w:rPr>
+        <w:t>/new</w:t>
+      </w:r>
+    </w:p>
+    <w:p>
+      <w:pPr>
+        <w:rPr>
+          <w:lang w:val="fr-FR"/>
+        </w:rPr>
+      </w:pPr>
+    </w:p>
+    <w:p>
+      <w:pPr>
+        <w:pStyle w:val="Heading4"/>
+        <w:rPr>
+          <w:lang w:val="fr-FR"/>
+        </w:rPr>
+      </w:pPr>
+      <w:r>
+        <w:rPr>
+          <w:lang w:val="fr-FR"/>
+        </w:rPr>
+        <w:t>Lire</w:t>
+      </w:r>
+    </w:p>
+    <w:p>
+      <w:pPr>
+        <w:rPr>
+          <w:lang w:val="fr-FR"/>
+        </w:rPr>
+      </w:pPr>
+    </w:p>
+    <w:p>
+      <w:pPr>
+        <w:pStyle w:val="ListParagraph"/>
+        <w:numPr>
+          <w:ilvl w:val="0"/>
+          <w:numId w:val="1"/>
+        </w:numPr>
+        <w:rPr>
+          <w:lang w:val="fr-FR"/>
+        </w:rPr>
+      </w:pPr>
+      <w:r>
+        <w:rPr>
+          <w:lang w:val="fr-FR"/>
+        </w:rPr>
+        <w:t>/</w:t>
+      </w:r>
+      <w:proofErr w:type="spellStart"/>
+      <w:r>
+        <w:rPr>
+          <w:lang w:val="fr-FR"/>
+        </w:rPr>
+        <w:t>read</w:t>
+      </w:r>
+      <w:proofErr w:type="spellEnd"/>
+      <w:r>
+        <w:rPr>
+          <w:lang w:val="fr-FR"/>
+        </w:rPr>
+        <w:t>/all</w:t>
+      </w:r>
+    </w:p>
+    <w:p>
+      <w:pPr>
+        <w:pStyle w:val="ListParagraph"/>
+        <w:numPr>
+          <w:ilvl w:val="0"/>
+          <w:numId w:val="1"/>
+        </w:numPr>
+        <w:rPr>
+          <w:lang w:val="fr-FR"/>
+        </w:rPr>
+      </w:pPr>
+      <w:r>
+        <w:rPr>
+          <w:lang w:val="fr-FR"/>
+        </w:rPr>
+        <w:t>/</w:t>
+      </w:r>
+      <w:proofErr w:type="spellStart"/>
+      <w:r>
+        <w:rPr>
+          <w:lang w:val="fr-FR"/>
+        </w:rPr>
+        <w:t>read</w:t>
+      </w:r>
+      <w:proofErr w:type="spellEnd"/>
+      <w:r>
+        <w:rPr>
+          <w:lang w:val="fr-FR"/>
+        </w:rPr>
+        <w:t>/{id}</w:t>
+      </w:r>
+    </w:p>
+    <w:p>
+      <w:pPr>
+        <w:pStyle w:val="ListParagraph"/>
+        <w:numPr>
+          <w:ilvl w:val="0"/>
+          <w:numId w:val="1"/>
+        </w:numPr>
+        <w:rPr>
+          <w:lang w:val="fr-FR"/>
+        </w:rPr>
+      </w:pPr>
+      <w:r>
+        <w:rPr>
+          <w:lang w:val="fr-FR"/>
+        </w:rPr>
+        <w:t>/</w:t>
+      </w:r>
+      <w:proofErr w:type="spellStart"/>
+      <w:r>
+        <w:rPr>
+          <w:lang w:val="fr-FR"/>
+        </w:rPr>
+        <w:t>read</w:t>
+      </w:r>
+      <w:proofErr w:type="spellEnd"/>
+    </w:p>
+    <w:p>
+      <w:pPr>
+        <w:rPr>
+          <w:lang w:val="fr-FR"/>
+        </w:rPr>
+      </w:pPr>
+    </w:p>
+    <w:p>
+      <w:pPr>
+        <w:pStyle w:val="Heading4"/>
+        <w:rPr>
+          <w:lang w:val="fr-FR"/>
+        </w:rPr>
+      </w:pPr>
+      <w:r>
+        <w:rPr>
+          <w:lang w:val="fr-FR"/>
+        </w:rPr>
+        <w:t>Éditer</w:t>
+      </w:r>
+    </w:p>
+    <w:p>
+      <w:pPr>
+        <w:rPr>
+          <w:lang w:val="fr-FR"/>
+        </w:rPr>
+      </w:pPr>
+    </w:p>
+    <w:p>
+      <w:pPr>
+        <w:pStyle w:val="ListParagraph"/>
+        <w:numPr>
+          <w:ilvl w:val="0"/>
+          <w:numId w:val="1"/>
+        </w:numPr>
+        <w:rPr>
+          <w:lang w:val="fr-FR"/>
+        </w:rPr>
+      </w:pPr>
+      <w:r>
+        <w:rPr>
+          <w:lang w:val="fr-FR"/>
+        </w:rPr>
+        <w:t>/</w:t>
+      </w:r>
+      <w:proofErr w:type="spellStart"/>
+      <w:r>
+        <w:rPr>
+          <w:lang w:val="fr-FR"/>
+        </w:rPr>
+        <w:t>edit</w:t>
+      </w:r>
+      <w:proofErr w:type="spellEnd"/>
+      <w:r>
+        <w:rPr>
+          <w:lang w:val="fr-FR"/>
+        </w:rPr>
+        <w:t>/check/{id}</w:t>
+      </w:r>
+    </w:p>
+    <w:p>
+      <w:pPr>
+        <w:pStyle w:val="ListParagraph"/>
+        <w:numPr>
+          <w:ilvl w:val="0"/>
+          <w:numId w:val="1"/>
+        </w:numPr>
+        <w:rPr>
+          <w:lang w:val="fr-FR"/>
+        </w:rPr>
+      </w:pPr>
+      <w:r>
+        <w:rPr>
+          <w:lang w:val="fr-FR"/>
+        </w:rPr>
+        <w:t>/</w:t>
+      </w:r>
+      <w:proofErr w:type="spellStart"/>
+      <w:r>
+        <w:rPr>
+          <w:lang w:val="fr-FR"/>
+        </w:rPr>
+        <w:t>edit</w:t>
+      </w:r>
+      <w:proofErr w:type="spellEnd"/>
+      <w:r>
+        <w:rPr>
+          <w:lang w:val="fr-FR"/>
+        </w:rPr>
+        <w:t>/{id}</w:t>
+      </w:r>
+    </w:p>
+    <w:p>
+      <w:pPr>
+        <w:pStyle w:val="ListParagraph"/>
+        <w:numPr>
+          <w:ilvl w:val="0"/>
+          <w:numId w:val="1"/>
+        </w:numPr>
+        <w:rPr>
+          <w:lang w:val="fr-FR"/>
+        </w:rPr>
+      </w:pPr>
+      <w:r>
+        <w:rPr>
+          <w:lang w:val="fr-FR"/>
+        </w:rPr>
+        <w:t>/</w:t>
+      </w:r>
+      <w:proofErr w:type="spellStart"/>
+      <w:r>
+        <w:rPr>
+          <w:lang w:val="fr-FR"/>
+        </w:rPr>
+        <w:t>edit</w:t>
+      </w:r>
+      <w:proofErr w:type="spellEnd"/>
+    </w:p>
+    <w:p>
+      <w:pPr>
+        <w:rPr>
+          <w:lang w:val="fr-FR"/>
+        </w:rPr>
+      </w:pPr>
+    </w:p>
+    <w:p>
+      <w:pPr>
+        <w:pStyle w:val="Heading4"/>
+        <w:rPr>
+          <w:lang w:val="fr-FR"/>
+        </w:rPr>
+      </w:pPr>
+      <w:r>
+        <w:rPr>
+          <w:lang w:val="fr-FR"/>
+        </w:rPr>
+        <w:t>Supprimer</w:t>
+      </w:r>
+    </w:p>
+    <w:p>
+      <w:pPr>
+        <w:rPr>
+          <w:lang w:val="fr-FR"/>
+        </w:rPr>
+      </w:pPr>
+    </w:p>
+    <w:p>
+      <w:pPr>
+        <w:pStyle w:val="ListParagraph"/>
+        <w:numPr>
+          <w:ilvl w:val="0"/>
+          <w:numId w:val="1"/>
+        </w:numPr>
+        <w:rPr>
+          <w:lang w:val="fr-FR"/>
+        </w:rPr>
+      </w:pPr>
+      <w:r>
+        <w:rPr>
+          <w:lang w:val="fr-FR"/>
+        </w:rPr>
+        <w:t>/delete/{id}</w:t>
+      </w:r>
+    </w:p>
+    <w:p>
+      <w:pPr>
+        <w:pStyle w:val="ListParagraph"/>
+        <w:numPr>
+          <w:ilvl w:val="0"/>
+          <w:numId w:val="1"/>
+        </w:numPr>
+        <w:rPr>
+          <w:lang w:val="fr-FR"/>
+        </w:rPr>
+      </w:pPr>
+      <w:r>
+        <w:rPr>
+          <w:lang w:val="fr-FR"/>
+        </w:rPr>
+        <w:t>/delete</w:t>
+      </w:r>
+    </w:p>
+    <w:p>
+      <w:pPr>
+        <w:rPr>
+          <w:lang w:val="fr-FR"/>
+        </w:rPr>
+      </w:pPr>
+    </w:p>
+    <w:p>
+      <w:pPr>
+        <w:rPr>
+          <w:lang w:val="fr-FR"/>
+        </w:rPr>
+      </w:pPr>
+    </w:p>
+    <w:p>
+      <w:pPr>
+        <w:pStyle w:val="Heading3"/>
+        <w:rPr>
+          <w:lang w:val="fr-FR"/>
+        </w:rPr>
+      </w:pPr>
+      <w:r>
+        <w:rPr>
+          <w:lang w:val="fr-FR"/>
+        </w:rPr>
         <w:t>Exemples génériques</w:t>
       </w:r>
       <w:r>
@@ -3526,19 +3568,11 @@
           <w:lang w:val="fr-FR"/>
         </w:rPr>
       </w:pPr>
-      <w:proofErr w:type="gramStart"/>
-      <w:r>
-        <w:rPr>
-          <w:lang w:val="fr-FR"/>
-        </w:rPr>
-        <w:t>new(</w:t>
-      </w:r>
-      <w:proofErr w:type="gramEnd"/>
-      <w:r>
-        <w:rPr>
-          <w:lang w:val="fr-FR"/>
-        </w:rPr>
-        <w:t>Request $</w:t>
+      <w:r>
+        <w:rPr>
+          <w:lang w:val="fr-FR"/>
+        </w:rPr>
+        <w:t>new(Request $</w:t>
       </w:r>
       <w:proofErr w:type="spellStart"/>
       <w:r>
@@ -3595,20 +3629,12 @@
         </w:rPr>
         <w:t xml:space="preserve"> </w:t>
       </w:r>
-      <w:proofErr w:type="spellStart"/>
-      <w:r>
-        <w:rPr>
-          <w:lang w:val="fr-FR"/>
-        </w:rPr>
-        <w:t>prove</w:t>
-      </w:r>
-      <w:r>
-        <w:rPr>
-          <w:lang w:val="fr-FR"/>
-        </w:rPr>
-        <w:t>nnant</w:t>
-      </w:r>
-      <w:proofErr w:type="spellEnd"/>
+      <w:r>
+        <w:rPr>
+          <w:lang w:val="fr-FR"/>
+        </w:rPr>
+        <w:t>provenant</w:t>
+      </w:r>
       <w:r>
         <w:rPr>
           <w:lang w:val="fr-FR"/>
@@ -3736,6 +3762,7 @@
         <w:rPr>
           <w:lang w:val="fr-FR"/>
         </w:rPr>
+        <w:lastRenderedPageBreak/>
         <w:t>Lire</w:t>
       </w:r>
     </w:p>
@@ -3754,7 +3781,6 @@
         </w:rPr>
       </w:pPr>
       <w:proofErr w:type="spellStart"/>
-      <w:proofErr w:type="gramStart"/>
       <w:r>
         <w:rPr>
           <w:lang w:val="fr-FR"/>
@@ -3766,14 +3792,7 @@
         <w:rPr>
           <w:lang w:val="fr-FR"/>
         </w:rPr>
-        <w:t>(</w:t>
-      </w:r>
-      <w:proofErr w:type="gramEnd"/>
-      <w:r>
-        <w:rPr>
-          <w:lang w:val="fr-FR"/>
-        </w:rPr>
-        <w:t>)</w:t>
+        <w:t>()</w:t>
       </w:r>
     </w:p>
     <w:p>
@@ -3797,7 +3816,6 @@
         <w:t xml:space="preserve">Fonction demandant la récupération de toutes le entrée de l’entité choisie, grâce à Doctrine et la fonction de </w:t>
       </w:r>
       <w:proofErr w:type="spellStart"/>
-      <w:proofErr w:type="gramStart"/>
       <w:r>
         <w:rPr>
           <w:lang w:val="fr-FR"/>
@@ -3809,14 +3827,7 @@
         <w:rPr>
           <w:lang w:val="fr-FR"/>
         </w:rPr>
-        <w:t>(</w:t>
-      </w:r>
-      <w:proofErr w:type="gramEnd"/>
-      <w:r>
-        <w:rPr>
-          <w:lang w:val="fr-FR"/>
-        </w:rPr>
-        <w:t xml:space="preserve">) du </w:t>
+        <w:t xml:space="preserve">() du </w:t>
       </w:r>
       <w:proofErr w:type="spellStart"/>
       <w:r>
@@ -3848,61 +3859,45 @@
         <w:rPr>
           <w:lang w:val="fr-FR"/>
         </w:rPr>
-        <w:t xml:space="preserve"> comme paramètre du </w:t>
+        <w:t xml:space="preserve"> comme paramètre du twig </w:t>
       </w:r>
       <w:proofErr w:type="spellStart"/>
       <w:r>
         <w:rPr>
           <w:lang w:val="fr-FR"/>
         </w:rPr>
-        <w:t>twig</w:t>
+        <w:t>readAll.html.twig</w:t>
       </w:r>
       <w:proofErr w:type="spellEnd"/>
       <w:r>
         <w:rPr>
           <w:lang w:val="fr-FR"/>
         </w:rPr>
-        <w:t xml:space="preserve"> </w:t>
-      </w:r>
+        <w:t>.</w:t>
+      </w:r>
+    </w:p>
+    <w:p>
+      <w:pPr>
+        <w:rPr>
+          <w:lang w:val="fr-FR"/>
+        </w:rPr>
+      </w:pPr>
+    </w:p>
+    <w:p>
+      <w:pPr>
+        <w:pStyle w:val="Heading5"/>
+        <w:rPr>
+          <w:lang w:val="fr-FR"/>
+        </w:rPr>
+      </w:pPr>
       <w:proofErr w:type="spellStart"/>
       <w:r>
         <w:rPr>
           <w:lang w:val="fr-FR"/>
         </w:rPr>
-        <w:t>readAll.html.twig</w:t>
+        <w:t>read</w:t>
       </w:r>
       <w:proofErr w:type="spellEnd"/>
-      <w:r>
-        <w:rPr>
-          <w:lang w:val="fr-FR"/>
-        </w:rPr>
-        <w:t>.</w:t>
-      </w:r>
-    </w:p>
-    <w:p>
-      <w:pPr>
-        <w:rPr>
-          <w:lang w:val="fr-FR"/>
-        </w:rPr>
-      </w:pPr>
-    </w:p>
-    <w:p>
-      <w:pPr>
-        <w:pStyle w:val="Heading5"/>
-        <w:rPr>
-          <w:lang w:val="fr-FR"/>
-        </w:rPr>
-      </w:pPr>
-      <w:proofErr w:type="spellStart"/>
-      <w:proofErr w:type="gramStart"/>
-      <w:r>
-        <w:rPr>
-          <w:lang w:val="fr-FR"/>
-        </w:rPr>
-        <w:t>read</w:t>
-      </w:r>
-      <w:proofErr w:type="spellEnd"/>
-      <w:proofErr w:type="gramEnd"/>
       <w:r>
         <w:rPr>
           <w:lang w:val="fr-FR"/>
@@ -3936,14 +3931,12 @@
         </w:rPr>
         <w:t xml:space="preserve">est un entier qui permet de </w:t>
       </w:r>
-      <w:proofErr w:type="spellStart"/>
-      <w:r>
-        <w:rPr>
-          <w:lang w:val="fr-FR"/>
-        </w:rPr>
-        <w:t>definir</w:t>
-      </w:r>
-      <w:proofErr w:type="spellEnd"/>
+      <w:r>
+        <w:rPr>
+          <w:lang w:val="fr-FR"/>
+        </w:rPr>
+        <w:t>définir</w:t>
+      </w:r>
       <w:r>
         <w:rPr>
           <w:lang w:val="fr-FR"/>
@@ -3975,49 +3968,314 @@
         <w:rPr>
           <w:lang w:val="fr-FR"/>
         </w:rPr>
-        <w:t xml:space="preserve"> La donnée récupérée est ensuite afficher comme paramètre du </w:t>
+        <w:t xml:space="preserve"> La donnée récupérée est ensuite afficher comme paramètre du twig </w:t>
       </w:r>
       <w:proofErr w:type="spellStart"/>
       <w:r>
         <w:rPr>
           <w:lang w:val="fr-FR"/>
         </w:rPr>
-        <w:t>twig</w:t>
+        <w:t>read.html.twig</w:t>
       </w:r>
       <w:proofErr w:type="spellEnd"/>
       <w:r>
         <w:rPr>
           <w:lang w:val="fr-FR"/>
         </w:rPr>
+        <w:t>.</w:t>
+      </w:r>
+      <w:r>
+        <w:rPr>
+          <w:lang w:val="fr-FR"/>
+        </w:rPr>
+        <w:t xml:space="preserve"> Dans le cas o</w:t>
+      </w:r>
+      <w:r>
+        <w:rPr>
+          <w:lang w:val="fr-FR"/>
+        </w:rPr>
+        <w:t>ù l’entrée demandée n’existe pas dans la base, un message d’erreur apparait.</w:t>
+      </w:r>
+    </w:p>
+    <w:p>
+      <w:pPr>
+        <w:rPr>
+          <w:lang w:val="fr-FR"/>
+        </w:rPr>
+      </w:pPr>
+    </w:p>
+    <w:p>
+      <w:pPr>
+        <w:pStyle w:val="Heading5"/>
+        <w:rPr>
+          <w:lang w:val="fr-FR"/>
+        </w:rPr>
+      </w:pPr>
+      <w:proofErr w:type="spellStart"/>
+      <w:r>
+        <w:rPr>
+          <w:lang w:val="fr-FR"/>
+        </w:rPr>
+        <w:t>readSelector</w:t>
+      </w:r>
+      <w:proofErr w:type="spellEnd"/>
+      <w:r>
+        <w:rPr>
+          <w:lang w:val="fr-FR"/>
+        </w:rPr>
+        <w:t>()</w:t>
+      </w:r>
+    </w:p>
+    <w:p>
+      <w:pPr>
+        <w:rPr>
+          <w:lang w:val="fr-FR"/>
+        </w:rPr>
+      </w:pPr>
+    </w:p>
+    <w:p>
+      <w:pPr>
+        <w:rPr>
+          <w:lang w:val="fr-FR"/>
+        </w:rPr>
+      </w:pPr>
+      <w:r>
+        <w:rPr>
+          <w:lang w:val="fr-FR"/>
+        </w:rPr>
+        <w:tab/>
+        <w:t xml:space="preserve">Fonction renvoyant sur le twig selector.html.twig avec comme </w:t>
+      </w:r>
+      <w:r>
+        <w:rPr>
+          <w:lang w:val="fr-FR"/>
+        </w:rPr>
+        <w:t>paramètre</w:t>
+      </w:r>
+      <w:r>
+        <w:rPr>
+          <w:lang w:val="fr-FR"/>
+        </w:rPr>
         <w:t xml:space="preserve"> </w:t>
       </w:r>
+      <w:r>
+        <w:rPr>
+          <w:lang w:val="fr-FR"/>
+        </w:rPr>
+        <w:t>de twig crud_method égale à « </w:t>
+      </w:r>
       <w:proofErr w:type="spellStart"/>
-      <w:proofErr w:type="gramStart"/>
-      <w:r>
-        <w:rPr>
-          <w:lang w:val="fr-FR"/>
-        </w:rPr>
-        <w:t>read.html.twig</w:t>
+      <w:r>
+        <w:rPr>
+          <w:lang w:val="fr-FR"/>
+        </w:rPr>
+        <w:t>read</w:t>
       </w:r>
       <w:proofErr w:type="spellEnd"/>
-      <w:proofErr w:type="gramEnd"/>
+      <w:r>
+        <w:rPr>
+          <w:lang w:val="fr-FR"/>
+        </w:rPr>
+        <w:t> » et entity égale au nom de l’entité choisie.</w:t>
+      </w:r>
+    </w:p>
+    <w:p>
+      <w:pPr>
+        <w:rPr>
+          <w:lang w:val="fr-FR"/>
+        </w:rPr>
+      </w:pPr>
+    </w:p>
+    <w:p>
+      <w:pPr>
+        <w:pStyle w:val="Heading4"/>
+        <w:rPr>
+          <w:lang w:val="fr-FR"/>
+        </w:rPr>
+      </w:pPr>
+      <w:proofErr w:type="spellStart"/>
+      <w:r>
+        <w:rPr>
+          <w:lang w:val="fr-FR"/>
+        </w:rPr>
+        <w:t>Editer</w:t>
+      </w:r>
+      <w:proofErr w:type="spellEnd"/>
+    </w:p>
+    <w:p>
+      <w:pPr>
+        <w:rPr>
+          <w:lang w:val="fr-FR"/>
+        </w:rPr>
+      </w:pPr>
+    </w:p>
+    <w:p>
+      <w:pPr>
+        <w:pStyle w:val="Heading5"/>
+        <w:rPr>
+          <w:lang w:val="fr-FR"/>
+        </w:rPr>
+      </w:pPr>
+      <w:proofErr w:type="spellStart"/>
+      <w:r>
+        <w:rPr>
+          <w:lang w:val="fr-FR"/>
+        </w:rPr>
+        <w:t>checkEditAvailable</w:t>
+      </w:r>
+      <w:proofErr w:type="spellEnd"/>
+      <w:r>
+        <w:rPr>
+          <w:lang w:val="fr-FR"/>
+        </w:rPr>
+        <w:t>($id)</w:t>
+      </w:r>
+    </w:p>
+    <w:p>
+      <w:pPr>
+        <w:rPr>
+          <w:lang w:val="fr-FR"/>
+        </w:rPr>
+      </w:pPr>
+    </w:p>
+    <w:p>
+      <w:pPr>
+        <w:rPr>
+          <w:lang w:val="fr-FR"/>
+        </w:rPr>
+      </w:pPr>
+      <w:r>
+        <w:rPr>
+          <w:lang w:val="fr-FR"/>
+        </w:rPr>
+        <w:tab/>
+        <w:t>Le paramètre $id est un entier qui permet de définir l’ID de l’entrée à éditer</w:t>
+      </w:r>
       <w:r>
         <w:rPr>
           <w:lang w:val="fr-FR"/>
         </w:rPr>
         <w:t>.</w:t>
       </w:r>
-      <w:r>
-        <w:rPr>
-          <w:lang w:val="fr-FR"/>
-        </w:rPr>
-        <w:t xml:space="preserve"> Dans le cas o</w:t>
-      </w:r>
-      <w:r>
-        <w:rPr>
-          <w:lang w:val="fr-FR"/>
-        </w:rPr>
-        <w:t>ù l’entrée demandée n’existe pas dans la base, un message d’erreur apparait.</w:t>
+    </w:p>
+    <w:p>
+      <w:pPr>
+        <w:rPr>
+          <w:lang w:val="fr-FR"/>
+        </w:rPr>
+      </w:pPr>
+    </w:p>
+    <w:p>
+      <w:pPr>
+        <w:rPr>
+          <w:lang w:val="fr-FR"/>
+        </w:rPr>
+      </w:pPr>
+      <w:r>
+        <w:rPr>
+          <w:lang w:val="fr-FR"/>
+        </w:rPr>
+        <w:tab/>
+        <w:t xml:space="preserve">Fonction faisant une vérification </w:t>
+      </w:r>
+      <w:r>
+        <w:rPr>
+          <w:lang w:val="fr-FR"/>
+        </w:rPr>
+        <w:t xml:space="preserve">si l’entrée d’ID défini de l’entité choisi existe pour renvoyer à la route d’édition. Dans le cas échéant, </w:t>
+      </w:r>
+      <w:r>
+        <w:rPr>
+          <w:lang w:val="fr-FR"/>
+        </w:rPr>
+        <w:t>la fonction nous renvoie sur le twig d’erreur avec un message d’erreur.</w:t>
+      </w:r>
+    </w:p>
+    <w:p>
+      <w:pPr>
+        <w:rPr>
+          <w:lang w:val="fr-FR"/>
+        </w:rPr>
+      </w:pPr>
+    </w:p>
+    <w:p>
+      <w:pPr>
+        <w:rPr>
+          <w:lang w:val="fr-FR"/>
+        </w:rPr>
+      </w:pPr>
+      <w:r>
+        <w:rPr>
+          <w:lang w:val="fr-FR"/>
+        </w:rPr>
+        <w:tab/>
+        <w:t xml:space="preserve">NB : Cette fonction est présente suite à la sécurité </w:t>
+      </w:r>
+      <w:r>
+        <w:rPr>
+          <w:lang w:val="fr-FR"/>
+        </w:rPr>
+        <w:t xml:space="preserve">de la fonction </w:t>
+      </w:r>
+      <w:proofErr w:type="spellStart"/>
+      <w:r>
+        <w:rPr>
+          <w:lang w:val="fr-FR"/>
+        </w:rPr>
+        <w:t>edit</w:t>
+      </w:r>
+      <w:proofErr w:type="spellEnd"/>
+      <w:r>
+        <w:rPr>
+          <w:lang w:val="fr-FR"/>
+        </w:rPr>
+        <w:t>(Request $</w:t>
+      </w:r>
+      <w:proofErr w:type="spellStart"/>
+      <w:r>
+        <w:rPr>
+          <w:lang w:val="fr-FR"/>
+        </w:rPr>
+        <w:t>request</w:t>
+      </w:r>
+      <w:proofErr w:type="spellEnd"/>
+      <w:r>
+        <w:rPr>
+          <w:lang w:val="fr-FR"/>
+        </w:rPr>
+        <w:t>, Entity $entity)</w:t>
+      </w:r>
+      <w:r>
+        <w:rPr>
+          <w:lang w:val="fr-FR"/>
+        </w:rPr>
+        <w:t xml:space="preserve">, </w:t>
+      </w:r>
+      <w:r>
+        <w:rPr>
+          <w:i/>
+          <w:iCs/>
+          <w:lang w:val="fr-FR"/>
+        </w:rPr>
+        <w:t>voir fonction suivante</w:t>
+      </w:r>
+      <w:r>
+        <w:rPr>
+          <w:lang w:val="fr-FR"/>
+        </w:rPr>
+        <w:t>,</w:t>
+      </w:r>
+      <w:r>
+        <w:rPr>
+          <w:lang w:val="fr-FR"/>
+        </w:rPr>
+        <w:t xml:space="preserve"> qui fait, par ses paramètres une vérification de la présence de l’entrée choisi</w:t>
+      </w:r>
+      <w:r>
+        <w:rPr>
+          <w:lang w:val="fr-FR"/>
+        </w:rPr>
+        <w:t>e. Dans le cas où il n’existe pas, l’utilisateur reçoit un message d’erreur de Symfony. Cette fonction contourne donc cette vérification.</w:t>
       </w:r>
     </w:p>
     <w:p>
@@ -4035,181 +4293,1434 @@
         </w:rPr>
       </w:pPr>
       <w:proofErr w:type="spellStart"/>
-      <w:proofErr w:type="gramStart"/>
-      <w:r>
-        <w:rPr>
-          <w:lang w:val="fr-FR"/>
-        </w:rPr>
-        <w:t>readSelector</w:t>
+      <w:r>
+        <w:rPr>
+          <w:lang w:val="fr-FR"/>
+        </w:rPr>
+        <w:t>e</w:t>
+      </w:r>
+      <w:r>
+        <w:rPr>
+          <w:lang w:val="fr-FR"/>
+        </w:rPr>
+        <w:t>dit</w:t>
       </w:r>
       <w:proofErr w:type="spellEnd"/>
       <w:r>
         <w:rPr>
           <w:lang w:val="fr-FR"/>
         </w:rPr>
-        <w:t>(</w:t>
-      </w:r>
-      <w:proofErr w:type="gramEnd"/>
+        <w:t>(Request $</w:t>
+      </w:r>
+      <w:proofErr w:type="spellStart"/>
+      <w:r>
+        <w:rPr>
+          <w:lang w:val="fr-FR"/>
+        </w:rPr>
+        <w:t>request</w:t>
+      </w:r>
+      <w:proofErr w:type="spellEnd"/>
+      <w:r>
+        <w:rPr>
+          <w:lang w:val="fr-FR"/>
+        </w:rPr>
+        <w:t>, Entity $entity)</w:t>
+      </w:r>
+    </w:p>
+    <w:p>
+      <w:pPr>
+        <w:rPr>
+          <w:lang w:val="fr-FR"/>
+        </w:rPr>
+      </w:pPr>
+    </w:p>
+    <w:p>
+      <w:pPr>
+        <w:rPr>
+          <w:lang w:val="fr-FR"/>
+        </w:rPr>
+      </w:pPr>
+      <w:r>
+        <w:rPr>
+          <w:lang w:val="fr-FR"/>
+        </w:rPr>
+        <w:tab/>
+        <w:t>Les paramètre Request $</w:t>
+      </w:r>
+      <w:proofErr w:type="spellStart"/>
+      <w:r>
+        <w:rPr>
+          <w:lang w:val="fr-FR"/>
+        </w:rPr>
+        <w:t>request</w:t>
+      </w:r>
+      <w:proofErr w:type="spellEnd"/>
+      <w:r>
+        <w:rPr>
+          <w:lang w:val="fr-FR"/>
+        </w:rPr>
+        <w:t xml:space="preserve"> et Entity $entity serve</w:t>
+      </w:r>
+      <w:r>
+        <w:rPr>
+          <w:lang w:val="fr-FR"/>
+        </w:rPr>
+        <w:t>nt respectivement à désigner une requête au niveau des formulaires et à pointer sur l’entrée de l’entité choisie d’ID mit en paramètre de la route.</w:t>
+      </w:r>
+    </w:p>
+    <w:p>
+      <w:pPr>
+        <w:rPr>
+          <w:lang w:val="fr-FR"/>
+        </w:rPr>
+      </w:pPr>
+    </w:p>
+    <w:p>
+      <w:pPr>
+        <w:rPr>
+          <w:lang w:val="fr-FR"/>
+        </w:rPr>
+      </w:pPr>
+      <w:r>
+        <w:rPr>
+          <w:lang w:val="fr-FR"/>
+        </w:rPr>
+        <w:lastRenderedPageBreak/>
+        <w:tab/>
+        <w:t xml:space="preserve">Fonction faisant </w:t>
+      </w:r>
+      <w:r>
+        <w:rPr>
+          <w:lang w:val="fr-FR"/>
+        </w:rPr>
+        <w:t xml:space="preserve">appel au formulaire de l’entrée </w:t>
+      </w:r>
+      <w:r>
+        <w:rPr>
+          <w:lang w:val="fr-FR"/>
+        </w:rPr>
+        <w:t>sélectionnée</w:t>
+      </w:r>
+      <w:r>
+        <w:rPr>
+          <w:lang w:val="fr-FR"/>
+        </w:rPr>
+        <w:t xml:space="preserve"> permettant ainsi à l’utilisateur de renseigner/modifier des valeurs. Dans le cas d’un</w:t>
+      </w:r>
+      <w:r>
+        <w:rPr>
+          <w:lang w:val="fr-FR"/>
+        </w:rPr>
+        <w:t xml:space="preserve"> formulaire valide, la fonction </w:t>
+      </w:r>
+      <w:r>
+        <w:rPr>
+          <w:lang w:val="fr-FR"/>
+        </w:rPr>
+        <w:t>exécute</w:t>
+      </w:r>
+      <w:r>
+        <w:rPr>
+          <w:lang w:val="fr-FR"/>
+        </w:rPr>
+        <w:t xml:space="preserve"> les</w:t>
+      </w:r>
+      <w:r>
+        <w:rPr>
+          <w:lang w:val="fr-FR"/>
+        </w:rPr>
+        <w:t xml:space="preserve"> modifications</w:t>
+      </w:r>
+      <w:r>
+        <w:rPr>
+          <w:lang w:val="fr-FR"/>
+        </w:rPr>
+        <w:t xml:space="preserve"> en base de donnée et renvoie sur le twig d’affichage de toutes les entrées de l’entité </w:t>
+      </w:r>
+      <w:proofErr w:type="spellStart"/>
+      <w:r>
+        <w:rPr>
+          <w:lang w:val="fr-FR"/>
+        </w:rPr>
+        <w:t>readAll.html.twig</w:t>
+      </w:r>
+      <w:proofErr w:type="spellEnd"/>
+      <w:r>
+        <w:rPr>
+          <w:lang w:val="fr-FR"/>
+        </w:rPr>
+        <w:t>.</w:t>
+      </w:r>
+    </w:p>
+    <w:p>
+      <w:pPr>
+        <w:rPr>
+          <w:lang w:val="fr-FR"/>
+        </w:rPr>
+      </w:pPr>
+    </w:p>
+    <w:p>
+      <w:pPr>
+        <w:pStyle w:val="Heading5"/>
+        <w:rPr>
+          <w:lang w:val="fr-FR"/>
+        </w:rPr>
+      </w:pPr>
+      <w:proofErr w:type="spellStart"/>
+      <w:r>
+        <w:rPr>
+          <w:lang w:val="fr-FR"/>
+        </w:rPr>
+        <w:t>editSelector</w:t>
+      </w:r>
+      <w:proofErr w:type="spellEnd"/>
+      <w:r>
+        <w:rPr>
+          <w:lang w:val="fr-FR"/>
+        </w:rPr>
+        <w:t>()</w:t>
+      </w:r>
+    </w:p>
+    <w:p>
+      <w:pPr>
+        <w:rPr>
+          <w:lang w:val="fr-FR"/>
+        </w:rPr>
+      </w:pPr>
+    </w:p>
+    <w:p>
+      <w:pPr>
+        <w:rPr>
+          <w:lang w:val="fr-FR"/>
+        </w:rPr>
+      </w:pPr>
+      <w:r>
+        <w:rPr>
+          <w:lang w:val="fr-FR"/>
+        </w:rPr>
+        <w:tab/>
+      </w:r>
+      <w:r>
+        <w:rPr>
+          <w:lang w:val="fr-FR"/>
+        </w:rPr>
+        <w:t xml:space="preserve">Fonction renvoyant sur le twig selector.html.twig avec comme </w:t>
+      </w:r>
+      <w:r>
+        <w:rPr>
+          <w:lang w:val="fr-FR"/>
+        </w:rPr>
+        <w:t>paramètre</w:t>
+      </w:r>
+      <w:r>
+        <w:rPr>
+          <w:lang w:val="fr-FR"/>
+        </w:rPr>
+        <w:t xml:space="preserve"> de twig crud_method égale à « </w:t>
+      </w:r>
+      <w:proofErr w:type="spellStart"/>
+      <w:r>
+        <w:rPr>
+          <w:lang w:val="fr-FR"/>
+        </w:rPr>
+        <w:t>edit</w:t>
+      </w:r>
+      <w:proofErr w:type="spellEnd"/>
+      <w:r>
+        <w:rPr>
+          <w:lang w:val="fr-FR"/>
+        </w:rPr>
+        <w:t> » et entity égale au nom de l’entité choisie.</w:t>
+      </w:r>
+    </w:p>
+    <w:p>
+      <w:pPr>
+        <w:rPr>
+          <w:lang w:val="fr-FR"/>
+        </w:rPr>
+      </w:pPr>
+    </w:p>
+    <w:p>
+      <w:pPr>
+        <w:pStyle w:val="Heading4"/>
+        <w:rPr>
+          <w:lang w:val="fr-FR"/>
+        </w:rPr>
+      </w:pPr>
+      <w:r>
+        <w:rPr>
+          <w:lang w:val="fr-FR"/>
+        </w:rPr>
+        <w:t>Supprimer</w:t>
+      </w:r>
+    </w:p>
+    <w:p>
+      <w:pPr>
+        <w:rPr>
+          <w:lang w:val="fr-FR"/>
+        </w:rPr>
+      </w:pPr>
+    </w:p>
+    <w:p>
+      <w:pPr>
+        <w:pStyle w:val="Heading5"/>
+        <w:rPr>
+          <w:lang w:val="fr-FR"/>
+        </w:rPr>
+      </w:pPr>
+      <w:r>
+        <w:rPr>
+          <w:lang w:val="fr-FR"/>
+        </w:rPr>
+        <w:t>delete($id)</w:t>
+      </w:r>
+    </w:p>
+    <w:p>
+      <w:pPr>
+        <w:rPr>
+          <w:lang w:val="fr-FR"/>
+        </w:rPr>
+      </w:pPr>
+    </w:p>
+    <w:p>
+      <w:pPr>
+        <w:rPr>
+          <w:lang w:val="fr-FR"/>
+        </w:rPr>
+      </w:pPr>
+      <w:r>
+        <w:rPr>
+          <w:lang w:val="fr-FR"/>
+        </w:rPr>
+        <w:tab/>
+        <w:t>Le paramètre $id est un entier qui permet de définir l’ID de l’entrée à supprimer.</w:t>
+      </w:r>
+    </w:p>
+    <w:p>
+      <w:pPr>
+        <w:rPr>
+          <w:lang w:val="fr-FR"/>
+        </w:rPr>
+      </w:pPr>
+    </w:p>
+    <w:p>
+      <w:pPr>
+        <w:rPr>
+          <w:lang w:val="fr-FR"/>
+        </w:rPr>
+      </w:pPr>
+      <w:r>
+        <w:rPr>
+          <w:lang w:val="fr-FR"/>
+        </w:rPr>
+        <w:tab/>
+        <w:t xml:space="preserve">Fonction permettant de supprimer de la base de </w:t>
+      </w:r>
+      <w:r>
+        <w:rPr>
+          <w:lang w:val="fr-FR"/>
+        </w:rPr>
+        <w:t>données</w:t>
+      </w:r>
+      <w:r>
+        <w:rPr>
+          <w:lang w:val="fr-FR"/>
+        </w:rPr>
+        <w:t xml:space="preserve"> l’entrée </w:t>
+      </w:r>
+      <w:r>
+        <w:rPr>
+          <w:lang w:val="fr-FR"/>
+        </w:rPr>
+        <w:t xml:space="preserve">d’entité et </w:t>
+      </w:r>
+      <w:r>
+        <w:rPr>
+          <w:lang w:val="fr-FR"/>
+        </w:rPr>
+        <w:t xml:space="preserve">d’ID </w:t>
+      </w:r>
+      <w:r>
+        <w:rPr>
+          <w:lang w:val="fr-FR"/>
+        </w:rPr>
+        <w:t>choisis.</w:t>
+      </w:r>
+    </w:p>
+    <w:p>
+      <w:pPr>
+        <w:rPr>
+          <w:lang w:val="fr-FR"/>
+        </w:rPr>
+      </w:pPr>
+    </w:p>
+    <w:p>
+      <w:pPr>
+        <w:pStyle w:val="Heading5"/>
+        <w:rPr>
+          <w:lang w:val="fr-FR"/>
+        </w:rPr>
+      </w:pPr>
+      <w:proofErr w:type="spellStart"/>
+      <w:r>
+        <w:rPr>
+          <w:lang w:val="fr-FR"/>
+        </w:rPr>
+        <w:t>deleteSelector</w:t>
+      </w:r>
+      <w:proofErr w:type="spellEnd"/>
+      <w:r>
+        <w:rPr>
+          <w:lang w:val="fr-FR"/>
+        </w:rPr>
+        <w:t>()</w:t>
+      </w:r>
+    </w:p>
+    <w:p>
+      <w:pPr>
+        <w:rPr>
+          <w:lang w:val="fr-FR"/>
+        </w:rPr>
+      </w:pPr>
+    </w:p>
+    <w:p>
+      <w:pPr>
+        <w:rPr>
+          <w:lang w:val="fr-FR"/>
+        </w:rPr>
+      </w:pPr>
+      <w:r>
+        <w:rPr>
+          <w:lang w:val="fr-FR"/>
+        </w:rPr>
+        <w:tab/>
+        <w:t xml:space="preserve">Fonction renvoyant sur le twig selector.html.twig avec comme </w:t>
+      </w:r>
+      <w:r>
+        <w:rPr>
+          <w:lang w:val="fr-FR"/>
+        </w:rPr>
+        <w:t>paramètre</w:t>
+      </w:r>
+      <w:r>
+        <w:rPr>
+          <w:lang w:val="fr-FR"/>
+        </w:rPr>
+        <w:t xml:space="preserve"> de twig crud_method égale à « delete » et entity égale au nom de l’entité choisie.</w:t>
+      </w:r>
+    </w:p>
+    <w:p>
+      <w:pPr>
+        <w:rPr>
+          <w:lang w:val="fr-FR"/>
+        </w:rPr>
+      </w:pPr>
+    </w:p>
+    <w:p>
+      <w:pPr>
+        <w:rPr>
+          <w:lang w:val="fr-FR"/>
+        </w:rPr>
+      </w:pPr>
+    </w:p>
+    <w:p>
+      <w:pPr>
+        <w:rPr>
+          <w:lang w:val="fr-FR"/>
+        </w:rPr>
+      </w:pPr>
+    </w:p>
+    <w:p>
+      <w:pPr>
+        <w:rPr>
+          <w:lang w:val="fr-FR"/>
+        </w:rPr>
+      </w:pPr>
+    </w:p>
+    <w:p>
+      <w:pPr>
+        <w:rPr>
+          <w:lang w:val="fr-FR"/>
+        </w:rPr>
+      </w:pPr>
+    </w:p>
+    <w:p>
+      <w:pPr>
+        <w:rPr>
+          <w:lang w:val="fr-FR"/>
+        </w:rPr>
+      </w:pPr>
+    </w:p>
+    <w:p>
+      <w:pPr>
+        <w:rPr>
+          <w:lang w:val="fr-FR"/>
+        </w:rPr>
+      </w:pPr>
+    </w:p>
+    <w:p>
+      <w:pPr>
+        <w:rPr>
+          <w:lang w:val="fr-FR"/>
+        </w:rPr>
+      </w:pPr>
+    </w:p>
+    <w:p>
+      <w:pPr>
+        <w:rPr>
+          <w:lang w:val="fr-FR"/>
+        </w:rPr>
+      </w:pPr>
+    </w:p>
+    <w:p>
+      <w:pPr>
+        <w:rPr>
+          <w:lang w:val="fr-FR"/>
+        </w:rPr>
+      </w:pPr>
+    </w:p>
+    <w:p>
+      <w:pPr>
+        <w:rPr>
+          <w:lang w:val="fr-FR"/>
+        </w:rPr>
+      </w:pPr>
+    </w:p>
+    <w:p>
+      <w:pPr>
+        <w:rPr>
+          <w:lang w:val="fr-FR"/>
+        </w:rPr>
+      </w:pPr>
+    </w:p>
+    <w:p>
+      <w:pPr>
+        <w:rPr>
+          <w:lang w:val="fr-FR"/>
+        </w:rPr>
+      </w:pPr>
+    </w:p>
+    <w:p>
+      <w:pPr>
+        <w:rPr>
+          <w:lang w:val="fr-FR"/>
+        </w:rPr>
+      </w:pPr>
+    </w:p>
+    <w:p>
+      <w:pPr>
+        <w:rPr>
+          <w:lang w:val="fr-FR"/>
+        </w:rPr>
+      </w:pPr>
+    </w:p>
+    <w:p>
+      <w:pPr>
+        <w:rPr>
+          <w:lang w:val="fr-FR"/>
+        </w:rPr>
+      </w:pPr>
+    </w:p>
+    <w:p>
+      <w:pPr>
+        <w:rPr>
+          <w:lang w:val="fr-FR"/>
+        </w:rPr>
+      </w:pPr>
+    </w:p>
+    <w:p>
+      <w:pPr>
+        <w:rPr>
+          <w:lang w:val="fr-FR"/>
+        </w:rPr>
+      </w:pPr>
+    </w:p>
+    <w:p>
+      <w:pPr>
+        <w:rPr>
+          <w:lang w:val="fr-FR"/>
+        </w:rPr>
+      </w:pPr>
+    </w:p>
+    <w:p>
+      <w:pPr>
+        <w:rPr>
+          <w:lang w:val="fr-FR"/>
+        </w:rPr>
+      </w:pPr>
+    </w:p>
+    <w:p>
+      <w:pPr>
+        <w:rPr>
+          <w:lang w:val="fr-FR"/>
+        </w:rPr>
+      </w:pPr>
+    </w:p>
+    <w:p>
+      <w:pPr>
+        <w:rPr>
+          <w:lang w:val="fr-FR"/>
+        </w:rPr>
+      </w:pPr>
+    </w:p>
+    <w:p>
+      <w:pPr>
+        <w:pStyle w:val="Heading1"/>
+        <w:rPr>
+          <w:lang w:val="fr-FR"/>
+        </w:rPr>
+      </w:pPr>
+      <w:r>
+        <w:rPr>
+          <w:lang w:val="fr-FR"/>
+        </w:rPr>
+        <w:t>React</w:t>
+      </w:r>
+    </w:p>
+    <w:p>
+      <w:pPr>
+        <w:rPr>
+          <w:lang w:val="fr-FR"/>
+        </w:rPr>
+      </w:pPr>
+    </w:p>
+    <w:p>
+      <w:pPr>
+        <w:rPr>
+          <w:lang w:val="fr-FR"/>
+        </w:rPr>
+      </w:pPr>
+    </w:p>
+    <w:p>
+      <w:pPr>
+        <w:rPr>
+          <w:lang w:val="fr-FR"/>
+        </w:rPr>
+      </w:pPr>
+    </w:p>
+    <w:p>
+      <w:pPr>
+        <w:rPr>
+          <w:lang w:val="fr-FR"/>
+        </w:rPr>
+      </w:pPr>
+    </w:p>
+    <w:p>
+      <w:pPr>
+        <w:rPr>
+          <w:lang w:val="fr-FR"/>
+        </w:rPr>
+      </w:pPr>
+    </w:p>
+    <w:p>
+      <w:pPr>
+        <w:rPr>
+          <w:lang w:val="fr-FR"/>
+        </w:rPr>
+      </w:pPr>
+    </w:p>
+    <w:p>
+      <w:pPr>
+        <w:rPr>
+          <w:lang w:val="fr-FR"/>
+        </w:rPr>
+      </w:pPr>
+    </w:p>
+    <w:p>
+      <w:pPr>
+        <w:rPr>
+          <w:lang w:val="fr-FR"/>
+        </w:rPr>
+      </w:pPr>
+    </w:p>
+    <w:p>
+      <w:pPr>
+        <w:rPr>
+          <w:lang w:val="fr-FR"/>
+        </w:rPr>
+      </w:pPr>
+    </w:p>
+    <w:p>
+      <w:pPr>
+        <w:rPr>
+          <w:lang w:val="fr-FR"/>
+        </w:rPr>
+      </w:pPr>
+    </w:p>
+    <w:p>
+      <w:pPr>
+        <w:rPr>
+          <w:lang w:val="fr-FR"/>
+        </w:rPr>
+      </w:pPr>
+    </w:p>
+    <w:p>
+      <w:pPr>
+        <w:rPr>
+          <w:lang w:val="fr-FR"/>
+        </w:rPr>
+      </w:pPr>
+    </w:p>
+    <w:p>
+      <w:pPr>
+        <w:rPr>
+          <w:lang w:val="fr-FR"/>
+        </w:rPr>
+      </w:pPr>
+    </w:p>
+    <w:p>
+      <w:pPr>
+        <w:rPr>
+          <w:lang w:val="fr-FR"/>
+        </w:rPr>
+      </w:pPr>
+    </w:p>
+    <w:p>
+      <w:pPr>
+        <w:rPr>
+          <w:lang w:val="fr-FR"/>
+        </w:rPr>
+      </w:pPr>
+    </w:p>
+    <w:p>
+      <w:pPr>
+        <w:rPr>
+          <w:lang w:val="fr-FR"/>
+        </w:rPr>
+      </w:pPr>
+    </w:p>
+    <w:p>
+      <w:pPr>
+        <w:rPr>
+          <w:lang w:val="fr-FR"/>
+        </w:rPr>
+      </w:pPr>
+    </w:p>
+    <w:p>
+      <w:pPr>
+        <w:rPr>
+          <w:lang w:val="fr-FR"/>
+        </w:rPr>
+      </w:pPr>
+    </w:p>
+    <w:p>
+      <w:pPr>
+        <w:rPr>
+          <w:lang w:val="fr-FR"/>
+        </w:rPr>
+      </w:pPr>
+    </w:p>
+    <w:p>
+      <w:pPr>
+        <w:rPr>
+          <w:lang w:val="fr-FR"/>
+        </w:rPr>
+      </w:pPr>
+    </w:p>
+    <w:p>
+      <w:pPr>
+        <w:rPr>
+          <w:lang w:val="fr-FR"/>
+        </w:rPr>
+      </w:pPr>
+    </w:p>
+    <w:p>
+      <w:pPr>
+        <w:rPr>
+          <w:lang w:val="fr-FR"/>
+        </w:rPr>
+      </w:pPr>
+    </w:p>
+    <w:p>
+      <w:pPr>
+        <w:rPr>
+          <w:lang w:val="fr-FR"/>
+        </w:rPr>
+      </w:pPr>
+    </w:p>
+    <w:p>
+      <w:pPr>
+        <w:rPr>
+          <w:lang w:val="fr-FR"/>
+        </w:rPr>
+      </w:pPr>
+    </w:p>
+    <w:p>
+      <w:pPr>
+        <w:rPr>
+          <w:lang w:val="fr-FR"/>
+        </w:rPr>
+      </w:pPr>
+    </w:p>
+    <w:p>
+      <w:pPr>
+        <w:rPr>
+          <w:lang w:val="fr-FR"/>
+        </w:rPr>
+      </w:pPr>
+    </w:p>
+    <w:p>
+      <w:pPr>
+        <w:rPr>
+          <w:lang w:val="fr-FR"/>
+        </w:rPr>
+      </w:pPr>
+    </w:p>
+    <w:p>
+      <w:pPr>
+        <w:rPr>
+          <w:lang w:val="fr-FR"/>
+        </w:rPr>
+      </w:pPr>
+    </w:p>
+    <w:p>
+      <w:pPr>
+        <w:rPr>
+          <w:lang w:val="fr-FR"/>
+        </w:rPr>
+      </w:pPr>
+    </w:p>
+    <w:p>
+      <w:pPr>
+        <w:rPr>
+          <w:lang w:val="fr-FR"/>
+        </w:rPr>
+      </w:pPr>
+    </w:p>
+    <w:p>
+      <w:pPr>
+        <w:rPr>
+          <w:lang w:val="fr-FR"/>
+        </w:rPr>
+      </w:pPr>
+    </w:p>
+    <w:p>
+      <w:pPr>
+        <w:rPr>
+          <w:lang w:val="fr-FR"/>
+        </w:rPr>
+      </w:pPr>
+    </w:p>
+    <w:p>
+      <w:pPr>
+        <w:rPr>
+          <w:lang w:val="fr-FR"/>
+        </w:rPr>
+      </w:pPr>
+    </w:p>
+    <w:p>
+      <w:pPr>
+        <w:rPr>
+          <w:lang w:val="fr-FR"/>
+        </w:rPr>
+      </w:pPr>
+    </w:p>
+    <w:p>
+      <w:pPr>
+        <w:rPr>
+          <w:lang w:val="fr-FR"/>
+        </w:rPr>
+      </w:pPr>
+    </w:p>
+    <w:p>
+      <w:pPr>
+        <w:rPr>
+          <w:lang w:val="fr-FR"/>
+        </w:rPr>
+      </w:pPr>
+    </w:p>
+    <w:p>
+      <w:pPr>
+        <w:rPr>
+          <w:lang w:val="fr-FR"/>
+        </w:rPr>
+      </w:pPr>
+    </w:p>
+    <w:p>
+      <w:pPr>
+        <w:rPr>
+          <w:lang w:val="fr-FR"/>
+        </w:rPr>
+      </w:pPr>
+    </w:p>
+    <w:p>
+      <w:pPr>
+        <w:rPr>
+          <w:lang w:val="fr-FR"/>
+        </w:rPr>
+      </w:pPr>
+    </w:p>
+    <w:p>
+      <w:pPr>
+        <w:rPr>
+          <w:lang w:val="fr-FR"/>
+        </w:rPr>
+      </w:pPr>
+    </w:p>
+    <w:p>
+      <w:pPr>
+        <w:rPr>
+          <w:lang w:val="fr-FR"/>
+        </w:rPr>
+      </w:pPr>
+    </w:p>
+    <w:p>
+      <w:pPr>
+        <w:rPr>
+          <w:lang w:val="fr-FR"/>
+        </w:rPr>
+      </w:pPr>
+    </w:p>
+    <w:p>
+      <w:pPr>
+        <w:pStyle w:val="Heading1"/>
+        <w:rPr>
+          <w:lang w:val="fr-FR"/>
+        </w:rPr>
+      </w:pPr>
+      <w:r>
+        <w:rPr>
+          <w:lang w:val="fr-FR"/>
+        </w:rPr>
+        <w:t>Ressources</w:t>
+      </w:r>
+    </w:p>
+    <w:p>
+      <w:pPr>
+        <w:rPr>
+          <w:lang w:val="fr-FR"/>
+        </w:rPr>
+      </w:pPr>
+    </w:p>
+    <w:p>
+      <w:pPr>
+        <w:pStyle w:val="Heading2"/>
+        <w:rPr>
+          <w:lang w:val="fr-FR"/>
+        </w:rPr>
+      </w:pPr>
+      <w:proofErr w:type="spellStart"/>
+      <w:r>
+        <w:rPr>
+          <w:lang w:val="fr-FR"/>
+        </w:rPr>
+        <w:t>PhpDocumentor</w:t>
+      </w:r>
+      <w:proofErr w:type="spellEnd"/>
+    </w:p>
+    <w:p>
+      <w:pPr>
+        <w:rPr>
+          <w:lang w:val="fr-FR"/>
+        </w:rPr>
+      </w:pPr>
+    </w:p>
+    <w:p>
+      <w:pPr>
+        <w:rPr>
+          <w:lang w:val="fr-FR"/>
+        </w:rPr>
+      </w:pPr>
+      <w:r>
+        <w:rPr>
+          <w:lang w:val="fr-FR"/>
+        </w:rPr>
+        <w:tab/>
+      </w:r>
+      <w:r>
+        <w:rPr>
+          <w:lang w:val="fr-FR"/>
+        </w:rPr>
+        <w:t>Une documentation</w:t>
+      </w:r>
+      <w:r>
+        <w:rPr>
+          <w:lang w:val="fr-FR"/>
+        </w:rPr>
+        <w:t xml:space="preserve">, générée par </w:t>
+      </w:r>
+      <w:proofErr w:type="spellStart"/>
+      <w:r>
+        <w:rPr>
+          <w:lang w:val="fr-FR"/>
+        </w:rPr>
+        <w:t>PhpDocumentor</w:t>
+      </w:r>
+      <w:proofErr w:type="spellEnd"/>
+      <w:r>
+        <w:rPr>
+          <w:lang w:val="fr-FR"/>
+        </w:rPr>
+        <w:t>,</w:t>
+      </w:r>
+      <w:r>
+        <w:rPr>
+          <w:lang w:val="fr-FR"/>
+        </w:rPr>
+        <w:t xml:space="preserve"> des fichiers PHP du dossier /</w:t>
+      </w:r>
+      <w:proofErr w:type="spellStart"/>
+      <w:r>
+        <w:rPr>
+          <w:lang w:val="fr-FR"/>
+        </w:rPr>
+        <w:t>src</w:t>
+      </w:r>
+      <w:proofErr w:type="spellEnd"/>
+      <w:r>
+        <w:rPr>
+          <w:lang w:val="fr-FR"/>
+        </w:rPr>
+        <w:t>,</w:t>
+      </w:r>
+      <w:r>
+        <w:rPr>
+          <w:lang w:val="fr-FR"/>
+        </w:rPr>
+        <w:t xml:space="preserve"> de </w:t>
+      </w:r>
+      <w:r>
+        <w:rPr>
+          <w:lang w:val="fr-FR"/>
+        </w:rPr>
+        <w:t xml:space="preserve">la partie </w:t>
+      </w:r>
+      <w:r>
+        <w:rPr>
+          <w:lang w:val="fr-FR"/>
+        </w:rPr>
+        <w:t>Symfony</w:t>
+      </w:r>
+      <w:r>
+        <w:rPr>
+          <w:lang w:val="fr-FR"/>
+        </w:rPr>
+        <w:t>,</w:t>
+      </w:r>
+      <w:r>
+        <w:rPr>
+          <w:lang w:val="fr-FR"/>
+        </w:rPr>
+        <w:t xml:space="preserve"> est disponible dans le dossier </w:t>
+      </w:r>
+      <w:r>
+        <w:rPr>
+          <w:lang w:val="fr-FR"/>
+        </w:rPr>
+        <w:t>resources</w:t>
+      </w:r>
+      <w:r>
+        <w:rPr>
+          <w:lang w:val="fr-FR"/>
+        </w:rPr>
+        <w:t xml:space="preserve"> de ce projet.</w:t>
+      </w:r>
+    </w:p>
+    <w:p>
+      <w:pPr>
+        <w:rPr>
+          <w:lang w:val="fr-FR"/>
+        </w:rPr>
+      </w:pPr>
+      <w:r>
+        <w:rPr>
+          <w:lang w:val="fr-FR"/>
+        </w:rPr>
+        <w:t xml:space="preserve">Vous pouvez ouvrir </w:t>
+      </w:r>
+      <w:r>
+        <w:rPr>
+          <w:lang w:val="fr-FR"/>
+        </w:rPr>
+        <w:t>la page d’index de cette documentation par le fichier `resources/.</w:t>
+      </w:r>
+      <w:proofErr w:type="spellStart"/>
+      <w:r>
+        <w:rPr>
+          <w:lang w:val="fr-FR"/>
+        </w:rPr>
+        <w:t>phpdoc</w:t>
+      </w:r>
+      <w:proofErr w:type="spellEnd"/>
+      <w:r>
+        <w:rPr>
+          <w:lang w:val="fr-FR"/>
+        </w:rPr>
+        <w:t>/</w:t>
+      </w:r>
+      <w:proofErr w:type="spellStart"/>
+      <w:r>
+        <w:rPr>
+          <w:lang w:val="fr-FR"/>
+        </w:rPr>
+        <w:t>build</w:t>
+      </w:r>
+      <w:proofErr w:type="spellEnd"/>
+      <w:r>
+        <w:rPr>
+          <w:lang w:val="fr-FR"/>
+        </w:rPr>
+        <w:t xml:space="preserve">/index.html` depuis le répertoire courant du </w:t>
+      </w:r>
+      <w:r>
+        <w:rPr>
+          <w:lang w:val="fr-FR"/>
+        </w:rPr>
+        <w:t>projet.</w:t>
+      </w:r>
+    </w:p>
+    <w:p>
+      <w:pPr>
+        <w:rPr>
+          <w:lang w:val="fr-FR"/>
+        </w:rPr>
+      </w:pPr>
+    </w:p>
+    <w:p>
+      <w:pPr>
+        <w:pStyle w:val="Heading2"/>
+        <w:rPr>
+          <w:lang w:val="fr-FR"/>
+        </w:rPr>
+      </w:pPr>
+      <w:proofErr w:type="spellStart"/>
+      <w:r>
+        <w:rPr>
+          <w:lang w:val="fr-FR"/>
+        </w:rPr>
+        <w:t>Github</w:t>
+      </w:r>
+      <w:proofErr w:type="spellEnd"/>
+    </w:p>
+    <w:p>
+      <w:pPr>
+        <w:rPr>
+          <w:lang w:val="fr-FR"/>
+        </w:rPr>
+      </w:pPr>
+    </w:p>
+    <w:p>
+      <w:pPr>
+        <w:rPr>
+          <w:lang w:val="fr-FR"/>
+        </w:rPr>
+      </w:pPr>
+      <w:r>
+        <w:rPr>
+          <w:lang w:val="fr-FR"/>
+        </w:rPr>
+        <w:tab/>
+        <w:t xml:space="preserve">Ce projet </w:t>
+      </w:r>
+      <w:r>
+        <w:rPr>
+          <w:lang w:val="fr-FR"/>
+        </w:rPr>
+        <w:t>a</w:t>
+      </w:r>
+      <w:r>
+        <w:rPr>
+          <w:lang w:val="fr-FR"/>
+        </w:rPr>
+        <w:t xml:space="preserve"> été réaliser </w:t>
+      </w:r>
+      <w:r>
+        <w:rPr>
+          <w:lang w:val="fr-FR"/>
+        </w:rPr>
+        <w:t xml:space="preserve">à l’aide de </w:t>
+      </w:r>
+      <w:proofErr w:type="spellStart"/>
+      <w:r>
+        <w:rPr>
+          <w:lang w:val="fr-FR"/>
+        </w:rPr>
+        <w:t>github</w:t>
+      </w:r>
+      <w:proofErr w:type="spellEnd"/>
+      <w:r>
+        <w:rPr>
+          <w:lang w:val="fr-FR"/>
+        </w:rPr>
+        <w:t xml:space="preserve"> pour le </w:t>
+      </w:r>
+      <w:r>
+        <w:rPr>
+          <w:lang w:val="fr-FR"/>
+        </w:rPr>
+        <w:t>p</w:t>
+      </w:r>
+      <w:r>
+        <w:rPr>
+          <w:lang w:val="fr-FR"/>
+        </w:rPr>
+        <w:t>artage des fichiers sources et des ressources. Il a été contribuer par Julien Marquet</w:t>
+      </w:r>
+      <w:r>
+        <w:rPr>
+          <w:lang w:val="fr-FR"/>
+        </w:rPr>
+        <w:t xml:space="preserve"> et Titouan Allain. Les liens du dépôt git du projet ainsi que celui des auteurs de ce dernier sont ci-dessous :</w:t>
+      </w:r>
+    </w:p>
+    <w:p>
+      <w:pPr>
+        <w:rPr>
+          <w:lang w:val="fr-FR"/>
+        </w:rPr>
+      </w:pPr>
+    </w:p>
+    <w:p>
+      <w:pPr>
+        <w:pStyle w:val="ListParagraph"/>
+        <w:numPr>
+          <w:ilvl w:val="0"/>
+          <w:numId w:val="1"/>
+        </w:numPr>
+        <w:rPr>
+          <w:lang w:val="fr-FR"/>
+        </w:rPr>
+      </w:pPr>
+      <w:r>
+        <w:rPr>
+          <w:lang w:val="fr-FR"/>
+        </w:rPr>
+        <w:t xml:space="preserve">Dépôt du projet : </w:t>
+      </w:r>
+      <w:hyperlink r:id="rId14" w:history="1">
+        <w:r>
+          <w:rPr>
+            <w:rStyle w:val="Hyperlink"/>
+            <w:lang w:val="fr-FR"/>
+          </w:rPr>
+          <w:t>https://github.com/dr-lux/project-cir3-framework-2020-2021</w:t>
+        </w:r>
+      </w:hyperlink>
+    </w:p>
+    <w:p>
+      <w:pPr>
+        <w:pStyle w:val="ListParagraph"/>
+        <w:numPr>
+          <w:ilvl w:val="0"/>
+          <w:numId w:val="1"/>
+        </w:numPr>
+        <w:rPr>
+          <w:lang w:val="fr-FR"/>
+        </w:rPr>
+      </w:pPr>
+      <w:r>
+        <w:rPr>
+          <w:lang w:val="fr-FR"/>
+        </w:rPr>
+        <w:t>Julien Marquet</w:t>
+      </w:r>
+      <w:r>
+        <w:rPr>
+          <w:lang w:val="fr-FR"/>
+        </w:rPr>
+        <w:t xml:space="preserve"> : </w:t>
+      </w:r>
+      <w:hyperlink r:id="rId15" w:history="1">
+        <w:r>
+          <w:rPr>
+            <w:rStyle w:val="Hyperlink"/>
+            <w:lang w:val="fr-FR"/>
+          </w:rPr>
+          <w:t>https://github.com/psyKomicron</w:t>
+        </w:r>
+      </w:hyperlink>
+    </w:p>
+    <w:p>
+      <w:pPr>
+        <w:pStyle w:val="ListParagraph"/>
+        <w:numPr>
+          <w:ilvl w:val="0"/>
+          <w:numId w:val="1"/>
+        </w:numPr>
+        <w:rPr>
+          <w:lang w:val="fr-FR"/>
+        </w:rPr>
+      </w:pPr>
+      <w:r>
+        <w:rPr>
+          <w:lang w:val="fr-FR"/>
+        </w:rPr>
+        <w:t xml:space="preserve">Titouan Allain : </w:t>
+      </w:r>
+      <w:hyperlink r:id="rId16" w:history="1">
+        <w:r>
+          <w:rPr>
+            <w:rStyle w:val="Hyperlink"/>
+            <w:lang w:val="fr-FR"/>
+          </w:rPr>
+          <w:t>https://github.</w:t>
+        </w:r>
+        <w:r>
+          <w:rPr>
+            <w:rStyle w:val="Hyperlink"/>
+            <w:lang w:val="fr-FR"/>
+          </w:rPr>
+          <w:t>c</w:t>
+        </w:r>
+        <w:r>
+          <w:rPr>
+            <w:rStyle w:val="Hyperlink"/>
+            <w:lang w:val="fr-FR"/>
+          </w:rPr>
+          <w:t>om/</w:t>
+        </w:r>
+        <w:r>
+          <w:rPr>
+            <w:rStyle w:val="Hyperlink"/>
+            <w:lang w:val="fr-FR"/>
+          </w:rPr>
+          <w:t>d</w:t>
+        </w:r>
+        <w:r>
+          <w:rPr>
+            <w:rStyle w:val="Hyperlink"/>
+            <w:lang w:val="fr-FR"/>
+          </w:rPr>
+          <w:t>r</w:t>
+        </w:r>
+        <w:r>
+          <w:rPr>
+            <w:rStyle w:val="Hyperlink"/>
+            <w:lang w:val="fr-FR"/>
+          </w:rPr>
+          <w:t>-l</w:t>
+        </w:r>
+        <w:r>
+          <w:rPr>
+            <w:rStyle w:val="Hyperlink"/>
+            <w:lang w:val="fr-FR"/>
+          </w:rPr>
+          <w:t>ux</w:t>
+        </w:r>
+      </w:hyperlink>
+    </w:p>
+    <w:p>
+      <w:pPr>
+        <w:rPr>
+          <w:lang w:val="fr-FR"/>
+        </w:rPr>
+      </w:pPr>
+    </w:p>
+    <w:p>
+      <w:pPr>
+        <w:pStyle w:val="Heading2"/>
+        <w:rPr>
+          <w:lang w:val="fr-FR"/>
+        </w:rPr>
+      </w:pPr>
+      <w:r>
+        <w:rPr>
+          <w:lang w:val="fr-FR"/>
+        </w:rPr>
+        <w:t>ISEN</w:t>
+      </w:r>
+    </w:p>
+    <w:p>
+      <w:pPr>
+        <w:spacing w:before="240"/>
+        <w:ind w:firstLine="720"/>
+        <w:rPr>
+          <w:lang w:val="fr-FR"/>
+        </w:rPr>
+      </w:pPr>
+      <w:r>
+        <w:rPr>
+          <w:lang w:val="fr-FR"/>
+        </w:rPr>
+        <w:t xml:space="preserve">Ce projet est à but pédagogique dans le cadre d’un cours sur les utilisations des </w:t>
+      </w:r>
+      <w:proofErr w:type="spellStart"/>
+      <w:r>
+        <w:rPr>
+          <w:lang w:val="fr-FR"/>
+        </w:rPr>
+        <w:t>frameworks</w:t>
+      </w:r>
+      <w:proofErr w:type="spellEnd"/>
+      <w:r>
+        <w:rPr>
+          <w:lang w:val="fr-FR"/>
+        </w:rPr>
+        <w:t xml:space="preserve"> Symfony et React</w:t>
+      </w:r>
+      <w:r>
+        <w:rPr>
+          <w:lang w:val="fr-FR"/>
+        </w:rPr>
+        <w:t>. Il nous est proposé par l’établissement de l’ISEN Yncrea Ouest</w:t>
+      </w:r>
+      <w:r>
+        <w:rPr>
+          <w:lang w:val="fr-FR"/>
+        </w:rPr>
+        <w:t xml:space="preserve"> Brest (</w:t>
+      </w:r>
+      <w:hyperlink r:id="rId17" w:history="1">
+        <w:r>
+          <w:rPr>
+            <w:rStyle w:val="Hyperlink"/>
+            <w:lang w:val="fr-FR"/>
+          </w:rPr>
+          <w:t>https://www.isen.fr</w:t>
+        </w:r>
+      </w:hyperlink>
       <w:r>
         <w:rPr>
           <w:lang w:val="fr-FR"/>
         </w:rPr>
         <w:t>)</w:t>
       </w:r>
-    </w:p>
-    <w:p>
-      <w:pPr>
-        <w:rPr>
-          <w:lang w:val="fr-FR"/>
-        </w:rPr>
-      </w:pPr>
-    </w:p>
-    <w:p>
-      <w:pPr>
-        <w:rPr>
-          <w:lang w:val="fr-FR"/>
-        </w:rPr>
-      </w:pPr>
-      <w:r>
-        <w:rPr>
-          <w:lang w:val="fr-FR"/>
-        </w:rPr>
-        <w:tab/>
-        <w:t xml:space="preserve">Fonction renvoyant sur le </w:t>
-      </w:r>
-      <w:proofErr w:type="spellStart"/>
-      <w:r>
-        <w:rPr>
-          <w:lang w:val="fr-FR"/>
-        </w:rPr>
-        <w:t>twig</w:t>
-      </w:r>
-      <w:proofErr w:type="spellEnd"/>
-      <w:r>
-        <w:rPr>
-          <w:lang w:val="fr-FR"/>
-        </w:rPr>
-        <w:t xml:space="preserve"> </w:t>
-      </w:r>
-      <w:proofErr w:type="spellStart"/>
-      <w:proofErr w:type="gramStart"/>
-      <w:r>
-        <w:rPr>
-          <w:lang w:val="fr-FR"/>
-        </w:rPr>
-        <w:t>selector.html.twig</w:t>
-      </w:r>
-      <w:proofErr w:type="spellEnd"/>
-      <w:proofErr w:type="gramEnd"/>
-      <w:r>
-        <w:rPr>
-          <w:lang w:val="fr-FR"/>
-        </w:rPr>
-        <w:t xml:space="preserve"> avec comme </w:t>
-      </w:r>
-      <w:proofErr w:type="spellStart"/>
-      <w:r>
-        <w:rPr>
-          <w:lang w:val="fr-FR"/>
-        </w:rPr>
-        <w:t>parametre</w:t>
-      </w:r>
-      <w:proofErr w:type="spellEnd"/>
-      <w:r>
-        <w:rPr>
-          <w:lang w:val="fr-FR"/>
-        </w:rPr>
-        <w:t xml:space="preserve"> </w:t>
-      </w:r>
-      <w:r>
-        <w:rPr>
-          <w:lang w:val="fr-FR"/>
-        </w:rPr>
-        <w:t xml:space="preserve">de </w:t>
-      </w:r>
-      <w:proofErr w:type="spellStart"/>
-      <w:r>
-        <w:rPr>
-          <w:lang w:val="fr-FR"/>
-        </w:rPr>
-        <w:t>twig</w:t>
-      </w:r>
-      <w:proofErr w:type="spellEnd"/>
-      <w:r>
-        <w:rPr>
-          <w:lang w:val="fr-FR"/>
-        </w:rPr>
-        <w:t xml:space="preserve"> </w:t>
-      </w:r>
-      <w:proofErr w:type="spellStart"/>
-      <w:r>
-        <w:rPr>
-          <w:lang w:val="fr-FR"/>
-        </w:rPr>
-        <w:t>crud_method</w:t>
-      </w:r>
-      <w:proofErr w:type="spellEnd"/>
-      <w:r>
-        <w:rPr>
-          <w:lang w:val="fr-FR"/>
-        </w:rPr>
-        <w:t xml:space="preserve"> égale à « </w:t>
-      </w:r>
-      <w:proofErr w:type="spellStart"/>
-      <w:r>
-        <w:rPr>
-          <w:lang w:val="fr-FR"/>
-        </w:rPr>
-        <w:t>read</w:t>
-      </w:r>
-      <w:proofErr w:type="spellEnd"/>
-      <w:r>
-        <w:rPr>
-          <w:lang w:val="fr-FR"/>
-        </w:rPr>
-        <w:t xml:space="preserve"> » et </w:t>
-      </w:r>
-      <w:proofErr w:type="spellStart"/>
-      <w:r>
-        <w:rPr>
-          <w:lang w:val="fr-FR"/>
-        </w:rPr>
-        <w:t>entity</w:t>
-      </w:r>
-      <w:proofErr w:type="spellEnd"/>
-      <w:r>
-        <w:rPr>
-          <w:lang w:val="fr-FR"/>
-        </w:rPr>
-        <w:t xml:space="preserve"> égale au nom de l’entité choisie.</w:t>
-      </w:r>
-    </w:p>
-    <w:p>
-      <w:pPr>
-        <w:rPr>
-          <w:lang w:val="fr-FR"/>
-        </w:rPr>
-      </w:pPr>
-    </w:p>
-    <w:p>
-      <w:pPr>
-        <w:pStyle w:val="Heading4"/>
-        <w:rPr>
-          <w:lang w:val="fr-FR"/>
-        </w:rPr>
-      </w:pPr>
-      <w:proofErr w:type="spellStart"/>
-      <w:r>
-        <w:rPr>
-          <w:lang w:val="fr-FR"/>
-        </w:rPr>
-        <w:t>Editer</w:t>
-      </w:r>
-      <w:proofErr w:type="spellEnd"/>
+      <w:r>
+        <w:rPr>
+          <w:lang w:val="fr-FR"/>
+        </w:rPr>
+        <w:t>.</w:t>
+      </w:r>
+    </w:p>
+    <w:p>
+      <w:pPr>
+        <w:spacing w:before="240"/>
+        <w:rPr>
+          <w:lang w:val="fr-FR"/>
+        </w:rPr>
+      </w:pPr>
+    </w:p>
+    <w:p>
+      <w:pPr>
+        <w:rPr>
+          <w:lang w:val="fr-FR"/>
+        </w:rPr>
+      </w:pPr>
+    </w:p>
+    <w:p>
+      <w:pPr>
+        <w:rPr>
+          <w:lang w:val="fr-FR"/>
+        </w:rPr>
+      </w:pPr>
+    </w:p>
+    <w:p>
+      <w:pPr>
+        <w:rPr>
+          <w:lang w:val="fr-FR"/>
+        </w:rPr>
+      </w:pPr>
+    </w:p>
+    <w:p>
+      <w:pPr>
+        <w:rPr>
+          <w:lang w:val="fr-FR"/>
+        </w:rPr>
+      </w:pPr>
     </w:p>
     <w:sectPr>
-      <w:footerReference w:type="even" r:id="rId14"/>
-      <w:footerReference w:type="default" r:id="rId15"/>
+      <w:footerReference w:type="even" r:id="rId18"/>
+      <w:footerReference w:type="default" r:id="rId19"/>
       <w:pgSz w:w="12240" w:h="15840"/>
       <w:pgMar w:top="1440" w:right="1440" w:bottom="1440" w:left="1440" w:header="720" w:footer="720" w:gutter="0"/>
       <w:cols w:space="720"/>
@@ -4428,7 +5939,7 @@
         <w:ind w:left="3600" w:hanging="360"/>
       </w:pPr>
     </w:lvl>
-    <w:lvl w:ilvl="5" w:tplc="0409001B" w:tentative="1">
+    <w:lvl w:ilvl="5" w:tplc="0409001B">
       <w:start w:val="1"/>
       <w:numFmt w:val="lowerRoman"/>
       <w:lvlText w:val="%6."/>
@@ -4437,7 +5948,7 @@
         <w:ind w:left="4320" w:hanging="180"/>
       </w:pPr>
     </w:lvl>
-    <w:lvl w:ilvl="6" w:tplc="0409000F" w:tentative="1">
+    <w:lvl w:ilvl="6" w:tplc="0409000F">
       <w:start w:val="1"/>
       <w:numFmt w:val="decimal"/>
       <w:lvlText w:val="%7."/>
@@ -4446,7 +5957,7 @@
         <w:ind w:left="5040" w:hanging="360"/>
       </w:pPr>
     </w:lvl>
-    <w:lvl w:ilvl="7" w:tplc="04090019" w:tentative="1">
+    <w:lvl w:ilvl="7" w:tplc="04090019">
       <w:start w:val="1"/>
       <w:numFmt w:val="lowerLetter"/>
       <w:lvlText w:val="%8."/>
@@ -4455,7 +5966,7 @@
         <w:ind w:left="5760" w:hanging="360"/>
       </w:pPr>
     </w:lvl>
-    <w:lvl w:ilvl="8" w:tplc="0409001B" w:tentative="1">
+    <w:lvl w:ilvl="8" w:tplc="0409001B">
       <w:start w:val="1"/>
       <w:numFmt w:val="lowerRoman"/>
       <w:lvlText w:val="%9."/>
@@ -5866,6 +7377,27 @@
       <w:color w:val="2F5496" w:themeColor="accent1" w:themeShade="BF"/>
     </w:rPr>
   </w:style>
+  <w:style w:type="paragraph" w:styleId="Header">
+    <w:name w:val="header"/>
+    <w:basedOn w:val="Normal"/>
+    <w:link w:val="HeaderChar"/>
+    <w:uiPriority w:val="99"/>
+    <w:unhideWhenUsed/>
+    <w:rsid w:val="008C4AC7"/>
+    <w:pPr>
+      <w:tabs>
+        <w:tab w:val="center" w:pos="4680"/>
+        <w:tab w:val="right" w:pos="9360"/>
+      </w:tabs>
+    </w:pPr>
+  </w:style>
+  <w:style w:type="character" w:customStyle="1" w:styleId="HeaderChar">
+    <w:name w:val="Header Char"/>
+    <w:basedOn w:val="DefaultParagraphFont"/>
+    <w:link w:val="Header"/>
+    <w:uiPriority w:val="99"/>
+    <w:rsid w:val="008C4AC7"/>
+  </w:style>
 </w:styles>
 </file>
 
@@ -6169,7 +7701,7 @@
 </file>
 
 <file path=customXml/itemProps1.xml><?xml version="1.0" encoding="utf-8"?>
-<ds:datastoreItem xmlns:ds="http://schemas.openxmlformats.org/officeDocument/2006/customXml" ds:itemID="{BAAE8A96-2256-9C41-9F5B-DC26F5A16879}">
+<ds:datastoreItem xmlns:ds="http://schemas.openxmlformats.org/officeDocument/2006/customXml" ds:itemID="{147E15DE-2E25-9D48-9E64-978D49F49B0C}">
   <ds:schemaRefs>
     <ds:schemaRef ds:uri="http://schemas.openxmlformats.org/officeDocument/2006/bibliography"/>
   </ds:schemaRefs>

</xml_diff>

<commit_message>
Revert "Remove useless API"
</commit_message>
<xml_diff>
--- a/resources/CR_Project_Framework_Symfony_React_2020-2021_Marquet_Allain.docx
+++ b/resources/CR_Project_Framework_Symfony_React_2020-2021_Marquet_Allain.docx
@@ -642,25 +642,14 @@
           <w:lang w:val="fr-FR"/>
         </w:rPr>
       </w:pPr>
-      <w:proofErr w:type="gramStart"/>
-      <w:r>
-        <w:rPr>
-          <w:rFonts w:ascii="AppleSystemUIFont" w:hAnsi="AppleSystemUIFont" w:cs="AppleSystemUIFont"/>
-          <w:sz w:val="26"/>
-          <w:szCs w:val="26"/>
-          <w:lang w:val="fr-FR"/>
-        </w:rPr>
-        <w:t>api</w:t>
-      </w:r>
-      <w:proofErr w:type="gramEnd"/>
-      <w:r>
-        <w:rPr>
-          <w:rFonts w:ascii="AppleSystemUIFont" w:hAnsi="AppleSystemUIFont" w:cs="AppleSystemUIFont"/>
-          <w:sz w:val="26"/>
-          <w:szCs w:val="26"/>
-          <w:lang w:val="fr-FR"/>
-        </w:rPr>
-        <w:t>_profondeur</w:t>
+      <w:r>
+        <w:rPr>
+          <w:rFonts w:ascii="AppleSystemUIFont" w:hAnsi="AppleSystemUIFont" w:cs="AppleSystemUIFont"/>
+          <w:sz w:val="26"/>
+          <w:szCs w:val="26"/>
+          <w:lang w:val="fr-FR"/>
+        </w:rPr>
+        <w:t>api_profondeur</w:t>
       </w:r>
     </w:p>
     <w:p>
@@ -680,28 +669,15 @@
           <w:lang w:val="fr-FR"/>
         </w:rPr>
       </w:pPr>
-      <w:proofErr w:type="spellStart"/>
-      <w:proofErr w:type="gramStart"/>
-      <w:r>
-        <w:rPr>
-          <w:rFonts w:ascii="AppleSystemUIFont" w:hAnsi="AppleSystemUIFont" w:cs="AppleSystemUIFont"/>
-          <w:sz w:val="26"/>
-          <w:szCs w:val="26"/>
-          <w:lang w:val="fr-FR"/>
-        </w:rPr>
-        <w:t>api</w:t>
-      </w:r>
-      <w:proofErr w:type="gramEnd"/>
-      <w:r>
-        <w:rPr>
-          <w:rFonts w:ascii="AppleSystemUIFont" w:hAnsi="AppleSystemUIFont" w:cs="AppleSystemUIFont"/>
-          <w:sz w:val="26"/>
-          <w:szCs w:val="26"/>
-          <w:lang w:val="fr-FR"/>
-        </w:rPr>
-        <w:t>_temps</w:t>
-      </w:r>
-      <w:proofErr w:type="spellEnd"/>
+      <w:r>
+        <w:rPr>
+          <w:rFonts w:ascii="AppleSystemUIFont" w:hAnsi="AppleSystemUIFont" w:cs="AppleSystemUIFont"/>
+          <w:sz w:val="26"/>
+          <w:szCs w:val="26"/>
+          <w:lang w:val="fr-FR"/>
+        </w:rPr>
+        <w:t>api_profondeur_by_depth</w:t>
+      </w:r>
     </w:p>
     <w:p>
       <w:pPr>
@@ -720,25 +696,14 @@
           <w:lang w:val="fr-FR"/>
         </w:rPr>
       </w:pPr>
-      <w:proofErr w:type="gramStart"/>
-      <w:r>
-        <w:rPr>
-          <w:rFonts w:ascii="AppleSystemUIFont" w:hAnsi="AppleSystemUIFont" w:cs="AppleSystemUIFont"/>
-          <w:sz w:val="26"/>
-          <w:szCs w:val="26"/>
-          <w:lang w:val="fr-FR"/>
-        </w:rPr>
-        <w:t>api</w:t>
-      </w:r>
-      <w:proofErr w:type="gramEnd"/>
-      <w:r>
-        <w:rPr>
-          <w:rFonts w:ascii="AppleSystemUIFont" w:hAnsi="AppleSystemUIFont" w:cs="AppleSystemUIFont"/>
-          <w:sz w:val="26"/>
-          <w:szCs w:val="26"/>
-          <w:lang w:val="fr-FR"/>
-        </w:rPr>
-        <w:t>_temps_by_depth_and_time</w:t>
+      <w:r>
+        <w:rPr>
+          <w:rFonts w:ascii="AppleSystemUIFont" w:hAnsi="AppleSystemUIFont" w:cs="AppleSystemUIFont"/>
+          <w:sz w:val="26"/>
+          <w:szCs w:val="26"/>
+          <w:lang w:val="fr-FR"/>
+        </w:rPr>
+        <w:t>api_temps</w:t>
       </w:r>
     </w:p>
     <w:p>
@@ -758,25 +723,41 @@
           <w:lang w:val="fr-FR"/>
         </w:rPr>
       </w:pPr>
-      <w:proofErr w:type="gramStart"/>
-      <w:r>
-        <w:rPr>
-          <w:rFonts w:ascii="AppleSystemUIFont" w:hAnsi="AppleSystemUIFont" w:cs="AppleSystemUIFont"/>
-          <w:sz w:val="26"/>
-          <w:szCs w:val="26"/>
-          <w:lang w:val="fr-FR"/>
-        </w:rPr>
-        <w:t>api</w:t>
-      </w:r>
-      <w:proofErr w:type="gramEnd"/>
-      <w:r>
-        <w:rPr>
-          <w:rFonts w:ascii="AppleSystemUIFont" w:hAnsi="AppleSystemUIFont" w:cs="AppleSystemUIFont"/>
-          <w:sz w:val="26"/>
-          <w:szCs w:val="26"/>
-          <w:lang w:val="fr-FR"/>
-        </w:rPr>
-        <w:t>_defaultParam</w:t>
+      <w:r>
+        <w:rPr>
+          <w:rFonts w:ascii="AppleSystemUIFont" w:hAnsi="AppleSystemUIFont" w:cs="AppleSystemUIFont"/>
+          <w:sz w:val="26"/>
+          <w:szCs w:val="26"/>
+          <w:lang w:val="fr-FR"/>
+        </w:rPr>
+        <w:t>api_temps_by_depth_and_time</w:t>
+      </w:r>
+    </w:p>
+    <w:p>
+      <w:pPr>
+        <w:pStyle w:val="ListParagraph"/>
+        <w:numPr>
+          <w:ilvl w:val="3"/>
+          <w:numId w:val="6"/>
+        </w:numPr>
+        <w:autoSpaceDE w:val="0"/>
+        <w:autoSpaceDN w:val="0"/>
+        <w:adjustRightInd w:val="0"/>
+        <w:rPr>
+          <w:rFonts w:ascii="AppleSystemUIFont" w:hAnsi="AppleSystemUIFont" w:cs="AppleSystemUIFont"/>
+          <w:sz w:val="26"/>
+          <w:szCs w:val="26"/>
+          <w:lang w:val="fr-FR"/>
+        </w:rPr>
+      </w:pPr>
+      <w:r>
+        <w:rPr>
+          <w:rFonts w:ascii="AppleSystemUIFont" w:hAnsi="AppleSystemUIFont" w:cs="AppleSystemUIFont"/>
+          <w:sz w:val="26"/>
+          <w:szCs w:val="26"/>
+          <w:lang w:val="fr-FR"/>
+        </w:rPr>
+        <w:t>api_defaultParam</w:t>
       </w:r>
     </w:p>
     <w:p>
@@ -1075,25 +1056,14 @@
           <w:lang w:val="fr-FR"/>
         </w:rPr>
       </w:pPr>
-      <w:proofErr w:type="gramStart"/>
-      <w:r>
-        <w:rPr>
-          <w:rFonts w:ascii="AppleSystemUIFont" w:hAnsi="AppleSystemUIFont" w:cs="AppleSystemUIFont"/>
-          <w:sz w:val="26"/>
-          <w:szCs w:val="26"/>
-          <w:lang w:val="fr-FR"/>
-        </w:rPr>
-        <w:t>readAll(</w:t>
-      </w:r>
-      <w:proofErr w:type="gramEnd"/>
-      <w:r>
-        <w:rPr>
-          <w:rFonts w:ascii="AppleSystemUIFont" w:hAnsi="AppleSystemUIFont" w:cs="AppleSystemUIFont"/>
-          <w:sz w:val="26"/>
-          <w:szCs w:val="26"/>
-          <w:lang w:val="fr-FR"/>
-        </w:rPr>
-        <w:t>)</w:t>
+      <w:r>
+        <w:rPr>
+          <w:rFonts w:ascii="AppleSystemUIFont" w:hAnsi="AppleSystemUIFont" w:cs="AppleSystemUIFont"/>
+          <w:sz w:val="26"/>
+          <w:szCs w:val="26"/>
+          <w:lang w:val="fr-FR"/>
+        </w:rPr>
+        <w:t>readAll()</w:t>
       </w:r>
     </w:p>
     <w:p>
@@ -1113,25 +1083,14 @@
           <w:lang w:val="fr-FR"/>
         </w:rPr>
       </w:pPr>
-      <w:proofErr w:type="gramStart"/>
-      <w:r>
-        <w:rPr>
-          <w:rFonts w:ascii="AppleSystemUIFont" w:hAnsi="AppleSystemUIFont" w:cs="AppleSystemUIFont"/>
-          <w:sz w:val="26"/>
-          <w:szCs w:val="26"/>
-          <w:lang w:val="fr-FR"/>
-        </w:rPr>
-        <w:t>read</w:t>
-      </w:r>
-      <w:proofErr w:type="gramEnd"/>
-      <w:r>
-        <w:rPr>
-          <w:rFonts w:ascii="AppleSystemUIFont" w:hAnsi="AppleSystemUIFont" w:cs="AppleSystemUIFont"/>
-          <w:sz w:val="26"/>
-          <w:szCs w:val="26"/>
-          <w:lang w:val="fr-FR"/>
-        </w:rPr>
-        <w:t>($id)</w:t>
+      <w:r>
+        <w:rPr>
+          <w:rFonts w:ascii="AppleSystemUIFont" w:hAnsi="AppleSystemUIFont" w:cs="AppleSystemUIFont"/>
+          <w:sz w:val="26"/>
+          <w:szCs w:val="26"/>
+          <w:lang w:val="fr-FR"/>
+        </w:rPr>
+        <w:t>read($id)</w:t>
       </w:r>
     </w:p>
     <w:p>
@@ -1151,25 +1110,14 @@
           <w:lang w:val="fr-FR"/>
         </w:rPr>
       </w:pPr>
-      <w:proofErr w:type="gramStart"/>
-      <w:r>
-        <w:rPr>
-          <w:rFonts w:ascii="AppleSystemUIFont" w:hAnsi="AppleSystemUIFont" w:cs="AppleSystemUIFont"/>
-          <w:sz w:val="26"/>
-          <w:szCs w:val="26"/>
-          <w:lang w:val="fr-FR"/>
-        </w:rPr>
-        <w:t>readSelector(</w:t>
-      </w:r>
-      <w:proofErr w:type="gramEnd"/>
-      <w:r>
-        <w:rPr>
-          <w:rFonts w:ascii="AppleSystemUIFont" w:hAnsi="AppleSystemUIFont" w:cs="AppleSystemUIFont"/>
-          <w:sz w:val="26"/>
-          <w:szCs w:val="26"/>
-          <w:lang w:val="fr-FR"/>
-        </w:rPr>
-        <w:t>)</w:t>
+      <w:r>
+        <w:rPr>
+          <w:rFonts w:ascii="AppleSystemUIFont" w:hAnsi="AppleSystemUIFont" w:cs="AppleSystemUIFont"/>
+          <w:sz w:val="26"/>
+          <w:szCs w:val="26"/>
+          <w:lang w:val="fr-FR"/>
+        </w:rPr>
+        <w:t>readSelector()</w:t>
       </w:r>
     </w:p>
     <w:p>
@@ -1216,25 +1164,14 @@
           <w:lang w:val="fr-FR"/>
         </w:rPr>
       </w:pPr>
-      <w:proofErr w:type="gramStart"/>
-      <w:r>
-        <w:rPr>
-          <w:rFonts w:ascii="AppleSystemUIFont" w:hAnsi="AppleSystemUIFont" w:cs="AppleSystemUIFont"/>
-          <w:sz w:val="26"/>
-          <w:szCs w:val="26"/>
-          <w:lang w:val="fr-FR"/>
-        </w:rPr>
-        <w:t>New(</w:t>
-      </w:r>
-      <w:proofErr w:type="gramEnd"/>
-      <w:r>
-        <w:rPr>
-          <w:rFonts w:ascii="AppleSystemUIFont" w:hAnsi="AppleSystemUIFont" w:cs="AppleSystemUIFont"/>
-          <w:sz w:val="26"/>
-          <w:szCs w:val="26"/>
-          <w:lang w:val="fr-FR"/>
-        </w:rPr>
-        <w:t>Request $request)</w:t>
+      <w:r>
+        <w:rPr>
+          <w:rFonts w:ascii="AppleSystemUIFont" w:hAnsi="AppleSystemUIFont" w:cs="AppleSystemUIFont"/>
+          <w:sz w:val="26"/>
+          <w:szCs w:val="26"/>
+          <w:lang w:val="fr-FR"/>
+        </w:rPr>
+        <w:t>New(Request $request)</w:t>
       </w:r>
     </w:p>
     <w:p>
@@ -1281,25 +1218,14 @@
           <w:lang w:val="fr-FR"/>
         </w:rPr>
       </w:pPr>
-      <w:proofErr w:type="gramStart"/>
-      <w:r>
-        <w:rPr>
-          <w:rFonts w:ascii="AppleSystemUIFont" w:hAnsi="AppleSystemUIFont" w:cs="AppleSystemUIFont"/>
-          <w:sz w:val="26"/>
-          <w:szCs w:val="26"/>
-          <w:lang w:val="fr-FR"/>
-        </w:rPr>
-        <w:t>checkEditAvailable</w:t>
-      </w:r>
-      <w:proofErr w:type="gramEnd"/>
-      <w:r>
-        <w:rPr>
-          <w:rFonts w:ascii="AppleSystemUIFont" w:hAnsi="AppleSystemUIFont" w:cs="AppleSystemUIFont"/>
-          <w:sz w:val="26"/>
-          <w:szCs w:val="26"/>
-          <w:lang w:val="fr-FR"/>
-        </w:rPr>
-        <w:t>($id)</w:t>
+      <w:r>
+        <w:rPr>
+          <w:rFonts w:ascii="AppleSystemUIFont" w:hAnsi="AppleSystemUIFont" w:cs="AppleSystemUIFont"/>
+          <w:sz w:val="26"/>
+          <w:szCs w:val="26"/>
+          <w:lang w:val="fr-FR"/>
+        </w:rPr>
+        <w:t>checkEditAvailable($id)</w:t>
       </w:r>
     </w:p>
     <w:p>
@@ -1320,7 +1246,6 @@
         </w:rPr>
       </w:pPr>
       <w:proofErr w:type="spellStart"/>
-      <w:proofErr w:type="gramStart"/>
       <w:r>
         <w:rPr>
           <w:rFonts w:ascii="AppleSystemUIFont" w:hAnsi="AppleSystemUIFont" w:cs="AppleSystemUIFont"/>
@@ -1338,17 +1263,7 @@
           <w:szCs w:val="26"/>
           <w:lang w:val="fr-FR"/>
         </w:rPr>
-        <w:t>(</w:t>
-      </w:r>
-      <w:proofErr w:type="gramEnd"/>
-      <w:r>
-        <w:rPr>
-          <w:rFonts w:ascii="AppleSystemUIFont" w:hAnsi="AppleSystemUIFont" w:cs="AppleSystemUIFont"/>
-          <w:sz w:val="26"/>
-          <w:szCs w:val="26"/>
-          <w:lang w:val="fr-FR"/>
-        </w:rPr>
-        <w:t>Request $</w:t>
+        <w:t>(Request $</w:t>
       </w:r>
       <w:proofErr w:type="spellStart"/>
       <w:r>
@@ -1428,25 +1343,14 @@
           <w:lang w:val="fr-FR"/>
         </w:rPr>
       </w:pPr>
-      <w:proofErr w:type="gramStart"/>
-      <w:r>
-        <w:rPr>
-          <w:rFonts w:ascii="AppleSystemUIFont" w:hAnsi="AppleSystemUIFont" w:cs="AppleSystemUIFont"/>
-          <w:sz w:val="26"/>
-          <w:szCs w:val="26"/>
-          <w:lang w:val="fr-FR"/>
-        </w:rPr>
-        <w:t>editSelector(</w:t>
-      </w:r>
-      <w:proofErr w:type="gramEnd"/>
-      <w:r>
-        <w:rPr>
-          <w:rFonts w:ascii="AppleSystemUIFont" w:hAnsi="AppleSystemUIFont" w:cs="AppleSystemUIFont"/>
-          <w:sz w:val="26"/>
-          <w:szCs w:val="26"/>
-          <w:lang w:val="fr-FR"/>
-        </w:rPr>
-        <w:t>)</w:t>
+      <w:r>
+        <w:rPr>
+          <w:rFonts w:ascii="AppleSystemUIFont" w:hAnsi="AppleSystemUIFont" w:cs="AppleSystemUIFont"/>
+          <w:sz w:val="26"/>
+          <w:szCs w:val="26"/>
+          <w:lang w:val="fr-FR"/>
+        </w:rPr>
+        <w:t>editSelector()</w:t>
       </w:r>
     </w:p>
     <w:p>
@@ -1493,25 +1397,14 @@
           <w:lang w:val="fr-FR"/>
         </w:rPr>
       </w:pPr>
-      <w:proofErr w:type="gramStart"/>
-      <w:r>
-        <w:rPr>
-          <w:rFonts w:ascii="AppleSystemUIFont" w:hAnsi="AppleSystemUIFont" w:cs="AppleSystemUIFont"/>
-          <w:sz w:val="26"/>
-          <w:szCs w:val="26"/>
-          <w:lang w:val="fr-FR"/>
-        </w:rPr>
-        <w:t>delete</w:t>
-      </w:r>
-      <w:proofErr w:type="gramEnd"/>
-      <w:r>
-        <w:rPr>
-          <w:rFonts w:ascii="AppleSystemUIFont" w:hAnsi="AppleSystemUIFont" w:cs="AppleSystemUIFont"/>
-          <w:sz w:val="26"/>
-          <w:szCs w:val="26"/>
-          <w:lang w:val="fr-FR"/>
-        </w:rPr>
-        <w:t>($id)</w:t>
+      <w:r>
+        <w:rPr>
+          <w:rFonts w:ascii="AppleSystemUIFont" w:hAnsi="AppleSystemUIFont" w:cs="AppleSystemUIFont"/>
+          <w:sz w:val="26"/>
+          <w:szCs w:val="26"/>
+          <w:lang w:val="fr-FR"/>
+        </w:rPr>
+        <w:t>delete($id)</w:t>
       </w:r>
     </w:p>
     <w:p>
@@ -1531,25 +1424,14 @@
           <w:lang w:val="fr-FR"/>
         </w:rPr>
       </w:pPr>
-      <w:proofErr w:type="gramStart"/>
-      <w:r>
-        <w:rPr>
-          <w:rFonts w:ascii="AppleSystemUIFont" w:hAnsi="AppleSystemUIFont" w:cs="AppleSystemUIFont"/>
-          <w:sz w:val="26"/>
-          <w:szCs w:val="26"/>
-          <w:lang w:val="fr-FR"/>
-        </w:rPr>
-        <w:t>deleteSelector(</w:t>
-      </w:r>
-      <w:proofErr w:type="gramEnd"/>
-      <w:r>
-        <w:rPr>
-          <w:rFonts w:ascii="AppleSystemUIFont" w:hAnsi="AppleSystemUIFont" w:cs="AppleSystemUIFont"/>
-          <w:sz w:val="26"/>
-          <w:szCs w:val="26"/>
-          <w:lang w:val="fr-FR"/>
-        </w:rPr>
-        <w:t>)</w:t>
+      <w:r>
+        <w:rPr>
+          <w:rFonts w:ascii="AppleSystemUIFont" w:hAnsi="AppleSystemUIFont" w:cs="AppleSystemUIFont"/>
+          <w:sz w:val="26"/>
+          <w:szCs w:val="26"/>
+          <w:lang w:val="fr-FR"/>
+        </w:rPr>
+        <w:t>deleteSelector()</w:t>
       </w:r>
     </w:p>
     <w:p>
@@ -1741,7 +1623,6 @@
         <w:rPr>
           <w:lang w:val="fr-FR"/>
         </w:rPr>
-        <w:lastRenderedPageBreak/>
         <w:t>Symfony</w:t>
       </w:r>
     </w:p>
@@ -2291,6 +2172,40 @@
         <w:autoSpaceDE w:val="0"/>
         <w:autoSpaceDN w:val="0"/>
         <w:adjustRightInd w:val="0"/>
+        <w:rPr>
+          <w:rFonts w:ascii="AppleSystemUIFont" w:hAnsi="AppleSystemUIFont" w:cs="AppleSystemUIFont"/>
+          <w:sz w:val="26"/>
+          <w:szCs w:val="26"/>
+          <w:lang w:val="fr-FR"/>
+        </w:rPr>
+      </w:pPr>
+      <w:r>
+        <w:rPr>
+          <w:rFonts w:ascii="AppleSystemUIFont" w:hAnsi="AppleSystemUIFont" w:cs="AppleSystemUIFont"/>
+          <w:sz w:val="26"/>
+          <w:szCs w:val="26"/>
+          <w:lang w:val="fr-FR"/>
+        </w:rPr>
+        <w:tab/>
+      </w:r>
+      <w:hyperlink r:id="rId10" w:history="1">
+        <w:r>
+          <w:rPr>
+            <w:rStyle w:val="Hyperlink"/>
+            <w:rFonts w:ascii="AppleSystemUIFont" w:hAnsi="AppleSystemUIFont" w:cs="AppleSystemUIFont"/>
+            <w:sz w:val="26"/>
+            <w:szCs w:val="26"/>
+            <w:lang w:val="fr-FR"/>
+          </w:rPr>
+          <w:t>http://localhost:8000/api/profondeur/depth/{depth}</w:t>
+        </w:r>
+      </w:hyperlink>
+    </w:p>
+    <w:p>
+      <w:pPr>
+        <w:autoSpaceDE w:val="0"/>
+        <w:autoSpaceDN w:val="0"/>
+        <w:adjustRightInd w:val="0"/>
         <w:ind w:firstLine="720"/>
         <w:rPr>
           <w:rFonts w:ascii="AppleSystemUIFont" w:hAnsi="AppleSystemUIFont" w:cs="AppleSystemUIFont"/>
@@ -2299,7 +2214,7 @@
           <w:lang w:val="fr-FR"/>
         </w:rPr>
       </w:pPr>
-      <w:hyperlink r:id="rId10" w:history="1">
+      <w:hyperlink r:id="rId11" w:history="1">
         <w:r>
           <w:rPr>
             <w:rStyle w:val="Hyperlink"/>
@@ -2333,7 +2248,7 @@
         </w:rPr>
         <w:tab/>
       </w:r>
-      <w:hyperlink r:id="rId11" w:history="1">
+      <w:hyperlink r:id="rId12" w:history="1">
         <w:r>
           <w:rPr>
             <w:rStyle w:val="Hyperlink"/>
@@ -2354,7 +2269,7 @@
         </w:rPr>
         <w:tab/>
       </w:r>
-      <w:hyperlink r:id="rId12" w:history="1">
+      <w:hyperlink r:id="rId13" w:history="1">
         <w:r>
           <w:rPr>
             <w:rStyle w:val="Hyperlink"/>
@@ -2363,7 +2278,27 @@
             <w:szCs w:val="26"/>
             <w:lang w:val="fr-FR"/>
           </w:rPr>
-          <w:t>http://localhost:8000/api/temps/depth/{depth}/time/{time}</w:t>
+          <w:t>http://localhost:8000/api/temps/depth/{</w:t>
+        </w:r>
+        <w:r>
+          <w:rPr>
+            <w:rStyle w:val="Hyperlink"/>
+            <w:rFonts w:ascii="AppleSystemUIFont" w:hAnsi="AppleSystemUIFont" w:cs="AppleSystemUIFont"/>
+            <w:sz w:val="26"/>
+            <w:szCs w:val="26"/>
+            <w:lang w:val="fr-FR"/>
+          </w:rPr>
+          <w:t>d</w:t>
+        </w:r>
+        <w:r>
+          <w:rPr>
+            <w:rStyle w:val="Hyperlink"/>
+            <w:rFonts w:ascii="AppleSystemUIFont" w:hAnsi="AppleSystemUIFont" w:cs="AppleSystemUIFont"/>
+            <w:sz w:val="26"/>
+            <w:szCs w:val="26"/>
+            <w:lang w:val="fr-FR"/>
+          </w:rPr>
+          <w:t>epth}/time/{time}</w:t>
         </w:r>
       </w:hyperlink>
     </w:p>
@@ -2431,27 +2366,7 @@
           <w:szCs w:val="26"/>
           <w:lang w:val="fr-FR"/>
         </w:rPr>
-        <w:t>@</w:t>
-      </w:r>
-      <w:proofErr w:type="gramStart"/>
-      <w:r>
-        <w:rPr>
-          <w:rFonts w:ascii="AppleSystemUIFont" w:hAnsi="AppleSystemUIFont" w:cs="AppleSystemUIFont"/>
-          <w:sz w:val="26"/>
-          <w:szCs w:val="26"/>
-          <w:lang w:val="fr-FR"/>
-        </w:rPr>
-        <w:t>Route(</w:t>
-      </w:r>
-      <w:proofErr w:type="gramEnd"/>
-      <w:r>
-        <w:rPr>
-          <w:rFonts w:ascii="AppleSystemUIFont" w:hAnsi="AppleSystemUIFont" w:cs="AppleSystemUIFont"/>
-          <w:sz w:val="26"/>
-          <w:szCs w:val="26"/>
-          <w:lang w:val="fr-FR"/>
-        </w:rPr>
-        <w:t>"/profondeur", name="api_profondeur")</w:t>
+        <w:t>@Route("/profondeur", name="api_profondeur")</w:t>
       </w:r>
     </w:p>
     <w:p>
@@ -2536,27 +2451,133 @@
           <w:szCs w:val="26"/>
           <w:lang w:val="fr-FR"/>
         </w:rPr>
-        <w:t>@</w:t>
-      </w:r>
-      <w:proofErr w:type="gramStart"/>
-      <w:r>
-        <w:rPr>
-          <w:rFonts w:ascii="AppleSystemUIFont" w:hAnsi="AppleSystemUIFont" w:cs="AppleSystemUIFont"/>
-          <w:sz w:val="26"/>
-          <w:szCs w:val="26"/>
-          <w:lang w:val="fr-FR"/>
-        </w:rPr>
-        <w:t>Route(</w:t>
-      </w:r>
-      <w:proofErr w:type="gramEnd"/>
-      <w:r>
-        <w:rPr>
-          <w:rFonts w:ascii="AppleSystemUIFont" w:hAnsi="AppleSystemUIFont" w:cs="AppleSystemUIFont"/>
-          <w:sz w:val="26"/>
-          <w:szCs w:val="26"/>
-          <w:lang w:val="fr-FR"/>
-        </w:rPr>
-        <w:t xml:space="preserve">"/temps", </w:t>
+        <w:t xml:space="preserve">@Route("/profondeur/depth/{depth}", </w:t>
+      </w:r>
+      <w:proofErr w:type="spellStart"/>
+      <w:r>
+        <w:rPr>
+          <w:rFonts w:ascii="AppleSystemUIFont" w:hAnsi="AppleSystemUIFont" w:cs="AppleSystemUIFont"/>
+          <w:sz w:val="26"/>
+          <w:szCs w:val="26"/>
+          <w:lang w:val="fr-FR"/>
+        </w:rPr>
+        <w:t>name</w:t>
+      </w:r>
+      <w:proofErr w:type="spellEnd"/>
+      <w:r>
+        <w:rPr>
+          <w:rFonts w:ascii="AppleSystemUIFont" w:hAnsi="AppleSystemUIFont" w:cs="AppleSystemUIFont"/>
+          <w:sz w:val="26"/>
+          <w:szCs w:val="26"/>
+          <w:lang w:val="fr-FR"/>
+        </w:rPr>
+        <w:t>="</w:t>
+      </w:r>
+      <w:proofErr w:type="spellStart"/>
+      <w:r>
+        <w:rPr>
+          <w:rFonts w:ascii="AppleSystemUIFont" w:hAnsi="AppleSystemUIFont" w:cs="AppleSystemUIFont"/>
+          <w:sz w:val="26"/>
+          <w:szCs w:val="26"/>
+          <w:lang w:val="fr-FR"/>
+        </w:rPr>
+        <w:t>api_profondeur_by_depth</w:t>
+      </w:r>
+      <w:proofErr w:type="spellEnd"/>
+      <w:r>
+        <w:rPr>
+          <w:rFonts w:ascii="AppleSystemUIFont" w:hAnsi="AppleSystemUIFont" w:cs="AppleSystemUIFont"/>
+          <w:sz w:val="26"/>
+          <w:szCs w:val="26"/>
+          <w:lang w:val="fr-FR"/>
+        </w:rPr>
+        <w:t>")</w:t>
+      </w:r>
+    </w:p>
+    <w:p>
+      <w:pPr>
+        <w:pStyle w:val="ListParagraph"/>
+        <w:autoSpaceDE w:val="0"/>
+        <w:autoSpaceDN w:val="0"/>
+        <w:adjustRightInd w:val="0"/>
+        <w:rPr>
+          <w:rFonts w:ascii="AppleSystemUIFont" w:hAnsi="AppleSystemUIFont" w:cs="AppleSystemUIFont"/>
+          <w:sz w:val="26"/>
+          <w:szCs w:val="26"/>
+          <w:lang w:val="fr-FR"/>
+        </w:rPr>
+      </w:pPr>
+    </w:p>
+    <w:p>
+      <w:pPr>
+        <w:pStyle w:val="ListParagraph"/>
+        <w:autoSpaceDE w:val="0"/>
+        <w:autoSpaceDN w:val="0"/>
+        <w:adjustRightInd w:val="0"/>
+        <w:rPr>
+          <w:rFonts w:ascii="AppleSystemUIFont" w:hAnsi="AppleSystemUIFont" w:cs="AppleSystemUIFont"/>
+          <w:sz w:val="26"/>
+          <w:szCs w:val="26"/>
+          <w:lang w:val="fr-FR"/>
+        </w:rPr>
+      </w:pPr>
+      <w:r>
+        <w:rPr>
+          <w:rFonts w:ascii="AppleSystemUIFont" w:hAnsi="AppleSystemUIFont" w:cs="AppleSystemUIFont"/>
+          <w:sz w:val="26"/>
+          <w:szCs w:val="26"/>
+          <w:lang w:val="fr-FR"/>
+        </w:rPr>
+        <w:t>API pour avoir la première entrée de l’entité Profondeur</w:t>
+      </w:r>
+      <w:r>
+        <w:rPr>
+          <w:rFonts w:ascii="AppleSystemUIFont" w:hAnsi="AppleSystemUIFont" w:cs="AppleSystemUIFont"/>
+          <w:sz w:val="26"/>
+          <w:szCs w:val="26"/>
+          <w:lang w:val="fr-FR"/>
+        </w:rPr>
+        <w:t xml:space="preserve"> qui à la bonne profondeur choisie.</w:t>
+      </w:r>
+    </w:p>
+    <w:p>
+      <w:pPr>
+        <w:autoSpaceDE w:val="0"/>
+        <w:autoSpaceDN w:val="0"/>
+        <w:adjustRightInd w:val="0"/>
+        <w:rPr>
+          <w:rFonts w:ascii="AppleSystemUIFont" w:hAnsi="AppleSystemUIFont" w:cs="AppleSystemUIFont"/>
+          <w:sz w:val="26"/>
+          <w:szCs w:val="26"/>
+          <w:lang w:val="fr-FR"/>
+        </w:rPr>
+      </w:pPr>
+    </w:p>
+    <w:p>
+      <w:pPr>
+        <w:pStyle w:val="ListParagraph"/>
+        <w:numPr>
+          <w:ilvl w:val="0"/>
+          <w:numId w:val="3"/>
+        </w:numPr>
+        <w:autoSpaceDE w:val="0"/>
+        <w:autoSpaceDN w:val="0"/>
+        <w:adjustRightInd w:val="0"/>
+        <w:rPr>
+          <w:rFonts w:ascii="AppleSystemUIFont" w:hAnsi="AppleSystemUIFont" w:cs="AppleSystemUIFont"/>
+          <w:sz w:val="26"/>
+          <w:szCs w:val="26"/>
+          <w:lang w:val="fr-FR"/>
+        </w:rPr>
+      </w:pPr>
+      <w:r>
+        <w:rPr>
+          <w:rFonts w:ascii="AppleSystemUIFont" w:hAnsi="AppleSystemUIFont" w:cs="AppleSystemUIFont"/>
+          <w:sz w:val="26"/>
+          <w:szCs w:val="26"/>
+          <w:lang w:val="fr-FR"/>
+        </w:rPr>
+        <w:t xml:space="preserve">@Route("/temps", </w:t>
       </w:r>
       <w:proofErr w:type="spellStart"/>
       <w:r>
@@ -2788,27 +2809,7 @@
           <w:szCs w:val="26"/>
           <w:lang w:val="fr-FR"/>
         </w:rPr>
-        <w:t>@</w:t>
-      </w:r>
-      <w:proofErr w:type="gramStart"/>
-      <w:r>
-        <w:rPr>
-          <w:rFonts w:ascii="AppleSystemUIFont" w:hAnsi="AppleSystemUIFont" w:cs="AppleSystemUIFont"/>
-          <w:sz w:val="26"/>
-          <w:szCs w:val="26"/>
-          <w:lang w:val="fr-FR"/>
-        </w:rPr>
-        <w:t>Route(</w:t>
-      </w:r>
-      <w:proofErr w:type="gramEnd"/>
-      <w:r>
-        <w:rPr>
-          <w:rFonts w:ascii="AppleSystemUIFont" w:hAnsi="AppleSystemUIFont" w:cs="AppleSystemUIFont"/>
-          <w:sz w:val="26"/>
-          <w:szCs w:val="26"/>
-          <w:lang w:val="fr-FR"/>
-        </w:rPr>
-        <w:t xml:space="preserve">"/defaultParam", </w:t>
+        <w:t xml:space="preserve">@Route("/defaultParam", </w:t>
       </w:r>
       <w:proofErr w:type="spellStart"/>
       <w:r>
@@ -3073,6 +3074,7 @@
         <w:rPr>
           <w:lang w:val="fr-FR"/>
         </w:rPr>
+        <w:lastRenderedPageBreak/>
         <w:t>Temps</w:t>
       </w:r>
     </w:p>
@@ -3169,7 +3171,6 @@
         <w:rPr>
           <w:lang w:val="fr-FR"/>
         </w:rPr>
-        <w:lastRenderedPageBreak/>
         <w:t>Créer</w:t>
       </w:r>
     </w:p>
@@ -3567,19 +3568,11 @@
           <w:lang w:val="fr-FR"/>
         </w:rPr>
       </w:pPr>
-      <w:proofErr w:type="gramStart"/>
-      <w:r>
-        <w:rPr>
-          <w:lang w:val="fr-FR"/>
-        </w:rPr>
-        <w:t>new(</w:t>
-      </w:r>
-      <w:proofErr w:type="gramEnd"/>
-      <w:r>
-        <w:rPr>
-          <w:lang w:val="fr-FR"/>
-        </w:rPr>
-        <w:t>Request $</w:t>
+      <w:r>
+        <w:rPr>
+          <w:lang w:val="fr-FR"/>
+        </w:rPr>
+        <w:t>new(Request $</w:t>
       </w:r>
       <w:proofErr w:type="spellStart"/>
       <w:r>
@@ -3769,6 +3762,7 @@
         <w:rPr>
           <w:lang w:val="fr-FR"/>
         </w:rPr>
+        <w:lastRenderedPageBreak/>
         <w:t>Lire</w:t>
       </w:r>
     </w:p>
@@ -3787,7 +3781,6 @@
         </w:rPr>
       </w:pPr>
       <w:proofErr w:type="spellStart"/>
-      <w:proofErr w:type="gramStart"/>
       <w:r>
         <w:rPr>
           <w:lang w:val="fr-FR"/>
@@ -3799,14 +3792,7 @@
         <w:rPr>
           <w:lang w:val="fr-FR"/>
         </w:rPr>
-        <w:t>(</w:t>
-      </w:r>
-      <w:proofErr w:type="gramEnd"/>
-      <w:r>
-        <w:rPr>
-          <w:lang w:val="fr-FR"/>
-        </w:rPr>
-        <w:t>)</w:t>
+        <w:t>()</w:t>
       </w:r>
     </w:p>
     <w:p>
@@ -3830,7 +3816,6 @@
         <w:t xml:space="preserve">Fonction demandant la récupération de toutes le entrée de l’entité choisie, grâce à Doctrine et la fonction de </w:t>
       </w:r>
       <w:proofErr w:type="spellStart"/>
-      <w:proofErr w:type="gramStart"/>
       <w:r>
         <w:rPr>
           <w:lang w:val="fr-FR"/>
@@ -3842,14 +3827,7 @@
         <w:rPr>
           <w:lang w:val="fr-FR"/>
         </w:rPr>
-        <w:t>(</w:t>
-      </w:r>
-      <w:proofErr w:type="gramEnd"/>
-      <w:r>
-        <w:rPr>
-          <w:lang w:val="fr-FR"/>
-        </w:rPr>
-        <w:t xml:space="preserve">) du </w:t>
+        <w:t xml:space="preserve">() du </w:t>
       </w:r>
       <w:proofErr w:type="spellStart"/>
       <w:r>
@@ -3913,7 +3891,6 @@
         </w:rPr>
       </w:pPr>
       <w:proofErr w:type="spellStart"/>
-      <w:proofErr w:type="gramStart"/>
       <w:r>
         <w:rPr>
           <w:lang w:val="fr-FR"/>
@@ -3921,7 +3898,6 @@
         <w:t>read</w:t>
       </w:r>
       <w:proofErr w:type="spellEnd"/>
-      <w:proofErr w:type="gramEnd"/>
       <w:r>
         <w:rPr>
           <w:lang w:val="fr-FR"/>
@@ -3995,7 +3971,6 @@
         <w:t xml:space="preserve"> La donnée récupérée est ensuite afficher comme paramètre du twig </w:t>
       </w:r>
       <w:proofErr w:type="spellStart"/>
-      <w:proofErr w:type="gramStart"/>
       <w:r>
         <w:rPr>
           <w:lang w:val="fr-FR"/>
@@ -4003,7 +3978,6 @@
         <w:t>read.html.twig</w:t>
       </w:r>
       <w:proofErr w:type="spellEnd"/>
-      <w:proofErr w:type="gramEnd"/>
       <w:r>
         <w:rPr>
           <w:lang w:val="fr-FR"/>
@@ -4038,7 +4012,6 @@
         </w:rPr>
       </w:pPr>
       <w:proofErr w:type="spellStart"/>
-      <w:proofErr w:type="gramStart"/>
       <w:r>
         <w:rPr>
           <w:lang w:val="fr-FR"/>
@@ -4050,14 +4023,7 @@
         <w:rPr>
           <w:lang w:val="fr-FR"/>
         </w:rPr>
-        <w:t>(</w:t>
-      </w:r>
-      <w:proofErr w:type="gramEnd"/>
-      <w:r>
-        <w:rPr>
-          <w:lang w:val="fr-FR"/>
-        </w:rPr>
-        <w:t>)</w:t>
+        <w:t>()</w:t>
       </w:r>
     </w:p>
     <w:p>
@@ -4078,21 +4044,7 @@
           <w:lang w:val="fr-FR"/>
         </w:rPr>
         <w:tab/>
-        <w:t xml:space="preserve">Fonction renvoyant sur le twig </w:t>
-      </w:r>
-      <w:proofErr w:type="gramStart"/>
-      <w:r>
-        <w:rPr>
-          <w:lang w:val="fr-FR"/>
-        </w:rPr>
-        <w:t>selector.html.twig</w:t>
-      </w:r>
-      <w:proofErr w:type="gramEnd"/>
-      <w:r>
-        <w:rPr>
-          <w:lang w:val="fr-FR"/>
-        </w:rPr>
-        <w:t xml:space="preserve"> avec comme </w:t>
+        <w:t xml:space="preserve">Fonction renvoyant sur le twig selector.html.twig avec comme </w:t>
       </w:r>
       <w:r>
         <w:rPr>
@@ -4165,7 +4117,6 @@
         </w:rPr>
       </w:pPr>
       <w:proofErr w:type="spellStart"/>
-      <w:proofErr w:type="gramStart"/>
       <w:r>
         <w:rPr>
           <w:lang w:val="fr-FR"/>
@@ -4173,7 +4124,6 @@
         <w:t>checkEditAvailable</w:t>
       </w:r>
       <w:proofErr w:type="spellEnd"/>
-      <w:proofErr w:type="gramEnd"/>
       <w:r>
         <w:rPr>
           <w:lang w:val="fr-FR"/>
@@ -4268,7 +4218,6 @@
         <w:t xml:space="preserve">de la fonction </w:t>
       </w:r>
       <w:proofErr w:type="spellStart"/>
-      <w:proofErr w:type="gramStart"/>
       <w:r>
         <w:rPr>
           <w:lang w:val="fr-FR"/>
@@ -4280,14 +4229,7 @@
         <w:rPr>
           <w:lang w:val="fr-FR"/>
         </w:rPr>
-        <w:t>(</w:t>
-      </w:r>
-      <w:proofErr w:type="gramEnd"/>
-      <w:r>
-        <w:rPr>
-          <w:lang w:val="fr-FR"/>
-        </w:rPr>
-        <w:t>Request $</w:t>
+        <w:t>(Request $</w:t>
       </w:r>
       <w:proofErr w:type="spellStart"/>
       <w:r>
@@ -4351,7 +4293,6 @@
         </w:rPr>
       </w:pPr>
       <w:proofErr w:type="spellStart"/>
-      <w:proofErr w:type="gramStart"/>
       <w:r>
         <w:rPr>
           <w:lang w:val="fr-FR"/>
@@ -4369,14 +4310,7 @@
         <w:rPr>
           <w:lang w:val="fr-FR"/>
         </w:rPr>
-        <w:t>(</w:t>
-      </w:r>
-      <w:proofErr w:type="gramEnd"/>
-      <w:r>
-        <w:rPr>
-          <w:lang w:val="fr-FR"/>
-        </w:rPr>
-        <w:t>Request $</w:t>
+        <w:t>(Request $</w:t>
       </w:r>
       <w:proofErr w:type="spellStart"/>
       <w:r>
@@ -4451,6 +4385,7 @@
         <w:rPr>
           <w:lang w:val="fr-FR"/>
         </w:rPr>
+        <w:lastRenderedPageBreak/>
         <w:tab/>
         <w:t xml:space="preserve">Fonction faisant </w:t>
       </w:r>
@@ -4500,21 +4435,7 @@
         <w:rPr>
           <w:lang w:val="fr-FR"/>
         </w:rPr>
-        <w:t xml:space="preserve"> en base de </w:t>
-      </w:r>
-      <w:proofErr w:type="gramStart"/>
-      <w:r>
-        <w:rPr>
-          <w:lang w:val="fr-FR"/>
-        </w:rPr>
-        <w:t>donnée</w:t>
-      </w:r>
-      <w:proofErr w:type="gramEnd"/>
-      <w:r>
-        <w:rPr>
-          <w:lang w:val="fr-FR"/>
-        </w:rPr>
-        <w:t xml:space="preserve"> et renvoie sur le twig d’affichage de toutes les entrées de l’entité </w:t>
+        <w:t xml:space="preserve"> en base de donnée et renvoie sur le twig d’affichage de toutes les entrées de l’entité </w:t>
       </w:r>
       <w:proofErr w:type="spellStart"/>
       <w:r>
@@ -4546,7 +4467,6 @@
         </w:rPr>
       </w:pPr>
       <w:proofErr w:type="spellStart"/>
-      <w:proofErr w:type="gramStart"/>
       <w:r>
         <w:rPr>
           <w:lang w:val="fr-FR"/>
@@ -4558,55 +4478,33 @@
         <w:rPr>
           <w:lang w:val="fr-FR"/>
         </w:rPr>
-        <w:t>(</w:t>
-      </w:r>
-      <w:proofErr w:type="gramEnd"/>
-      <w:r>
-        <w:rPr>
-          <w:lang w:val="fr-FR"/>
-        </w:rPr>
-        <w:t>)</w:t>
-      </w:r>
-    </w:p>
-    <w:p>
-      <w:pPr>
-        <w:rPr>
-          <w:lang w:val="fr-FR"/>
-        </w:rPr>
-      </w:pPr>
-    </w:p>
-    <w:p>
-      <w:pPr>
-        <w:rPr>
-          <w:lang w:val="fr-FR"/>
-        </w:rPr>
-      </w:pPr>
-      <w:r>
-        <w:rPr>
-          <w:lang w:val="fr-FR"/>
-        </w:rPr>
-        <w:lastRenderedPageBreak/>
+        <w:t>()</w:t>
+      </w:r>
+    </w:p>
+    <w:p>
+      <w:pPr>
+        <w:rPr>
+          <w:lang w:val="fr-FR"/>
+        </w:rPr>
+      </w:pPr>
+    </w:p>
+    <w:p>
+      <w:pPr>
+        <w:rPr>
+          <w:lang w:val="fr-FR"/>
+        </w:rPr>
+      </w:pPr>
+      <w:r>
+        <w:rPr>
+          <w:lang w:val="fr-FR"/>
+        </w:rPr>
         <w:tab/>
       </w:r>
       <w:r>
         <w:rPr>
           <w:lang w:val="fr-FR"/>
         </w:rPr>
-        <w:t xml:space="preserve">Fonction renvoyant sur le twig </w:t>
-      </w:r>
-      <w:proofErr w:type="gramStart"/>
-      <w:r>
-        <w:rPr>
-          <w:lang w:val="fr-FR"/>
-        </w:rPr>
-        <w:t>selector.html.twig</w:t>
-      </w:r>
-      <w:proofErr w:type="gramEnd"/>
-      <w:r>
-        <w:rPr>
-          <w:lang w:val="fr-FR"/>
-        </w:rPr>
-        <w:t xml:space="preserve"> avec comme </w:t>
+        <w:t xml:space="preserve">Fonction renvoyant sur le twig selector.html.twig avec comme </w:t>
       </w:r>
       <w:r>
         <w:rPr>
@@ -4670,19 +4568,11 @@
           <w:lang w:val="fr-FR"/>
         </w:rPr>
       </w:pPr>
-      <w:proofErr w:type="gramStart"/>
-      <w:r>
-        <w:rPr>
-          <w:lang w:val="fr-FR"/>
-        </w:rPr>
-        <w:t>delete</w:t>
-      </w:r>
-      <w:proofErr w:type="gramEnd"/>
-      <w:r>
-        <w:rPr>
-          <w:lang w:val="fr-FR"/>
-        </w:rPr>
-        <w:t>($id)</w:t>
+      <w:r>
+        <w:rPr>
+          <w:lang w:val="fr-FR"/>
+        </w:rPr>
+        <w:t>delete($id)</w:t>
       </w:r>
     </w:p>
     <w:p>
@@ -4772,7 +4662,6 @@
         </w:rPr>
       </w:pPr>
       <w:proofErr w:type="spellStart"/>
-      <w:proofErr w:type="gramStart"/>
       <w:r>
         <w:rPr>
           <w:lang w:val="fr-FR"/>
@@ -4784,14 +4673,7 @@
         <w:rPr>
           <w:lang w:val="fr-FR"/>
         </w:rPr>
-        <w:t>(</w:t>
-      </w:r>
-      <w:proofErr w:type="gramEnd"/>
-      <w:r>
-        <w:rPr>
-          <w:lang w:val="fr-FR"/>
-        </w:rPr>
-        <w:t>)</w:t>
+        <w:t>()</w:t>
       </w:r>
     </w:p>
     <w:p>
@@ -4812,21 +4694,7 @@
           <w:lang w:val="fr-FR"/>
         </w:rPr>
         <w:tab/>
-        <w:t xml:space="preserve">Fonction renvoyant sur le twig </w:t>
-      </w:r>
-      <w:proofErr w:type="gramStart"/>
-      <w:r>
-        <w:rPr>
-          <w:lang w:val="fr-FR"/>
-        </w:rPr>
-        <w:t>selector.html.twig</w:t>
-      </w:r>
-      <w:proofErr w:type="gramEnd"/>
-      <w:r>
-        <w:rPr>
-          <w:lang w:val="fr-FR"/>
-        </w:rPr>
-        <w:t xml:space="preserve"> avec comme </w:t>
+        <w:t xml:space="preserve">Fonction renvoyant sur le twig selector.html.twig avec comme </w:t>
       </w:r>
       <w:r>
         <w:rPr>
@@ -5336,7 +5204,6 @@
         <w:rPr>
           <w:lang w:val="fr-FR"/>
         </w:rPr>
-        <w:lastRenderedPageBreak/>
         <w:t>PhpDocumentor</w:t>
       </w:r>
       <w:proofErr w:type="spellEnd"/>
@@ -5465,21 +5332,7 @@
         <w:rPr>
           <w:lang w:val="fr-FR"/>
         </w:rPr>
-        <w:t>la page d’index de cette documentation par le fichier `</w:t>
-      </w:r>
-      <w:proofErr w:type="spellStart"/>
-      <w:r>
-        <w:rPr>
-          <w:lang w:val="fr-FR"/>
-        </w:rPr>
-        <w:t>resources</w:t>
-      </w:r>
-      <w:proofErr w:type="spellEnd"/>
-      <w:r>
-        <w:rPr>
-          <w:lang w:val="fr-FR"/>
-        </w:rPr>
-        <w:t>/.</w:t>
+        <w:t>la page d’index de cette documentation par le fichier `resources/.</w:t>
       </w:r>
       <w:proofErr w:type="spellStart"/>
       <w:r>
@@ -5607,21 +5460,7 @@
         <w:rPr>
           <w:lang w:val="fr-FR"/>
         </w:rPr>
-        <w:t xml:space="preserve"> et Titouan Allain. Les liens du dépôt </w:t>
-      </w:r>
-      <w:proofErr w:type="gramStart"/>
-      <w:r>
-        <w:rPr>
-          <w:lang w:val="fr-FR"/>
-        </w:rPr>
-        <w:t>git</w:t>
-      </w:r>
-      <w:proofErr w:type="gramEnd"/>
-      <w:r>
-        <w:rPr>
-          <w:lang w:val="fr-FR"/>
-        </w:rPr>
-        <w:t xml:space="preserve"> du projet ainsi que celui des auteurs de ce dernier sont ci-dessous :</w:t>
+        <w:t xml:space="preserve"> et Titouan Allain. Les liens du dépôt git du projet ainsi que celui des auteurs de ce dernier sont ci-dessous :</w:t>
       </w:r>
     </w:p>
     <w:p>
@@ -5648,7 +5487,7 @@
         </w:rPr>
         <w:t xml:space="preserve">Dépôt du projet : </w:t>
       </w:r>
-      <w:hyperlink r:id="rId13" w:history="1">
+      <w:hyperlink r:id="rId14" w:history="1">
         <w:r>
           <w:rPr>
             <w:rStyle w:val="Hyperlink"/>
@@ -5681,7 +5520,7 @@
         </w:rPr>
         <w:t xml:space="preserve"> : </w:t>
       </w:r>
-      <w:hyperlink r:id="rId14" w:history="1">
+      <w:hyperlink r:id="rId15" w:history="1">
         <w:r>
           <w:rPr>
             <w:rStyle w:val="Hyperlink"/>
@@ -5708,13 +5547,55 @@
         </w:rPr>
         <w:t xml:space="preserve">Titouan Allain : </w:t>
       </w:r>
-      <w:hyperlink r:id="rId15" w:history="1">
+      <w:hyperlink r:id="rId16" w:history="1">
         <w:r>
           <w:rPr>
             <w:rStyle w:val="Hyperlink"/>
             <w:lang w:val="fr-FR"/>
           </w:rPr>
-          <w:t>https://github.com/dr-lux</w:t>
+          <w:t>https://github.</w:t>
+        </w:r>
+        <w:r>
+          <w:rPr>
+            <w:rStyle w:val="Hyperlink"/>
+            <w:lang w:val="fr-FR"/>
+          </w:rPr>
+          <w:t>c</w:t>
+        </w:r>
+        <w:r>
+          <w:rPr>
+            <w:rStyle w:val="Hyperlink"/>
+            <w:lang w:val="fr-FR"/>
+          </w:rPr>
+          <w:t>om/</w:t>
+        </w:r>
+        <w:r>
+          <w:rPr>
+            <w:rStyle w:val="Hyperlink"/>
+            <w:lang w:val="fr-FR"/>
+          </w:rPr>
+          <w:t>d</w:t>
+        </w:r>
+        <w:r>
+          <w:rPr>
+            <w:rStyle w:val="Hyperlink"/>
+            <w:lang w:val="fr-FR"/>
+          </w:rPr>
+          <w:t>r</w:t>
+        </w:r>
+        <w:r>
+          <w:rPr>
+            <w:rStyle w:val="Hyperlink"/>
+            <w:lang w:val="fr-FR"/>
+          </w:rPr>
+          <w:t>-l</w:t>
+        </w:r>
+        <w:r>
+          <w:rPr>
+            <w:rStyle w:val="Hyperlink"/>
+            <w:lang w:val="fr-FR"/>
+          </w:rPr>
+          <w:t>ux</w:t>
         </w:r>
       </w:hyperlink>
     </w:p>
@@ -5779,7 +5660,7 @@
         </w:rPr>
         <w:t xml:space="preserve"> Brest (</w:t>
       </w:r>
-      <w:hyperlink r:id="rId16" w:history="1">
+      <w:hyperlink r:id="rId17" w:history="1">
         <w:r>
           <w:rPr>
             <w:rStyle w:val="Hyperlink"/>
@@ -5838,8 +5719,8 @@
       </w:pPr>
     </w:p>
     <w:sectPr>
-      <w:footerReference w:type="even" r:id="rId17"/>
-      <w:footerReference w:type="default" r:id="rId18"/>
+      <w:footerReference w:type="even" r:id="rId18"/>
+      <w:footerReference w:type="default" r:id="rId19"/>
       <w:pgSz w:w="12240" w:h="15840"/>
       <w:pgMar w:top="1440" w:right="1440" w:bottom="1440" w:left="1440" w:header="720" w:footer="720" w:gutter="0"/>
       <w:cols w:space="720"/>
@@ -5881,11 +5762,6 @@
         <w:docPartUnique/>
       </w:docPartObj>
     </w:sdtPr>
-    <w:sdtEndPr>
-      <w:rPr>
-        <w:rStyle w:val="PageNumber"/>
-      </w:rPr>
-    </w:sdtEndPr>
     <w:sdtContent>
       <w:p>
         <w:pPr>
@@ -5938,11 +5814,6 @@
         <w:docPartUnique/>
       </w:docPartObj>
     </w:sdtPr>
-    <w:sdtEndPr>
-      <w:rPr>
-        <w:rStyle w:val="PageNumber"/>
-      </w:rPr>
-    </w:sdtEndPr>
     <w:sdtContent>
       <w:p>
         <w:pPr>
@@ -6897,7 +6768,6 @@
     <w:lsdException w:name="HTML Sample" w:semiHidden="1" w:unhideWhenUsed="1"/>
     <w:lsdException w:name="HTML Typewriter" w:semiHidden="1" w:unhideWhenUsed="1"/>
     <w:lsdException w:name="HTML Variable" w:semiHidden="1" w:unhideWhenUsed="1"/>
-    <w:lsdException w:name="Normal Table" w:semiHidden="1" w:unhideWhenUsed="1"/>
     <w:lsdException w:name="annotation subject" w:semiHidden="1" w:unhideWhenUsed="1"/>
     <w:lsdException w:name="No List" w:semiHidden="1" w:unhideWhenUsed="1"/>
     <w:lsdException w:name="Outline List 1" w:semiHidden="1" w:unhideWhenUsed="1"/>
@@ -6944,10 +6814,8 @@
     <w:lsdException w:name="Table Subtle 2" w:semiHidden="1" w:unhideWhenUsed="1"/>
     <w:lsdException w:name="Table Web 1" w:semiHidden="1" w:unhideWhenUsed="1"/>
     <w:lsdException w:name="Table Web 2" w:semiHidden="1" w:unhideWhenUsed="1"/>
-    <w:lsdException w:name="Table Web 3" w:semiHidden="1" w:unhideWhenUsed="1"/>
     <w:lsdException w:name="Balloon Text" w:semiHidden="1" w:unhideWhenUsed="1"/>
     <w:lsdException w:name="Table Grid" w:uiPriority="39"/>
-    <w:lsdException w:name="Table Theme" w:semiHidden="1" w:unhideWhenUsed="1"/>
     <w:lsdException w:name="Placeholder Text" w:semiHidden="1"/>
     <w:lsdException w:name="No Spacing" w:uiPriority="1" w:qFormat="1"/>
     <w:lsdException w:name="Light Shading" w:uiPriority="60"/>
@@ -7281,7 +7149,6 @@
   <w:style w:type="character" w:default="1" w:styleId="DefaultParagraphFont">
     <w:name w:val="Default Paragraph Font"/>
     <w:uiPriority w:val="1"/>
-    <w:semiHidden/>
     <w:unhideWhenUsed/>
   </w:style>
   <w:style w:type="table" w:default="1" w:styleId="TableNormal">

</xml_diff>